<commit_message>
Last Check Up du Word
Verification du word avant remise
</commit_message>
<xml_diff>
--- a/TP Final.docx
+++ b/TP Final.docx
@@ -663,7 +663,7 @@
       <w:sdtContent>
         <w:p>
           <w:pPr>
-            <w:pStyle w:val="En-ttedetabledesmatires"/>
+            <w:pStyle w:val="TOCHeading"/>
             <w:rPr>
               <w:lang w:val="fr-FR"/>
             </w:rPr>
@@ -684,13 +684,13 @@
         </w:p>
         <w:p>
           <w:pPr>
-            <w:pStyle w:val="TM1"/>
+            <w:pStyle w:val="TOC1"/>
             <w:tabs>
               <w:tab w:val="right" w:leader="dot" w:pos="8630"/>
             </w:tabs>
             <w:rPr>
               <w:noProof/>
-              <w:lang w:eastAsia="fr-CA"/>
+              <w:lang w:eastAsia="ja-JP"/>
             </w:rPr>
           </w:pPr>
           <w:r>
@@ -702,10 +702,10 @@
           <w:r>
             <w:fldChar w:fldCharType="separate"/>
           </w:r>
-          <w:hyperlink w:anchor="_Toc386101295" w:history="1">
-            <w:r>
-              <w:rPr>
-                <w:rStyle w:val="Lienhypertexte"/>
+          <w:hyperlink w:anchor="_Toc386182900" w:history="1">
+            <w:r>
+              <w:rPr>
+                <w:rStyle w:val="Hyperlink"/>
                 <w:rFonts w:eastAsia="Times New Roman"/>
                 <w:noProof/>
                 <w:lang w:eastAsia="fr-CA"/>
@@ -731,7 +731,7 @@
                 <w:noProof/>
                 <w:webHidden/>
               </w:rPr>
-              <w:instrText xml:space="preserve"> PAGEREF _Toc386101295 \h </w:instrText>
+              <w:instrText xml:space="preserve"> PAGEREF _Toc386182900 \h </w:instrText>
             </w:r>
             <w:r>
               <w:rPr>
@@ -764,19 +764,19 @@
         </w:p>
         <w:p>
           <w:pPr>
-            <w:pStyle w:val="TM1"/>
+            <w:pStyle w:val="TOC1"/>
             <w:tabs>
               <w:tab w:val="right" w:leader="dot" w:pos="8630"/>
             </w:tabs>
             <w:rPr>
               <w:noProof/>
-              <w:lang w:eastAsia="fr-CA"/>
+              <w:lang w:eastAsia="ja-JP"/>
             </w:rPr>
           </w:pPr>
-          <w:hyperlink w:anchor="_Toc386101296" w:history="1">
-            <w:r>
-              <w:rPr>
-                <w:rStyle w:val="Lienhypertexte"/>
+          <w:hyperlink w:anchor="_Toc386182901" w:history="1">
+            <w:r>
+              <w:rPr>
+                <w:rStyle w:val="Hyperlink"/>
                 <w:rFonts w:eastAsia="Times New Roman"/>
                 <w:noProof/>
                 <w:lang w:eastAsia="fr-CA"/>
@@ -802,7 +802,7 @@
                 <w:noProof/>
                 <w:webHidden/>
               </w:rPr>
-              <w:instrText xml:space="preserve"> PAGEREF _Toc386101296 \h </w:instrText>
+              <w:instrText xml:space="preserve"> PAGEREF _Toc386182901 \h </w:instrText>
             </w:r>
             <w:r>
               <w:rPr>
@@ -835,19 +835,19 @@
         </w:p>
         <w:p>
           <w:pPr>
-            <w:pStyle w:val="TM1"/>
+            <w:pStyle w:val="TOC1"/>
             <w:tabs>
               <w:tab w:val="right" w:leader="dot" w:pos="8630"/>
             </w:tabs>
             <w:rPr>
               <w:noProof/>
-              <w:lang w:eastAsia="fr-CA"/>
+              <w:lang w:eastAsia="ja-JP"/>
             </w:rPr>
           </w:pPr>
-          <w:hyperlink w:anchor="_Toc386101297" w:history="1">
-            <w:r>
-              <w:rPr>
-                <w:rStyle w:val="Lienhypertexte"/>
+          <w:hyperlink w:anchor="_Toc386182902" w:history="1">
+            <w:r>
+              <w:rPr>
+                <w:rStyle w:val="Hyperlink"/>
                 <w:rFonts w:eastAsia="Times New Roman"/>
                 <w:noProof/>
                 <w:lang w:eastAsia="fr-CA"/>
@@ -873,7 +873,7 @@
                 <w:noProof/>
                 <w:webHidden/>
               </w:rPr>
-              <w:instrText xml:space="preserve"> PAGEREF _Toc386101297 \h </w:instrText>
+              <w:instrText xml:space="preserve"> PAGEREF _Toc386182902 \h </w:instrText>
             </w:r>
             <w:r>
               <w:rPr>
@@ -906,19 +906,19 @@
         </w:p>
         <w:p>
           <w:pPr>
-            <w:pStyle w:val="TM1"/>
+            <w:pStyle w:val="TOC1"/>
             <w:tabs>
               <w:tab w:val="right" w:leader="dot" w:pos="8630"/>
             </w:tabs>
             <w:rPr>
               <w:noProof/>
-              <w:lang w:eastAsia="fr-CA"/>
+              <w:lang w:eastAsia="ja-JP"/>
             </w:rPr>
           </w:pPr>
-          <w:hyperlink w:anchor="_Toc386101298" w:history="1">
-            <w:r>
-              <w:rPr>
-                <w:rStyle w:val="Lienhypertexte"/>
+          <w:hyperlink w:anchor="_Toc386182903" w:history="1">
+            <w:r>
+              <w:rPr>
+                <w:rStyle w:val="Hyperlink"/>
                 <w:rFonts w:eastAsia="Times New Roman"/>
                 <w:noProof/>
                 <w:lang w:eastAsia="fr-CA"/>
@@ -944,7 +944,7 @@
                 <w:noProof/>
                 <w:webHidden/>
               </w:rPr>
-              <w:instrText xml:space="preserve"> PAGEREF _Toc386101298 \h </w:instrText>
+              <w:instrText xml:space="preserve"> PAGEREF _Toc386182903 \h </w:instrText>
             </w:r>
             <w:r>
               <w:rPr>
@@ -977,19 +977,19 @@
         </w:p>
         <w:p>
           <w:pPr>
-            <w:pStyle w:val="TM1"/>
+            <w:pStyle w:val="TOC1"/>
             <w:tabs>
               <w:tab w:val="right" w:leader="dot" w:pos="8630"/>
             </w:tabs>
             <w:rPr>
               <w:noProof/>
-              <w:lang w:eastAsia="fr-CA"/>
+              <w:lang w:eastAsia="ja-JP"/>
             </w:rPr>
           </w:pPr>
-          <w:hyperlink w:anchor="_Toc386101299" w:history="1">
-            <w:r>
-              <w:rPr>
-                <w:rStyle w:val="Lienhypertexte"/>
+          <w:hyperlink w:anchor="_Toc386182904" w:history="1">
+            <w:r>
+              <w:rPr>
+                <w:rStyle w:val="Hyperlink"/>
                 <w:noProof/>
               </w:rPr>
               <w:t>Modèle entité relation</w:t>
@@ -1013,7 +1013,7 @@
                 <w:noProof/>
                 <w:webHidden/>
               </w:rPr>
-              <w:instrText xml:space="preserve"> PAGEREF _Toc386101299 \h </w:instrText>
+              <w:instrText xml:space="preserve"> PAGEREF _Toc386182904 \h </w:instrText>
             </w:r>
             <w:r>
               <w:rPr>
@@ -1046,19 +1046,19 @@
         </w:p>
         <w:p>
           <w:pPr>
-            <w:pStyle w:val="TM1"/>
+            <w:pStyle w:val="TOC1"/>
             <w:tabs>
               <w:tab w:val="right" w:leader="dot" w:pos="8630"/>
             </w:tabs>
             <w:rPr>
               <w:noProof/>
-              <w:lang w:eastAsia="fr-CA"/>
+              <w:lang w:eastAsia="ja-JP"/>
             </w:rPr>
           </w:pPr>
-          <w:hyperlink w:anchor="_Toc386101300" w:history="1">
-            <w:r>
-              <w:rPr>
-                <w:rStyle w:val="Lienhypertexte"/>
+          <w:hyperlink w:anchor="_Toc386182905" w:history="1">
+            <w:r>
+              <w:rPr>
+                <w:rStyle w:val="Hyperlink"/>
                 <w:noProof/>
                 <w:lang w:eastAsia="fr-CA"/>
               </w:rPr>
@@ -1083,7 +1083,7 @@
                 <w:noProof/>
                 <w:webHidden/>
               </w:rPr>
-              <w:instrText xml:space="preserve"> PAGEREF _Toc386101300 \h </w:instrText>
+              <w:instrText xml:space="preserve"> PAGEREF _Toc386182905 \h </w:instrText>
             </w:r>
             <w:r>
               <w:rPr>
@@ -1222,8 +1222,6 @@
           <w:lang w:eastAsia="fr-CA"/>
         </w:rPr>
       </w:pPr>
-      <w:bookmarkStart w:id="0" w:name="_GoBack"/>
-      <w:bookmarkEnd w:id="0"/>
     </w:p>
     <w:p>
       <w:pPr>
@@ -1249,7 +1247,7 @@
     </w:p>
     <w:p>
       <w:pPr>
-        <w:pStyle w:val="Titre1"/>
+        <w:pStyle w:val="Heading1"/>
         <w:rPr>
           <w:rFonts w:ascii="Times New Roman" w:eastAsia="Times New Roman" w:hAnsi="Times New Roman" w:cs="Times New Roman"/>
           <w:b w:val="0"/>
@@ -1284,7 +1282,7 @@
     </w:p>
     <w:p>
       <w:pPr>
-        <w:pStyle w:val="Titre1"/>
+        <w:pStyle w:val="Heading1"/>
         <w:rPr>
           <w:rFonts w:asciiTheme="minorHAnsi" w:eastAsiaTheme="minorHAnsi" w:hAnsiTheme="minorHAnsi" w:cstheme="minorBidi"/>
           <w:b w:val="0"/>
@@ -1305,7 +1303,7 @@
     </w:p>
     <w:p>
       <w:pPr>
-        <w:pStyle w:val="Titre1"/>
+        <w:pStyle w:val="Heading1"/>
         <w:rPr>
           <w:rFonts w:ascii="Trebuchet MS" w:eastAsia="Times New Roman" w:hAnsi="Trebuchet MS" w:cs="Times New Roman"/>
           <w:color w:val="000000"/>
@@ -1314,7 +1312,7 @@
           <w:lang w:eastAsia="fr-CA"/>
         </w:rPr>
       </w:pPr>
-      <w:bookmarkStart w:id="1" w:name="_Toc386101295"/>
+      <w:bookmarkStart w:id="0" w:name="_Toc386182900"/>
       <w:r>
         <w:rPr>
           <w:rFonts w:eastAsia="Times New Roman"/>
@@ -1323,7 +1321,7 @@
         <w:lastRenderedPageBreak/>
         <w:t>But du document</w:t>
       </w:r>
-      <w:bookmarkEnd w:id="1"/>
+      <w:bookmarkEnd w:id="0"/>
     </w:p>
     <w:p>
       <w:pPr>
@@ -1430,13 +1428,13 @@
     </w:p>
     <w:p>
       <w:pPr>
-        <w:pStyle w:val="Titre1"/>
+        <w:pStyle w:val="Heading1"/>
         <w:rPr>
           <w:rFonts w:eastAsia="Times New Roman"/>
           <w:lang w:eastAsia="fr-CA"/>
         </w:rPr>
       </w:pPr>
-      <w:bookmarkStart w:id="2" w:name="_Toc386101296"/>
+      <w:bookmarkStart w:id="1" w:name="_Toc386182901"/>
       <w:proofErr w:type="spellStart"/>
       <w:r>
         <w:rPr>
@@ -1445,12 +1443,12 @@
         </w:rPr>
         <w:t>Backlog</w:t>
       </w:r>
-      <w:bookmarkEnd w:id="2"/>
+      <w:bookmarkEnd w:id="1"/>
       <w:proofErr w:type="spellEnd"/>
     </w:p>
     <w:tbl>
       <w:tblPr>
-        <w:tblStyle w:val="Grillemoyenne1-Accent5"/>
+        <w:tblStyle w:val="MediumGrid1-Accent5"/>
         <w:tblW w:w="9134" w:type="dxa"/>
         <w:tblLook w:val="04A0" w:firstRow="1" w:lastRow="0" w:firstColumn="1" w:lastColumn="0" w:noHBand="0" w:noVBand="1"/>
       </w:tblPr>
@@ -1573,7 +1571,7 @@
       <w:tr>
         <w:trPr>
           <w:cnfStyle w:val="000000100000" w:firstRow="0" w:lastRow="0" w:firstColumn="0" w:lastColumn="0" w:oddVBand="0" w:evenVBand="0" w:oddHBand="1" w:evenHBand="0" w:firstRowFirstColumn="0" w:firstRowLastColumn="0" w:lastRowFirstColumn="0" w:lastRowLastColumn="0"/>
-          <w:trHeight w:val="277"/>
+          <w:trHeight w:val="377"/>
         </w:trPr>
         <w:tc>
           <w:tcPr>
@@ -1610,7 +1608,6 @@
           <w:tcPr>
             <w:cnfStyle w:val="001000000000" w:firstRow="0" w:lastRow="0" w:firstColumn="1" w:lastColumn="0" w:oddVBand="0" w:evenVBand="0" w:oddHBand="0" w:evenHBand="0" w:firstRowFirstColumn="0" w:firstRowLastColumn="0" w:lastRowFirstColumn="0" w:lastRowLastColumn="0"/>
             <w:tcW w:w="5058" w:type="dxa"/>
-            <w:hideMark/>
           </w:tcPr>
           <w:p>
             <w:pPr>
@@ -1618,6 +1615,7 @@
               <w:rPr>
                 <w:rFonts w:ascii="DejaVu Sans" w:eastAsia="Times New Roman" w:hAnsi="DejaVu Sans" w:cs="DejaVu Sans"/>
                 <w:b w:val="0"/>
+                <w:color w:val="000000"/>
                 <w:lang w:eastAsia="fr-CA"/>
               </w:rPr>
             </w:pPr>
@@ -1628,14 +1626,13 @@
                 <w:color w:val="000000"/>
                 <w:lang w:eastAsia="fr-CA"/>
               </w:rPr>
-              <w:t>Création de table</w:t>
+              <w:t>Entité relation</w:t>
             </w:r>
           </w:p>
         </w:tc>
         <w:tc>
           <w:tcPr>
             <w:tcW w:w="2294" w:type="dxa"/>
-            <w:hideMark/>
           </w:tcPr>
           <w:p>
             <w:pPr>
@@ -1643,6 +1640,7 @@
               <w:cnfStyle w:val="000000000000" w:firstRow="0" w:lastRow="0" w:firstColumn="0" w:lastColumn="0" w:oddVBand="0" w:evenVBand="0" w:oddHBand="0" w:evenHBand="0" w:firstRowFirstColumn="0" w:firstRowLastColumn="0" w:lastRowFirstColumn="0" w:lastRowLastColumn="0"/>
               <w:rPr>
                 <w:rFonts w:ascii="DejaVu Sans" w:eastAsia="Times New Roman" w:hAnsi="DejaVu Sans" w:cs="DejaVu Sans"/>
+                <w:color w:val="000000"/>
                 <w:lang w:eastAsia="fr-CA"/>
               </w:rPr>
             </w:pPr>
@@ -1659,7 +1657,6 @@
         <w:tc>
           <w:tcPr>
             <w:tcW w:w="0" w:type="auto"/>
-            <w:hideMark/>
           </w:tcPr>
           <w:p>
             <w:pPr>
@@ -1668,6 +1665,7 @@
               <w:cnfStyle w:val="000000000000" w:firstRow="0" w:lastRow="0" w:firstColumn="0" w:lastColumn="0" w:oddVBand="0" w:evenVBand="0" w:oddHBand="0" w:evenHBand="0" w:firstRowFirstColumn="0" w:firstRowLastColumn="0" w:lastRowFirstColumn="0" w:lastRowLastColumn="0"/>
               <w:rPr>
                 <w:rFonts w:ascii="DejaVu Sans" w:eastAsia="Times New Roman" w:hAnsi="DejaVu Sans" w:cs="DejaVu Sans"/>
+                <w:color w:val="000000"/>
                 <w:lang w:eastAsia="fr-CA"/>
               </w:rPr>
             </w:pPr>
@@ -1684,7 +1682,6 @@
         <w:tc>
           <w:tcPr>
             <w:tcW w:w="0" w:type="auto"/>
-            <w:hideMark/>
           </w:tcPr>
           <w:p>
             <w:pPr>
@@ -1701,360 +1698,6 @@
                 <w:lang w:eastAsia="fr-CA"/>
               </w:rPr>
               <w:t>F</w:t>
-            </w:r>
-          </w:p>
-        </w:tc>
-      </w:tr>
-      <w:tr>
-        <w:trPr>
-          <w:cnfStyle w:val="000000100000" w:firstRow="0" w:lastRow="0" w:firstColumn="0" w:lastColumn="0" w:oddVBand="0" w:evenVBand="0" w:oddHBand="1" w:evenHBand="0" w:firstRowFirstColumn="0" w:firstRowLastColumn="0" w:lastRowFirstColumn="0" w:lastRowLastColumn="0"/>
-          <w:trHeight w:val="270"/>
-        </w:trPr>
-        <w:tc>
-          <w:tcPr>
-            <w:cnfStyle w:val="001000000000" w:firstRow="0" w:lastRow="0" w:firstColumn="1" w:lastColumn="0" w:oddVBand="0" w:evenVBand="0" w:oddHBand="0" w:evenHBand="0" w:firstRowFirstColumn="0" w:firstRowLastColumn="0" w:lastRowFirstColumn="0" w:lastRowLastColumn="0"/>
-            <w:tcW w:w="5058" w:type="dxa"/>
-            <w:hideMark/>
-          </w:tcPr>
-          <w:p>
-            <w:pPr>
-              <w:spacing w:line="0" w:lineRule="atLeast"/>
-              <w:rPr>
-                <w:rFonts w:ascii="DejaVu Sans" w:eastAsia="Times New Roman" w:hAnsi="DejaVu Sans" w:cs="DejaVu Sans"/>
-                <w:b w:val="0"/>
-                <w:lang w:eastAsia="fr-CA"/>
-              </w:rPr>
-            </w:pPr>
-            <w:r>
-              <w:rPr>
-                <w:rFonts w:ascii="DejaVu Sans" w:eastAsia="Times New Roman" w:hAnsi="DejaVu Sans" w:cs="DejaVu Sans"/>
-                <w:b w:val="0"/>
-                <w:color w:val="000000"/>
-                <w:lang w:eastAsia="fr-CA"/>
-              </w:rPr>
-              <w:t>Création des triggers + séquence</w:t>
-            </w:r>
-          </w:p>
-        </w:tc>
-        <w:tc>
-          <w:tcPr>
-            <w:tcW w:w="2294" w:type="dxa"/>
-            <w:hideMark/>
-          </w:tcPr>
-          <w:p>
-            <w:pPr>
-              <w:spacing w:line="0" w:lineRule="atLeast"/>
-              <w:cnfStyle w:val="000000100000" w:firstRow="0" w:lastRow="0" w:firstColumn="0" w:lastColumn="0" w:oddVBand="0" w:evenVBand="0" w:oddHBand="1" w:evenHBand="0" w:firstRowFirstColumn="0" w:firstRowLastColumn="0" w:lastRowFirstColumn="0" w:lastRowLastColumn="0"/>
-              <w:rPr>
-                <w:rFonts w:ascii="DejaVu Sans" w:eastAsia="Times New Roman" w:hAnsi="DejaVu Sans" w:cs="DejaVu Sans"/>
-                <w:lang w:eastAsia="fr-CA"/>
-              </w:rPr>
-            </w:pPr>
-            <w:r>
-              <w:rPr>
-                <w:rFonts w:ascii="DejaVu Sans" w:eastAsia="Times New Roman" w:hAnsi="DejaVu Sans" w:cs="DejaVu Sans"/>
-                <w:color w:val="000000"/>
-                <w:lang w:eastAsia="fr-CA"/>
-              </w:rPr>
-              <w:t>Could</w:t>
-            </w:r>
-          </w:p>
-        </w:tc>
-        <w:tc>
-          <w:tcPr>
-            <w:tcW w:w="0" w:type="auto"/>
-            <w:hideMark/>
-          </w:tcPr>
-          <w:p>
-            <w:pPr>
-              <w:spacing w:line="0" w:lineRule="atLeast"/>
-              <w:jc w:val="center"/>
-              <w:cnfStyle w:val="000000100000" w:firstRow="0" w:lastRow="0" w:firstColumn="0" w:lastColumn="0" w:oddVBand="0" w:evenVBand="0" w:oddHBand="1" w:evenHBand="0" w:firstRowFirstColumn="0" w:firstRowLastColumn="0" w:lastRowFirstColumn="0" w:lastRowLastColumn="0"/>
-              <w:rPr>
-                <w:rFonts w:ascii="DejaVu Sans" w:eastAsia="Times New Roman" w:hAnsi="DejaVu Sans" w:cs="DejaVu Sans"/>
-                <w:lang w:eastAsia="fr-CA"/>
-              </w:rPr>
-            </w:pPr>
-            <w:r>
-              <w:rPr>
-                <w:rFonts w:ascii="DejaVu Sans" w:eastAsia="Times New Roman" w:hAnsi="DejaVu Sans" w:cs="DejaVu Sans"/>
-                <w:color w:val="000000"/>
-                <w:lang w:eastAsia="fr-CA"/>
-              </w:rPr>
-              <w:t>1</w:t>
-            </w:r>
-          </w:p>
-        </w:tc>
-        <w:tc>
-          <w:tcPr>
-            <w:tcW w:w="0" w:type="auto"/>
-            <w:hideMark/>
-          </w:tcPr>
-          <w:p>
-            <w:pPr>
-              <w:jc w:val="center"/>
-              <w:cnfStyle w:val="000000100000" w:firstRow="0" w:lastRow="0" w:firstColumn="0" w:lastColumn="0" w:oddVBand="0" w:evenVBand="0" w:oddHBand="1" w:evenHBand="0" w:firstRowFirstColumn="0" w:firstRowLastColumn="0" w:lastRowFirstColumn="0" w:lastRowLastColumn="0"/>
-              <w:rPr>
-                <w:rFonts w:ascii="DejaVu Sans" w:eastAsia="Times New Roman" w:hAnsi="DejaVu Sans" w:cs="DejaVu Sans"/>
-                <w:lang w:eastAsia="fr-CA"/>
-              </w:rPr>
-            </w:pPr>
-            <w:r>
-              <w:rPr>
-                <w:rFonts w:ascii="DejaVu Sans" w:eastAsia="Times New Roman" w:hAnsi="DejaVu Sans" w:cs="DejaVu Sans"/>
-                <w:lang w:eastAsia="fr-CA"/>
-              </w:rPr>
-              <w:t>M</w:t>
-            </w:r>
-          </w:p>
-        </w:tc>
-      </w:tr>
-      <w:tr>
-        <w:trPr>
-          <w:trHeight w:val="457"/>
-        </w:trPr>
-        <w:tc>
-          <w:tcPr>
-            <w:cnfStyle w:val="001000000000" w:firstRow="0" w:lastRow="0" w:firstColumn="1" w:lastColumn="0" w:oddVBand="0" w:evenVBand="0" w:oddHBand="0" w:evenHBand="0" w:firstRowFirstColumn="0" w:firstRowLastColumn="0" w:lastRowFirstColumn="0" w:lastRowLastColumn="0"/>
-            <w:tcW w:w="5058" w:type="dxa"/>
-            <w:hideMark/>
-          </w:tcPr>
-          <w:p>
-            <w:pPr>
-              <w:rPr>
-                <w:rFonts w:ascii="DejaVu Sans" w:eastAsia="Times New Roman" w:hAnsi="DejaVu Sans" w:cs="DejaVu Sans"/>
-                <w:b w:val="0"/>
-                <w:lang w:eastAsia="fr-CA"/>
-              </w:rPr>
-            </w:pPr>
-            <w:r>
-              <w:rPr>
-                <w:rFonts w:ascii="DejaVu Sans" w:eastAsia="Times New Roman" w:hAnsi="DejaVu Sans" w:cs="DejaVu Sans"/>
-                <w:b w:val="0"/>
-                <w:color w:val="000000"/>
-                <w:lang w:eastAsia="fr-CA"/>
-              </w:rPr>
-              <w:t>Création des packages</w:t>
-            </w:r>
-          </w:p>
-        </w:tc>
-        <w:tc>
-          <w:tcPr>
-            <w:tcW w:w="2294" w:type="dxa"/>
-            <w:hideMark/>
-          </w:tcPr>
-          <w:p>
-            <w:pPr>
-              <w:cnfStyle w:val="000000000000" w:firstRow="0" w:lastRow="0" w:firstColumn="0" w:lastColumn="0" w:oddVBand="0" w:evenVBand="0" w:oddHBand="0" w:evenHBand="0" w:firstRowFirstColumn="0" w:firstRowLastColumn="0" w:lastRowFirstColumn="0" w:lastRowLastColumn="0"/>
-              <w:rPr>
-                <w:rFonts w:ascii="DejaVu Sans" w:eastAsia="Times New Roman" w:hAnsi="DejaVu Sans" w:cs="DejaVu Sans"/>
-                <w:lang w:eastAsia="fr-CA"/>
-              </w:rPr>
-            </w:pPr>
-            <w:r>
-              <w:rPr>
-                <w:rFonts w:ascii="DejaVu Sans" w:eastAsia="Times New Roman" w:hAnsi="DejaVu Sans" w:cs="DejaVu Sans"/>
-                <w:color w:val="000000"/>
-                <w:lang w:eastAsia="fr-CA"/>
-              </w:rPr>
-              <w:t>Must</w:t>
-            </w:r>
-          </w:p>
-        </w:tc>
-        <w:tc>
-          <w:tcPr>
-            <w:tcW w:w="0" w:type="auto"/>
-            <w:hideMark/>
-          </w:tcPr>
-          <w:p>
-            <w:pPr>
-              <w:jc w:val="center"/>
-              <w:cnfStyle w:val="000000000000" w:firstRow="0" w:lastRow="0" w:firstColumn="0" w:lastColumn="0" w:oddVBand="0" w:evenVBand="0" w:oddHBand="0" w:evenHBand="0" w:firstRowFirstColumn="0" w:firstRowLastColumn="0" w:lastRowFirstColumn="0" w:lastRowLastColumn="0"/>
-              <w:rPr>
-                <w:rFonts w:ascii="DejaVu Sans" w:eastAsia="Times New Roman" w:hAnsi="DejaVu Sans" w:cs="DejaVu Sans"/>
-                <w:lang w:eastAsia="fr-CA"/>
-              </w:rPr>
-            </w:pPr>
-            <w:r>
-              <w:rPr>
-                <w:rFonts w:ascii="DejaVu Sans" w:eastAsia="Times New Roman" w:hAnsi="DejaVu Sans" w:cs="DejaVu Sans"/>
-                <w:lang w:eastAsia="fr-CA"/>
-              </w:rPr>
-              <w:t>2</w:t>
-            </w:r>
-          </w:p>
-        </w:tc>
-        <w:tc>
-          <w:tcPr>
-            <w:tcW w:w="0" w:type="auto"/>
-            <w:hideMark/>
-          </w:tcPr>
-          <w:p>
-            <w:pPr>
-              <w:jc w:val="center"/>
-              <w:cnfStyle w:val="000000000000" w:firstRow="0" w:lastRow="0" w:firstColumn="0" w:lastColumn="0" w:oddVBand="0" w:evenVBand="0" w:oddHBand="0" w:evenHBand="0" w:firstRowFirstColumn="0" w:firstRowLastColumn="0" w:lastRowFirstColumn="0" w:lastRowLastColumn="0"/>
-              <w:rPr>
-                <w:rFonts w:ascii="DejaVu Sans" w:eastAsia="Times New Roman" w:hAnsi="DejaVu Sans" w:cs="DejaVu Sans"/>
-                <w:lang w:eastAsia="fr-CA"/>
-              </w:rPr>
-            </w:pPr>
-            <w:r>
-              <w:rPr>
-                <w:rFonts w:ascii="DejaVu Sans" w:eastAsia="Times New Roman" w:hAnsi="DejaVu Sans" w:cs="DejaVu Sans"/>
-                <w:lang w:eastAsia="fr-CA"/>
-              </w:rPr>
-              <w:t>M</w:t>
-            </w:r>
-          </w:p>
-        </w:tc>
-      </w:tr>
-      <w:tr>
-        <w:trPr>
-          <w:cnfStyle w:val="000000100000" w:firstRow="0" w:lastRow="0" w:firstColumn="0" w:lastColumn="0" w:oddVBand="0" w:evenVBand="0" w:oddHBand="1" w:evenHBand="0" w:firstRowFirstColumn="0" w:firstRowLastColumn="0" w:lastRowFirstColumn="0" w:lastRowLastColumn="0"/>
-          <w:trHeight w:val="367"/>
-        </w:trPr>
-        <w:tc>
-          <w:tcPr>
-            <w:cnfStyle w:val="001000000000" w:firstRow="0" w:lastRow="0" w:firstColumn="1" w:lastColumn="0" w:oddVBand="0" w:evenVBand="0" w:oddHBand="0" w:evenHBand="0" w:firstRowFirstColumn="0" w:firstRowLastColumn="0" w:lastRowFirstColumn="0" w:lastRowLastColumn="0"/>
-            <w:tcW w:w="5058" w:type="dxa"/>
-            <w:hideMark/>
-          </w:tcPr>
-          <w:p>
-            <w:pPr>
-              <w:spacing w:line="0" w:lineRule="atLeast"/>
-              <w:rPr>
-                <w:rFonts w:ascii="DejaVu Sans" w:eastAsia="Times New Roman" w:hAnsi="DejaVu Sans" w:cs="DejaVu Sans"/>
-                <w:b w:val="0"/>
-                <w:lang w:eastAsia="fr-CA"/>
-              </w:rPr>
-            </w:pPr>
-            <w:r>
-              <w:rPr>
-                <w:rFonts w:ascii="DejaVu Sans" w:eastAsia="Times New Roman" w:hAnsi="DejaVu Sans" w:cs="DejaVu Sans"/>
-                <w:b w:val="0"/>
-                <w:color w:val="000000"/>
-                <w:lang w:eastAsia="fr-CA"/>
-              </w:rPr>
-              <w:t>Création des procédures et fonctions</w:t>
-            </w:r>
-          </w:p>
-        </w:tc>
-        <w:tc>
-          <w:tcPr>
-            <w:tcW w:w="2294" w:type="dxa"/>
-            <w:hideMark/>
-          </w:tcPr>
-          <w:p>
-            <w:pPr>
-              <w:spacing w:line="0" w:lineRule="atLeast"/>
-              <w:cnfStyle w:val="000000100000" w:firstRow="0" w:lastRow="0" w:firstColumn="0" w:lastColumn="0" w:oddVBand="0" w:evenVBand="0" w:oddHBand="1" w:evenHBand="0" w:firstRowFirstColumn="0" w:firstRowLastColumn="0" w:lastRowFirstColumn="0" w:lastRowLastColumn="0"/>
-              <w:rPr>
-                <w:rFonts w:ascii="DejaVu Sans" w:eastAsia="Times New Roman" w:hAnsi="DejaVu Sans" w:cs="DejaVu Sans"/>
-                <w:lang w:eastAsia="fr-CA"/>
-              </w:rPr>
-            </w:pPr>
-            <w:r>
-              <w:rPr>
-                <w:rFonts w:ascii="DejaVu Sans" w:eastAsia="Times New Roman" w:hAnsi="DejaVu Sans" w:cs="DejaVu Sans"/>
-                <w:color w:val="000000"/>
-                <w:lang w:eastAsia="fr-CA"/>
-              </w:rPr>
-              <w:t>Must</w:t>
-            </w:r>
-          </w:p>
-        </w:tc>
-        <w:tc>
-          <w:tcPr>
-            <w:tcW w:w="0" w:type="auto"/>
-            <w:hideMark/>
-          </w:tcPr>
-          <w:p>
-            <w:pPr>
-              <w:spacing w:line="0" w:lineRule="atLeast"/>
-              <w:jc w:val="center"/>
-              <w:cnfStyle w:val="000000100000" w:firstRow="0" w:lastRow="0" w:firstColumn="0" w:lastColumn="0" w:oddVBand="0" w:evenVBand="0" w:oddHBand="1" w:evenHBand="0" w:firstRowFirstColumn="0" w:firstRowLastColumn="0" w:lastRowFirstColumn="0" w:lastRowLastColumn="0"/>
-              <w:rPr>
-                <w:rFonts w:ascii="DejaVu Sans" w:eastAsia="Times New Roman" w:hAnsi="DejaVu Sans" w:cs="DejaVu Sans"/>
-                <w:lang w:eastAsia="fr-CA"/>
-              </w:rPr>
-            </w:pPr>
-            <w:r>
-              <w:rPr>
-                <w:rFonts w:ascii="DejaVu Sans" w:eastAsia="Times New Roman" w:hAnsi="DejaVu Sans" w:cs="DejaVu Sans"/>
-                <w:color w:val="000000"/>
-                <w:lang w:eastAsia="fr-CA"/>
-              </w:rPr>
-              <w:t>2</w:t>
-            </w:r>
-          </w:p>
-        </w:tc>
-        <w:tc>
-          <w:tcPr>
-            <w:tcW w:w="0" w:type="auto"/>
-            <w:hideMark/>
-          </w:tcPr>
-          <w:p>
-            <w:pPr>
-              <w:jc w:val="center"/>
-              <w:cnfStyle w:val="000000100000" w:firstRow="0" w:lastRow="0" w:firstColumn="0" w:lastColumn="0" w:oddVBand="0" w:evenVBand="0" w:oddHBand="1" w:evenHBand="0" w:firstRowFirstColumn="0" w:firstRowLastColumn="0" w:lastRowFirstColumn="0" w:lastRowLastColumn="0"/>
-              <w:rPr>
-                <w:rFonts w:ascii="DejaVu Sans" w:eastAsia="Times New Roman" w:hAnsi="DejaVu Sans" w:cs="DejaVu Sans"/>
-                <w:lang w:eastAsia="fr-CA"/>
-              </w:rPr>
-            </w:pPr>
-            <w:r>
-              <w:rPr>
-                <w:rFonts w:ascii="DejaVu Sans" w:eastAsia="Times New Roman" w:hAnsi="DejaVu Sans" w:cs="DejaVu Sans"/>
-                <w:lang w:eastAsia="fr-CA"/>
-              </w:rPr>
-              <w:t>E</w:t>
-            </w:r>
-          </w:p>
-        </w:tc>
-      </w:tr>
-      <w:tr>
-        <w:trPr>
-          <w:trHeight w:val="97"/>
-        </w:trPr>
-        <w:tc>
-          <w:tcPr>
-            <w:cnfStyle w:val="001000000000" w:firstRow="0" w:lastRow="0" w:firstColumn="1" w:lastColumn="0" w:oddVBand="0" w:evenVBand="0" w:oddHBand="0" w:evenHBand="0" w:firstRowFirstColumn="0" w:firstRowLastColumn="0" w:lastRowFirstColumn="0" w:lastRowLastColumn="0"/>
-            <w:tcW w:w="9134" w:type="dxa"/>
-            <w:gridSpan w:val="4"/>
-            <w:hideMark/>
-          </w:tcPr>
-          <w:p>
-            <w:pPr>
-              <w:jc w:val="center"/>
-              <w:rPr>
-                <w:rFonts w:ascii="DejaVu Sans" w:eastAsia="Times New Roman" w:hAnsi="DejaVu Sans" w:cs="DejaVu Sans"/>
-                <w:b w:val="0"/>
-                <w:lang w:eastAsia="fr-CA"/>
-              </w:rPr>
-            </w:pPr>
-            <w:r>
-              <w:rPr>
-                <w:rFonts w:ascii="DejaVu Sans" w:eastAsia="Times New Roman" w:hAnsi="DejaVu Sans" w:cs="DejaVu Sans"/>
-                <w:color w:val="000000"/>
-                <w:lang w:eastAsia="fr-CA"/>
-              </w:rPr>
-              <w:t>Partie app</w:t>
-            </w:r>
-            <w:r>
-              <w:rPr>
-                <w:rFonts w:ascii="DejaVu Sans" w:eastAsia="Times New Roman" w:hAnsi="DejaVu Sans" w:cs="DejaVu Sans"/>
-                <w:color w:val="000000"/>
-                <w:lang w:eastAsia="fr-CA"/>
-              </w:rPr>
-              <w:t>lication</w:t>
-            </w:r>
-            <w:r>
-              <w:rPr>
-                <w:rFonts w:ascii="DejaVu Sans" w:eastAsia="Times New Roman" w:hAnsi="DejaVu Sans" w:cs="DejaVu Sans"/>
-                <w:color w:val="000000"/>
-                <w:lang w:eastAsia="fr-CA"/>
-              </w:rPr>
-              <w:t xml:space="preserve"> locale</w:t>
             </w:r>
           </w:p>
         </w:tc>
@@ -2086,7 +1729,7 @@
                 <w:color w:val="000000"/>
                 <w:lang w:eastAsia="fr-CA"/>
               </w:rPr>
-              <w:t>Création de l’interface</w:t>
+              <w:t>Création de table</w:t>
             </w:r>
           </w:p>
         </w:tc>
@@ -2110,7 +1753,7 @@
                 <w:color w:val="000000"/>
                 <w:lang w:eastAsia="fr-CA"/>
               </w:rPr>
-              <w:t xml:space="preserve">Must </w:t>
+              <w:t>Must</w:t>
             </w:r>
           </w:p>
         </w:tc>
@@ -2135,7 +1778,7 @@
                 <w:color w:val="000000"/>
                 <w:lang w:eastAsia="fr-CA"/>
               </w:rPr>
-              <w:t>3</w:t>
+              <w:t>1</w:t>
             </w:r>
           </w:p>
         </w:tc>
@@ -2165,7 +1808,7 @@
       </w:tr>
       <w:tr>
         <w:trPr>
-          <w:trHeight w:val="360"/>
+          <w:trHeight w:val="270"/>
         </w:trPr>
         <w:tc>
           <w:tcPr>
@@ -2189,16 +1832,7 @@
                 <w:color w:val="000000"/>
                 <w:lang w:eastAsia="fr-CA"/>
               </w:rPr>
-              <w:t>Ajout d’</w:t>
-            </w:r>
-            <w:r>
-              <w:rPr>
-                <w:rFonts w:ascii="DejaVu Sans" w:eastAsia="Times New Roman" w:hAnsi="DejaVu Sans" w:cs="DejaVu Sans"/>
-                <w:b w:val="0"/>
-                <w:color w:val="000000"/>
-                <w:lang w:eastAsia="fr-CA"/>
-              </w:rPr>
-              <w:t>un item</w:t>
+              <w:t>Création des triggers + séquence</w:t>
             </w:r>
           </w:p>
         </w:tc>
@@ -2222,7 +1856,7 @@
                 <w:color w:val="000000"/>
                 <w:lang w:eastAsia="fr-CA"/>
               </w:rPr>
-              <w:t>Must</w:t>
+              <w:t>Could</w:t>
             </w:r>
           </w:p>
         </w:tc>
@@ -2270,7 +1904,7 @@
                 <w:rFonts w:ascii="DejaVu Sans" w:eastAsia="Times New Roman" w:hAnsi="DejaVu Sans" w:cs="DejaVu Sans"/>
                 <w:lang w:eastAsia="fr-CA"/>
               </w:rPr>
-              <w:t>F</w:t>
+              <w:t>M</w:t>
             </w:r>
           </w:p>
         </w:tc>
@@ -2278,20 +1912,19 @@
       <w:tr>
         <w:trPr>
           <w:cnfStyle w:val="000000100000" w:firstRow="0" w:lastRow="0" w:firstColumn="0" w:lastColumn="0" w:oddVBand="0" w:evenVBand="0" w:oddHBand="1" w:evenHBand="0" w:firstRowFirstColumn="0" w:firstRowLastColumn="0" w:lastRowFirstColumn="0" w:lastRowLastColumn="0"/>
-          <w:trHeight w:val="360"/>
+          <w:trHeight w:val="347"/>
         </w:trPr>
         <w:tc>
           <w:tcPr>
             <w:cnfStyle w:val="001000000000" w:firstRow="0" w:lastRow="0" w:firstColumn="1" w:lastColumn="0" w:oddVBand="0" w:evenVBand="0" w:oddHBand="0" w:evenHBand="0" w:firstRowFirstColumn="0" w:firstRowLastColumn="0" w:lastRowFirstColumn="0" w:lastRowLastColumn="0"/>
             <w:tcW w:w="5058" w:type="dxa"/>
-          </w:tcPr>
-          <w:p>
-            <w:pPr>
-              <w:spacing w:line="0" w:lineRule="atLeast"/>
+            <w:hideMark/>
+          </w:tcPr>
+          <w:p>
+            <w:pPr>
               <w:rPr>
                 <w:rFonts w:ascii="DejaVu Sans" w:eastAsia="Times New Roman" w:hAnsi="DejaVu Sans" w:cs="DejaVu Sans"/>
                 <w:b w:val="0"/>
-                <w:color w:val="000000"/>
                 <w:lang w:eastAsia="fr-CA"/>
               </w:rPr>
             </w:pPr>
@@ -2302,21 +1935,20 @@
                 <w:color w:val="000000"/>
                 <w:lang w:eastAsia="fr-CA"/>
               </w:rPr>
-              <w:t>Modifier la quantité d’un item</w:t>
+              <w:t>Création des packages</w:t>
             </w:r>
           </w:p>
         </w:tc>
         <w:tc>
           <w:tcPr>
             <w:tcW w:w="2294" w:type="dxa"/>
-          </w:tcPr>
-          <w:p>
-            <w:pPr>
-              <w:spacing w:line="0" w:lineRule="atLeast"/>
+            <w:hideMark/>
+          </w:tcPr>
+          <w:p>
+            <w:pPr>
               <w:cnfStyle w:val="000000100000" w:firstRow="0" w:lastRow="0" w:firstColumn="0" w:lastColumn="0" w:oddVBand="0" w:evenVBand="0" w:oddHBand="1" w:evenHBand="0" w:firstRowFirstColumn="0" w:firstRowLastColumn="0" w:lastRowFirstColumn="0" w:lastRowLastColumn="0"/>
               <w:rPr>
                 <w:rFonts w:ascii="DejaVu Sans" w:eastAsia="Times New Roman" w:hAnsi="DejaVu Sans" w:cs="DejaVu Sans"/>
-                <w:color w:val="000000"/>
                 <w:lang w:eastAsia="fr-CA"/>
               </w:rPr>
             </w:pPr>
@@ -2333,31 +1965,30 @@
         <w:tc>
           <w:tcPr>
             <w:tcW w:w="0" w:type="auto"/>
-          </w:tcPr>
-          <w:p>
-            <w:pPr>
-              <w:spacing w:line="0" w:lineRule="atLeast"/>
+            <w:hideMark/>
+          </w:tcPr>
+          <w:p>
+            <w:pPr>
               <w:jc w:val="center"/>
               <w:cnfStyle w:val="000000100000" w:firstRow="0" w:lastRow="0" w:firstColumn="0" w:lastColumn="0" w:oddVBand="0" w:evenVBand="0" w:oddHBand="1" w:evenHBand="0" w:firstRowFirstColumn="0" w:firstRowLastColumn="0" w:lastRowFirstColumn="0" w:lastRowLastColumn="0"/>
               <w:rPr>
                 <w:rFonts w:ascii="DejaVu Sans" w:eastAsia="Times New Roman" w:hAnsi="DejaVu Sans" w:cs="DejaVu Sans"/>
-                <w:color w:val="000000"/>
-                <w:lang w:eastAsia="fr-CA"/>
-              </w:rPr>
-            </w:pPr>
-            <w:r>
-              <w:rPr>
-                <w:rFonts w:ascii="DejaVu Sans" w:eastAsia="Times New Roman" w:hAnsi="DejaVu Sans" w:cs="DejaVu Sans"/>
-                <w:color w:val="000000"/>
-                <w:lang w:eastAsia="fr-CA"/>
-              </w:rPr>
-              <w:t>1</w:t>
-            </w:r>
-          </w:p>
-        </w:tc>
-        <w:tc>
-          <w:tcPr>
-            <w:tcW w:w="0" w:type="auto"/>
+                <w:lang w:eastAsia="fr-CA"/>
+              </w:rPr>
+            </w:pPr>
+            <w:r>
+              <w:rPr>
+                <w:rFonts w:ascii="DejaVu Sans" w:eastAsia="Times New Roman" w:hAnsi="DejaVu Sans" w:cs="DejaVu Sans"/>
+                <w:lang w:eastAsia="fr-CA"/>
+              </w:rPr>
+              <w:t>2</w:t>
+            </w:r>
+          </w:p>
+        </w:tc>
+        <w:tc>
+          <w:tcPr>
+            <w:tcW w:w="0" w:type="auto"/>
+            <w:hideMark/>
           </w:tcPr>
           <w:p>
             <w:pPr>
@@ -2373,7 +2004,158 @@
                 <w:rFonts w:ascii="DejaVu Sans" w:eastAsia="Times New Roman" w:hAnsi="DejaVu Sans" w:cs="DejaVu Sans"/>
                 <w:lang w:eastAsia="fr-CA"/>
               </w:rPr>
-              <w:t>F</w:t>
+              <w:t>M</w:t>
+            </w:r>
+          </w:p>
+        </w:tc>
+      </w:tr>
+      <w:tr>
+        <w:trPr>
+          <w:trHeight w:val="367"/>
+        </w:trPr>
+        <w:tc>
+          <w:tcPr>
+            <w:cnfStyle w:val="001000000000" w:firstRow="0" w:lastRow="0" w:firstColumn="1" w:lastColumn="0" w:oddVBand="0" w:evenVBand="0" w:oddHBand="0" w:evenHBand="0" w:firstRowFirstColumn="0" w:firstRowLastColumn="0" w:lastRowFirstColumn="0" w:lastRowLastColumn="0"/>
+            <w:tcW w:w="5058" w:type="dxa"/>
+            <w:hideMark/>
+          </w:tcPr>
+          <w:p>
+            <w:pPr>
+              <w:spacing w:line="0" w:lineRule="atLeast"/>
+              <w:rPr>
+                <w:rFonts w:ascii="DejaVu Sans" w:eastAsia="Times New Roman" w:hAnsi="DejaVu Sans" w:cs="DejaVu Sans"/>
+                <w:b w:val="0"/>
+                <w:lang w:eastAsia="fr-CA"/>
+              </w:rPr>
+            </w:pPr>
+            <w:r>
+              <w:rPr>
+                <w:rFonts w:ascii="DejaVu Sans" w:eastAsia="Times New Roman" w:hAnsi="DejaVu Sans" w:cs="DejaVu Sans"/>
+                <w:b w:val="0"/>
+                <w:color w:val="000000"/>
+                <w:lang w:eastAsia="fr-CA"/>
+              </w:rPr>
+              <w:t>Création des procédures et fonctions</w:t>
+            </w:r>
+          </w:p>
+        </w:tc>
+        <w:tc>
+          <w:tcPr>
+            <w:tcW w:w="2294" w:type="dxa"/>
+            <w:hideMark/>
+          </w:tcPr>
+          <w:p>
+            <w:pPr>
+              <w:spacing w:line="0" w:lineRule="atLeast"/>
+              <w:cnfStyle w:val="000000000000" w:firstRow="0" w:lastRow="0" w:firstColumn="0" w:lastColumn="0" w:oddVBand="0" w:evenVBand="0" w:oddHBand="0" w:evenHBand="0" w:firstRowFirstColumn="0" w:firstRowLastColumn="0" w:lastRowFirstColumn="0" w:lastRowLastColumn="0"/>
+              <w:rPr>
+                <w:rFonts w:ascii="DejaVu Sans" w:eastAsia="Times New Roman" w:hAnsi="DejaVu Sans" w:cs="DejaVu Sans"/>
+                <w:lang w:eastAsia="fr-CA"/>
+              </w:rPr>
+            </w:pPr>
+            <w:r>
+              <w:rPr>
+                <w:rFonts w:ascii="DejaVu Sans" w:eastAsia="Times New Roman" w:hAnsi="DejaVu Sans" w:cs="DejaVu Sans"/>
+                <w:color w:val="000000"/>
+                <w:lang w:eastAsia="fr-CA"/>
+              </w:rPr>
+              <w:t>Must</w:t>
+            </w:r>
+          </w:p>
+        </w:tc>
+        <w:tc>
+          <w:tcPr>
+            <w:tcW w:w="0" w:type="auto"/>
+            <w:hideMark/>
+          </w:tcPr>
+          <w:p>
+            <w:pPr>
+              <w:spacing w:line="0" w:lineRule="atLeast"/>
+              <w:jc w:val="center"/>
+              <w:cnfStyle w:val="000000000000" w:firstRow="0" w:lastRow="0" w:firstColumn="0" w:lastColumn="0" w:oddVBand="0" w:evenVBand="0" w:oddHBand="0" w:evenHBand="0" w:firstRowFirstColumn="0" w:firstRowLastColumn="0" w:lastRowFirstColumn="0" w:lastRowLastColumn="0"/>
+              <w:rPr>
+                <w:rFonts w:ascii="DejaVu Sans" w:eastAsia="Times New Roman" w:hAnsi="DejaVu Sans" w:cs="DejaVu Sans"/>
+                <w:lang w:eastAsia="fr-CA"/>
+              </w:rPr>
+            </w:pPr>
+            <w:r>
+              <w:rPr>
+                <w:rFonts w:ascii="DejaVu Sans" w:eastAsia="Times New Roman" w:hAnsi="DejaVu Sans" w:cs="DejaVu Sans"/>
+                <w:color w:val="000000"/>
+                <w:lang w:eastAsia="fr-CA"/>
+              </w:rPr>
+              <w:t>2</w:t>
+            </w:r>
+          </w:p>
+        </w:tc>
+        <w:tc>
+          <w:tcPr>
+            <w:tcW w:w="0" w:type="auto"/>
+            <w:hideMark/>
+          </w:tcPr>
+          <w:p>
+            <w:pPr>
+              <w:jc w:val="center"/>
+              <w:cnfStyle w:val="000000000000" w:firstRow="0" w:lastRow="0" w:firstColumn="0" w:lastColumn="0" w:oddVBand="0" w:evenVBand="0" w:oddHBand="0" w:evenHBand="0" w:firstRowFirstColumn="0" w:firstRowLastColumn="0" w:lastRowFirstColumn="0" w:lastRowLastColumn="0"/>
+              <w:rPr>
+                <w:rFonts w:ascii="DejaVu Sans" w:eastAsia="Times New Roman" w:hAnsi="DejaVu Sans" w:cs="DejaVu Sans"/>
+                <w:lang w:eastAsia="fr-CA"/>
+              </w:rPr>
+            </w:pPr>
+            <w:r>
+              <w:rPr>
+                <w:rFonts w:ascii="DejaVu Sans" w:eastAsia="Times New Roman" w:hAnsi="DejaVu Sans" w:cs="DejaVu Sans"/>
+                <w:lang w:eastAsia="fr-CA"/>
+              </w:rPr>
+              <w:t>E</w:t>
+            </w:r>
+          </w:p>
+        </w:tc>
+      </w:tr>
+      <w:tr>
+        <w:trPr>
+          <w:cnfStyle w:val="000000100000" w:firstRow="0" w:lastRow="0" w:firstColumn="0" w:lastColumn="0" w:oddVBand="0" w:evenVBand="0" w:oddHBand="1" w:evenHBand="0" w:firstRowFirstColumn="0" w:firstRowLastColumn="0" w:lastRowFirstColumn="0" w:lastRowLastColumn="0"/>
+          <w:trHeight w:val="362"/>
+        </w:trPr>
+        <w:tc>
+          <w:tcPr>
+            <w:cnfStyle w:val="001000000000" w:firstRow="0" w:lastRow="0" w:firstColumn="1" w:lastColumn="0" w:oddVBand="0" w:evenVBand="0" w:oddHBand="0" w:evenHBand="0" w:firstRowFirstColumn="0" w:firstRowLastColumn="0" w:lastRowFirstColumn="0" w:lastRowLastColumn="0"/>
+            <w:tcW w:w="9134" w:type="dxa"/>
+            <w:gridSpan w:val="4"/>
+            <w:hideMark/>
+          </w:tcPr>
+          <w:p>
+            <w:pPr>
+              <w:jc w:val="center"/>
+              <w:rPr>
+                <w:rFonts w:ascii="DejaVu Sans" w:eastAsia="Times New Roman" w:hAnsi="DejaVu Sans" w:cs="DejaVu Sans"/>
+                <w:b w:val="0"/>
+                <w:lang w:eastAsia="fr-CA"/>
+              </w:rPr>
+            </w:pPr>
+            <w:r>
+              <w:rPr>
+                <w:rFonts w:ascii="DejaVu Sans" w:eastAsia="Times New Roman" w:hAnsi="DejaVu Sans" w:cs="DejaVu Sans"/>
+                <w:color w:val="000000"/>
+                <w:lang w:eastAsia="fr-CA"/>
+              </w:rPr>
+              <w:t>Partie app</w:t>
+            </w:r>
+            <w:r>
+              <w:rPr>
+                <w:rFonts w:ascii="DejaVu Sans" w:eastAsia="Times New Roman" w:hAnsi="DejaVu Sans" w:cs="DejaVu Sans"/>
+                <w:color w:val="000000"/>
+                <w:lang w:eastAsia="fr-CA"/>
+              </w:rPr>
+              <w:t>lication</w:t>
+            </w:r>
+            <w:r>
+              <w:rPr>
+                <w:rFonts w:ascii="DejaVu Sans" w:eastAsia="Times New Roman" w:hAnsi="DejaVu Sans" w:cs="DejaVu Sans"/>
+                <w:color w:val="000000"/>
+                <w:lang w:eastAsia="fr-CA"/>
+              </w:rPr>
+              <w:t xml:space="preserve"> locale</w:t>
             </w:r>
           </w:p>
         </w:tc>
@@ -2386,7 +2168,6 @@
           <w:tcPr>
             <w:cnfStyle w:val="001000000000" w:firstRow="0" w:lastRow="0" w:firstColumn="1" w:lastColumn="0" w:oddVBand="0" w:evenVBand="0" w:oddHBand="0" w:evenHBand="0" w:firstRowFirstColumn="0" w:firstRowLastColumn="0" w:lastRowFirstColumn="0" w:lastRowLastColumn="0"/>
             <w:tcW w:w="5058" w:type="dxa"/>
-            <w:hideMark/>
           </w:tcPr>
           <w:p>
             <w:pPr>
@@ -2394,6 +2175,7 @@
               <w:rPr>
                 <w:rFonts w:ascii="DejaVu Sans" w:eastAsia="Times New Roman" w:hAnsi="DejaVu Sans" w:cs="DejaVu Sans"/>
                 <w:b w:val="0"/>
+                <w:color w:val="000000"/>
                 <w:lang w:eastAsia="fr-CA"/>
               </w:rPr>
             </w:pPr>
@@ -2401,16 +2183,16 @@
               <w:rPr>
                 <w:rFonts w:ascii="DejaVu Sans" w:eastAsia="Times New Roman" w:hAnsi="DejaVu Sans" w:cs="DejaVu Sans"/>
                 <w:b w:val="0"/>
-                <w:lang w:eastAsia="fr-CA"/>
-              </w:rPr>
-              <w:t>Modification d’un item</w:t>
+                <w:color w:val="000000"/>
+                <w:lang w:eastAsia="fr-CA"/>
+              </w:rPr>
+              <w:t>Prototype de l’App locale</w:t>
             </w:r>
           </w:p>
         </w:tc>
         <w:tc>
           <w:tcPr>
             <w:tcW w:w="2294" w:type="dxa"/>
-            <w:hideMark/>
           </w:tcPr>
           <w:p>
             <w:pPr>
@@ -2418,6 +2200,7 @@
               <w:cnfStyle w:val="000000000000" w:firstRow="0" w:lastRow="0" w:firstColumn="0" w:lastColumn="0" w:oddVBand="0" w:evenVBand="0" w:oddHBand="0" w:evenHBand="0" w:firstRowFirstColumn="0" w:firstRowLastColumn="0" w:lastRowFirstColumn="0" w:lastRowLastColumn="0"/>
               <w:rPr>
                 <w:rFonts w:ascii="DejaVu Sans" w:eastAsia="Times New Roman" w:hAnsi="DejaVu Sans" w:cs="DejaVu Sans"/>
+                <w:color w:val="000000"/>
                 <w:lang w:eastAsia="fr-CA"/>
               </w:rPr>
             </w:pPr>
@@ -2434,7 +2217,6 @@
         <w:tc>
           <w:tcPr>
             <w:tcW w:w="0" w:type="auto"/>
-            <w:hideMark/>
           </w:tcPr>
           <w:p>
             <w:pPr>
@@ -2443,23 +2225,23 @@
               <w:cnfStyle w:val="000000000000" w:firstRow="0" w:lastRow="0" w:firstColumn="0" w:lastColumn="0" w:oddVBand="0" w:evenVBand="0" w:oddHBand="0" w:evenHBand="0" w:firstRowFirstColumn="0" w:firstRowLastColumn="0" w:lastRowFirstColumn="0" w:lastRowLastColumn="0"/>
               <w:rPr>
                 <w:rFonts w:ascii="DejaVu Sans" w:eastAsia="Times New Roman" w:hAnsi="DejaVu Sans" w:cs="DejaVu Sans"/>
-                <w:lang w:eastAsia="fr-CA"/>
-              </w:rPr>
-            </w:pPr>
-            <w:r>
-              <w:rPr>
-                <w:rFonts w:ascii="DejaVu Sans" w:eastAsia="Times New Roman" w:hAnsi="DejaVu Sans" w:cs="DejaVu Sans"/>
-                <w:color w:val="000000"/>
-                <w:lang w:eastAsia="fr-CA"/>
-              </w:rPr>
-              <w:t>1</w:t>
-            </w:r>
-          </w:p>
-        </w:tc>
-        <w:tc>
-          <w:tcPr>
-            <w:tcW w:w="0" w:type="auto"/>
-            <w:hideMark/>
+                <w:color w:val="000000"/>
+                <w:lang w:eastAsia="fr-CA"/>
+              </w:rPr>
+            </w:pPr>
+            <w:r>
+              <w:rPr>
+                <w:rFonts w:ascii="DejaVu Sans" w:eastAsia="Times New Roman" w:hAnsi="DejaVu Sans" w:cs="DejaVu Sans"/>
+                <w:color w:val="000000"/>
+                <w:lang w:eastAsia="fr-CA"/>
+              </w:rPr>
+              <w:t>2</w:t>
+            </w:r>
+          </w:p>
+        </w:tc>
+        <w:tc>
+          <w:tcPr>
+            <w:tcW w:w="0" w:type="auto"/>
           </w:tcPr>
           <w:p>
             <w:pPr>
@@ -2489,6 +2271,7 @@
           <w:tcPr>
             <w:cnfStyle w:val="001000000000" w:firstRow="0" w:lastRow="0" w:firstColumn="1" w:lastColumn="0" w:oddVBand="0" w:evenVBand="0" w:oddHBand="0" w:evenHBand="0" w:firstRowFirstColumn="0" w:firstRowLastColumn="0" w:lastRowFirstColumn="0" w:lastRowLastColumn="0"/>
             <w:tcW w:w="5058" w:type="dxa"/>
+            <w:hideMark/>
           </w:tcPr>
           <w:p>
             <w:pPr>
@@ -2503,9 +2286,226 @@
               <w:rPr>
                 <w:rFonts w:ascii="DejaVu Sans" w:eastAsia="Times New Roman" w:hAnsi="DejaVu Sans" w:cs="DejaVu Sans"/>
                 <w:b w:val="0"/>
-                <w:lang w:eastAsia="fr-CA"/>
-              </w:rPr>
-              <w:t>Supprimer un item</w:t>
+                <w:color w:val="000000"/>
+                <w:lang w:eastAsia="fr-CA"/>
+              </w:rPr>
+              <w:t>Création de l’interface</w:t>
+            </w:r>
+          </w:p>
+        </w:tc>
+        <w:tc>
+          <w:tcPr>
+            <w:tcW w:w="2294" w:type="dxa"/>
+            <w:hideMark/>
+          </w:tcPr>
+          <w:p>
+            <w:pPr>
+              <w:spacing w:line="0" w:lineRule="atLeast"/>
+              <w:cnfStyle w:val="000000100000" w:firstRow="0" w:lastRow="0" w:firstColumn="0" w:lastColumn="0" w:oddVBand="0" w:evenVBand="0" w:oddHBand="1" w:evenHBand="0" w:firstRowFirstColumn="0" w:firstRowLastColumn="0" w:lastRowFirstColumn="0" w:lastRowLastColumn="0"/>
+              <w:rPr>
+                <w:rFonts w:ascii="DejaVu Sans" w:eastAsia="Times New Roman" w:hAnsi="DejaVu Sans" w:cs="DejaVu Sans"/>
+                <w:lang w:eastAsia="fr-CA"/>
+              </w:rPr>
+            </w:pPr>
+            <w:r>
+              <w:rPr>
+                <w:rFonts w:ascii="DejaVu Sans" w:eastAsia="Times New Roman" w:hAnsi="DejaVu Sans" w:cs="DejaVu Sans"/>
+                <w:color w:val="000000"/>
+                <w:lang w:eastAsia="fr-CA"/>
+              </w:rPr>
+              <w:t xml:space="preserve">Must </w:t>
+            </w:r>
+          </w:p>
+        </w:tc>
+        <w:tc>
+          <w:tcPr>
+            <w:tcW w:w="0" w:type="auto"/>
+            <w:hideMark/>
+          </w:tcPr>
+          <w:p>
+            <w:pPr>
+              <w:spacing w:line="0" w:lineRule="atLeast"/>
+              <w:jc w:val="center"/>
+              <w:cnfStyle w:val="000000100000" w:firstRow="0" w:lastRow="0" w:firstColumn="0" w:lastColumn="0" w:oddVBand="0" w:evenVBand="0" w:oddHBand="1" w:evenHBand="0" w:firstRowFirstColumn="0" w:firstRowLastColumn="0" w:lastRowFirstColumn="0" w:lastRowLastColumn="0"/>
+              <w:rPr>
+                <w:rFonts w:ascii="DejaVu Sans" w:eastAsia="Times New Roman" w:hAnsi="DejaVu Sans" w:cs="DejaVu Sans"/>
+                <w:lang w:eastAsia="fr-CA"/>
+              </w:rPr>
+            </w:pPr>
+            <w:r>
+              <w:rPr>
+                <w:rFonts w:ascii="DejaVu Sans" w:eastAsia="Times New Roman" w:hAnsi="DejaVu Sans" w:cs="DejaVu Sans"/>
+                <w:color w:val="000000"/>
+                <w:lang w:eastAsia="fr-CA"/>
+              </w:rPr>
+              <w:t>3</w:t>
+            </w:r>
+          </w:p>
+        </w:tc>
+        <w:tc>
+          <w:tcPr>
+            <w:tcW w:w="0" w:type="auto"/>
+            <w:hideMark/>
+          </w:tcPr>
+          <w:p>
+            <w:pPr>
+              <w:jc w:val="center"/>
+              <w:cnfStyle w:val="000000100000" w:firstRow="0" w:lastRow="0" w:firstColumn="0" w:lastColumn="0" w:oddVBand="0" w:evenVBand="0" w:oddHBand="1" w:evenHBand="0" w:firstRowFirstColumn="0" w:firstRowLastColumn="0" w:lastRowFirstColumn="0" w:lastRowLastColumn="0"/>
+              <w:rPr>
+                <w:rFonts w:ascii="DejaVu Sans" w:eastAsia="Times New Roman" w:hAnsi="DejaVu Sans" w:cs="DejaVu Sans"/>
+                <w:lang w:eastAsia="fr-CA"/>
+              </w:rPr>
+            </w:pPr>
+            <w:r>
+              <w:rPr>
+                <w:rFonts w:ascii="DejaVu Sans" w:eastAsia="Times New Roman" w:hAnsi="DejaVu Sans" w:cs="DejaVu Sans"/>
+                <w:lang w:eastAsia="fr-CA"/>
+              </w:rPr>
+              <w:t>F</w:t>
+            </w:r>
+          </w:p>
+        </w:tc>
+      </w:tr>
+      <w:tr>
+        <w:trPr>
+          <w:trHeight w:val="229"/>
+        </w:trPr>
+        <w:tc>
+          <w:tcPr>
+            <w:cnfStyle w:val="001000000000" w:firstRow="0" w:lastRow="0" w:firstColumn="1" w:lastColumn="0" w:oddVBand="0" w:evenVBand="0" w:oddHBand="0" w:evenHBand="0" w:firstRowFirstColumn="0" w:firstRowLastColumn="0" w:lastRowFirstColumn="0" w:lastRowLastColumn="0"/>
+            <w:tcW w:w="5058" w:type="dxa"/>
+            <w:hideMark/>
+          </w:tcPr>
+          <w:p>
+            <w:pPr>
+              <w:spacing w:line="0" w:lineRule="atLeast"/>
+              <w:rPr>
+                <w:rFonts w:ascii="DejaVu Sans" w:eastAsia="Times New Roman" w:hAnsi="DejaVu Sans" w:cs="DejaVu Sans"/>
+                <w:b w:val="0"/>
+                <w:lang w:eastAsia="fr-CA"/>
+              </w:rPr>
+            </w:pPr>
+            <w:r>
+              <w:rPr>
+                <w:rFonts w:ascii="DejaVu Sans" w:eastAsia="Times New Roman" w:hAnsi="DejaVu Sans" w:cs="DejaVu Sans"/>
+                <w:b w:val="0"/>
+                <w:color w:val="000000"/>
+                <w:lang w:eastAsia="fr-CA"/>
+              </w:rPr>
+              <w:t>Ajout d’</w:t>
+            </w:r>
+            <w:r>
+              <w:rPr>
+                <w:rFonts w:ascii="DejaVu Sans" w:eastAsia="Times New Roman" w:hAnsi="DejaVu Sans" w:cs="DejaVu Sans"/>
+                <w:b w:val="0"/>
+                <w:color w:val="000000"/>
+                <w:lang w:eastAsia="fr-CA"/>
+              </w:rPr>
+              <w:t>un item</w:t>
+            </w:r>
+          </w:p>
+        </w:tc>
+        <w:tc>
+          <w:tcPr>
+            <w:tcW w:w="2294" w:type="dxa"/>
+            <w:hideMark/>
+          </w:tcPr>
+          <w:p>
+            <w:pPr>
+              <w:spacing w:line="0" w:lineRule="atLeast"/>
+              <w:cnfStyle w:val="000000000000" w:firstRow="0" w:lastRow="0" w:firstColumn="0" w:lastColumn="0" w:oddVBand="0" w:evenVBand="0" w:oddHBand="0" w:evenHBand="0" w:firstRowFirstColumn="0" w:firstRowLastColumn="0" w:lastRowFirstColumn="0" w:lastRowLastColumn="0"/>
+              <w:rPr>
+                <w:rFonts w:ascii="DejaVu Sans" w:eastAsia="Times New Roman" w:hAnsi="DejaVu Sans" w:cs="DejaVu Sans"/>
+                <w:lang w:eastAsia="fr-CA"/>
+              </w:rPr>
+            </w:pPr>
+            <w:r>
+              <w:rPr>
+                <w:rFonts w:ascii="DejaVu Sans" w:eastAsia="Times New Roman" w:hAnsi="DejaVu Sans" w:cs="DejaVu Sans"/>
+                <w:color w:val="000000"/>
+                <w:lang w:eastAsia="fr-CA"/>
+              </w:rPr>
+              <w:t>Must</w:t>
+            </w:r>
+          </w:p>
+        </w:tc>
+        <w:tc>
+          <w:tcPr>
+            <w:tcW w:w="0" w:type="auto"/>
+            <w:hideMark/>
+          </w:tcPr>
+          <w:p>
+            <w:pPr>
+              <w:spacing w:line="0" w:lineRule="atLeast"/>
+              <w:jc w:val="center"/>
+              <w:cnfStyle w:val="000000000000" w:firstRow="0" w:lastRow="0" w:firstColumn="0" w:lastColumn="0" w:oddVBand="0" w:evenVBand="0" w:oddHBand="0" w:evenHBand="0" w:firstRowFirstColumn="0" w:firstRowLastColumn="0" w:lastRowFirstColumn="0" w:lastRowLastColumn="0"/>
+              <w:rPr>
+                <w:rFonts w:ascii="DejaVu Sans" w:eastAsia="Times New Roman" w:hAnsi="DejaVu Sans" w:cs="DejaVu Sans"/>
+                <w:lang w:eastAsia="fr-CA"/>
+              </w:rPr>
+            </w:pPr>
+            <w:r>
+              <w:rPr>
+                <w:rFonts w:ascii="DejaVu Sans" w:eastAsia="Times New Roman" w:hAnsi="DejaVu Sans" w:cs="DejaVu Sans"/>
+                <w:color w:val="000000"/>
+                <w:lang w:eastAsia="fr-CA"/>
+              </w:rPr>
+              <w:t>1</w:t>
+            </w:r>
+          </w:p>
+        </w:tc>
+        <w:tc>
+          <w:tcPr>
+            <w:tcW w:w="0" w:type="auto"/>
+            <w:hideMark/>
+          </w:tcPr>
+          <w:p>
+            <w:pPr>
+              <w:jc w:val="center"/>
+              <w:cnfStyle w:val="000000000000" w:firstRow="0" w:lastRow="0" w:firstColumn="0" w:lastColumn="0" w:oddVBand="0" w:evenVBand="0" w:oddHBand="0" w:evenHBand="0" w:firstRowFirstColumn="0" w:firstRowLastColumn="0" w:lastRowFirstColumn="0" w:lastRowLastColumn="0"/>
+              <w:rPr>
+                <w:rFonts w:ascii="DejaVu Sans" w:eastAsia="Times New Roman" w:hAnsi="DejaVu Sans" w:cs="DejaVu Sans"/>
+                <w:lang w:eastAsia="fr-CA"/>
+              </w:rPr>
+            </w:pPr>
+            <w:r>
+              <w:rPr>
+                <w:rFonts w:ascii="DejaVu Sans" w:eastAsia="Times New Roman" w:hAnsi="DejaVu Sans" w:cs="DejaVu Sans"/>
+                <w:lang w:eastAsia="fr-CA"/>
+              </w:rPr>
+              <w:t>F</w:t>
+            </w:r>
+          </w:p>
+        </w:tc>
+      </w:tr>
+      <w:tr>
+        <w:trPr>
+          <w:cnfStyle w:val="000000100000" w:firstRow="0" w:lastRow="0" w:firstColumn="0" w:lastColumn="0" w:oddVBand="0" w:evenVBand="0" w:oddHBand="1" w:evenHBand="0" w:firstRowFirstColumn="0" w:firstRowLastColumn="0" w:lastRowFirstColumn="0" w:lastRowLastColumn="0"/>
+          <w:trHeight w:val="233"/>
+        </w:trPr>
+        <w:tc>
+          <w:tcPr>
+            <w:cnfStyle w:val="001000000000" w:firstRow="0" w:lastRow="0" w:firstColumn="1" w:lastColumn="0" w:oddVBand="0" w:evenVBand="0" w:oddHBand="0" w:evenHBand="0" w:firstRowFirstColumn="0" w:firstRowLastColumn="0" w:lastRowFirstColumn="0" w:lastRowLastColumn="0"/>
+            <w:tcW w:w="5058" w:type="dxa"/>
+          </w:tcPr>
+          <w:p>
+            <w:pPr>
+              <w:spacing w:line="0" w:lineRule="atLeast"/>
+              <w:rPr>
+                <w:rFonts w:ascii="DejaVu Sans" w:eastAsia="Times New Roman" w:hAnsi="DejaVu Sans" w:cs="DejaVu Sans"/>
+                <w:b w:val="0"/>
+                <w:color w:val="000000"/>
+                <w:lang w:eastAsia="fr-CA"/>
+              </w:rPr>
+            </w:pPr>
+            <w:r>
+              <w:rPr>
+                <w:rFonts w:ascii="DejaVu Sans" w:eastAsia="Times New Roman" w:hAnsi="DejaVu Sans" w:cs="DejaVu Sans"/>
+                <w:b w:val="0"/>
+                <w:color w:val="000000"/>
+                <w:lang w:eastAsia="fr-CA"/>
+              </w:rPr>
+              <w:t>Modifier la quantité d’un item</w:t>
             </w:r>
           </w:p>
         </w:tc>
@@ -2589,6 +2589,7 @@
           <w:tcPr>
             <w:cnfStyle w:val="001000000000" w:firstRow="0" w:lastRow="0" w:firstColumn="1" w:lastColumn="0" w:oddVBand="0" w:evenVBand="0" w:oddHBand="0" w:evenHBand="0" w:firstRowFirstColumn="0" w:firstRowLastColumn="0" w:lastRowFirstColumn="0" w:lastRowLastColumn="0"/>
             <w:tcW w:w="5058" w:type="dxa"/>
+            <w:hideMark/>
           </w:tcPr>
           <w:p>
             <w:pPr>
@@ -2605,13 +2606,14 @@
                 <w:b w:val="0"/>
                 <w:lang w:eastAsia="fr-CA"/>
               </w:rPr>
-              <w:t>Modifier le capital d’un joueur</w:t>
+              <w:t>Modification d’un item</w:t>
             </w:r>
           </w:p>
         </w:tc>
         <w:tc>
           <w:tcPr>
             <w:tcW w:w="2294" w:type="dxa"/>
+            <w:hideMark/>
           </w:tcPr>
           <w:p>
             <w:pPr>
@@ -2619,7 +2621,6 @@
               <w:cnfStyle w:val="000000000000" w:firstRow="0" w:lastRow="0" w:firstColumn="0" w:lastColumn="0" w:oddVBand="0" w:evenVBand="0" w:oddHBand="0" w:evenHBand="0" w:firstRowFirstColumn="0" w:firstRowLastColumn="0" w:lastRowFirstColumn="0" w:lastRowLastColumn="0"/>
               <w:rPr>
                 <w:rFonts w:ascii="DejaVu Sans" w:eastAsia="Times New Roman" w:hAnsi="DejaVu Sans" w:cs="DejaVu Sans"/>
-                <w:color w:val="000000"/>
                 <w:lang w:eastAsia="fr-CA"/>
               </w:rPr>
             </w:pPr>
@@ -2636,6 +2637,7 @@
         <w:tc>
           <w:tcPr>
             <w:tcW w:w="0" w:type="auto"/>
+            <w:hideMark/>
           </w:tcPr>
           <w:p>
             <w:pPr>
@@ -2644,7 +2646,6 @@
               <w:cnfStyle w:val="000000000000" w:firstRow="0" w:lastRow="0" w:firstColumn="0" w:lastColumn="0" w:oddVBand="0" w:evenVBand="0" w:oddHBand="0" w:evenHBand="0" w:firstRowFirstColumn="0" w:firstRowLastColumn="0" w:lastRowFirstColumn="0" w:lastRowLastColumn="0"/>
               <w:rPr>
                 <w:rFonts w:ascii="DejaVu Sans" w:eastAsia="Times New Roman" w:hAnsi="DejaVu Sans" w:cs="DejaVu Sans"/>
-                <w:color w:val="000000"/>
                 <w:lang w:eastAsia="fr-CA"/>
               </w:rPr>
             </w:pPr>
@@ -2661,6 +2662,7 @@
         <w:tc>
           <w:tcPr>
             <w:tcW w:w="0" w:type="auto"/>
+            <w:hideMark/>
           </w:tcPr>
           <w:p>
             <w:pPr>
@@ -2706,7 +2708,7 @@
                 <w:b w:val="0"/>
                 <w:lang w:eastAsia="fr-CA"/>
               </w:rPr>
-              <w:t>Filtrer l’inventaire</w:t>
+              <w:t>Supprimer un item</w:t>
             </w:r>
           </w:p>
         </w:tc>
@@ -2755,7 +2757,7 @@
                 <w:color w:val="000000"/>
                 <w:lang w:eastAsia="fr-CA"/>
               </w:rPr>
-              <w:t>2</w:t>
+              <w:t>1</w:t>
             </w:r>
           </w:p>
         </w:tc>
@@ -2784,7 +2786,7 @@
       </w:tr>
       <w:tr>
         <w:trPr>
-          <w:trHeight w:val="475"/>
+          <w:trHeight w:val="250"/>
         </w:trPr>
         <w:tc>
           <w:tcPr>
@@ -2806,7 +2808,7 @@
                 <w:b w:val="0"/>
                 <w:lang w:eastAsia="fr-CA"/>
               </w:rPr>
-              <w:t>Consulter un client</w:t>
+              <w:t>Modifier le capital d’un joueur</w:t>
             </w:r>
           </w:p>
         </w:tc>
@@ -2855,7 +2857,7 @@
                 <w:color w:val="000000"/>
                 <w:lang w:eastAsia="fr-CA"/>
               </w:rPr>
-              <w:t>2</w:t>
+              <w:t>1</w:t>
             </w:r>
           </w:p>
         </w:tc>
@@ -2885,44 +2887,112 @@
       <w:tr>
         <w:trPr>
           <w:cnfStyle w:val="000000100000" w:firstRow="0" w:lastRow="0" w:firstColumn="0" w:lastColumn="0" w:oddVBand="0" w:evenVBand="0" w:oddHBand="1" w:evenHBand="0" w:firstRowFirstColumn="0" w:firstRowLastColumn="0" w:lastRowFirstColumn="0" w:lastRowLastColumn="0"/>
-          <w:trHeight w:val="60"/>
+          <w:trHeight w:val="250"/>
         </w:trPr>
         <w:tc>
           <w:tcPr>
             <w:cnfStyle w:val="001000000000" w:firstRow="0" w:lastRow="0" w:firstColumn="1" w:lastColumn="0" w:oddVBand="0" w:evenVBand="0" w:oddHBand="0" w:evenHBand="0" w:firstRowFirstColumn="0" w:firstRowLastColumn="0" w:lastRowFirstColumn="0" w:lastRowLastColumn="0"/>
-            <w:tcW w:w="9134" w:type="dxa"/>
-            <w:gridSpan w:val="4"/>
-            <w:hideMark/>
-          </w:tcPr>
-          <w:p>
-            <w:pPr>
+            <w:tcW w:w="5058" w:type="dxa"/>
+          </w:tcPr>
+          <w:p>
+            <w:pPr>
+              <w:spacing w:line="0" w:lineRule="atLeast"/>
+              <w:rPr>
+                <w:rFonts w:ascii="DejaVu Sans" w:eastAsia="Times New Roman" w:hAnsi="DejaVu Sans" w:cs="DejaVu Sans"/>
+                <w:b w:val="0"/>
+                <w:lang w:eastAsia="fr-CA"/>
+              </w:rPr>
+            </w:pPr>
+            <w:r>
+              <w:rPr>
+                <w:rFonts w:ascii="DejaVu Sans" w:eastAsia="Times New Roman" w:hAnsi="DejaVu Sans" w:cs="DejaVu Sans"/>
+                <w:b w:val="0"/>
+                <w:lang w:eastAsia="fr-CA"/>
+              </w:rPr>
+              <w:t>Filtrer l’inventaire</w:t>
+            </w:r>
+          </w:p>
+        </w:tc>
+        <w:tc>
+          <w:tcPr>
+            <w:tcW w:w="2294" w:type="dxa"/>
+          </w:tcPr>
+          <w:p>
+            <w:pPr>
+              <w:spacing w:line="0" w:lineRule="atLeast"/>
+              <w:cnfStyle w:val="000000100000" w:firstRow="0" w:lastRow="0" w:firstColumn="0" w:lastColumn="0" w:oddVBand="0" w:evenVBand="0" w:oddHBand="1" w:evenHBand="0" w:firstRowFirstColumn="0" w:firstRowLastColumn="0" w:lastRowFirstColumn="0" w:lastRowLastColumn="0"/>
+              <w:rPr>
+                <w:rFonts w:ascii="DejaVu Sans" w:eastAsia="Times New Roman" w:hAnsi="DejaVu Sans" w:cs="DejaVu Sans"/>
+                <w:color w:val="000000"/>
+                <w:lang w:eastAsia="fr-CA"/>
+              </w:rPr>
+            </w:pPr>
+            <w:r>
+              <w:rPr>
+                <w:rFonts w:ascii="DejaVu Sans" w:eastAsia="Times New Roman" w:hAnsi="DejaVu Sans" w:cs="DejaVu Sans"/>
+                <w:color w:val="000000"/>
+                <w:lang w:eastAsia="fr-CA"/>
+              </w:rPr>
+              <w:t>Must</w:t>
+            </w:r>
+          </w:p>
+        </w:tc>
+        <w:tc>
+          <w:tcPr>
+            <w:tcW w:w="0" w:type="auto"/>
+          </w:tcPr>
+          <w:p>
+            <w:pPr>
+              <w:spacing w:line="0" w:lineRule="atLeast"/>
               <w:jc w:val="center"/>
-              <w:rPr>
-                <w:rFonts w:ascii="DejaVu Sans" w:eastAsia="Times New Roman" w:hAnsi="DejaVu Sans" w:cs="DejaVu Sans"/>
-                <w:b w:val="0"/>
-                <w:lang w:eastAsia="fr-CA"/>
-              </w:rPr>
-            </w:pPr>
-            <w:r>
-              <w:rPr>
-                <w:rFonts w:ascii="DejaVu Sans" w:eastAsia="Times New Roman" w:hAnsi="DejaVu Sans" w:cs="DejaVu Sans"/>
-                <w:color w:val="000000"/>
-                <w:lang w:eastAsia="fr-CA"/>
-              </w:rPr>
-              <w:t>Partie App Web</w:t>
+              <w:cnfStyle w:val="000000100000" w:firstRow="0" w:lastRow="0" w:firstColumn="0" w:lastColumn="0" w:oddVBand="0" w:evenVBand="0" w:oddHBand="1" w:evenHBand="0" w:firstRowFirstColumn="0" w:firstRowLastColumn="0" w:lastRowFirstColumn="0" w:lastRowLastColumn="0"/>
+              <w:rPr>
+                <w:rFonts w:ascii="DejaVu Sans" w:eastAsia="Times New Roman" w:hAnsi="DejaVu Sans" w:cs="DejaVu Sans"/>
+                <w:color w:val="000000"/>
+                <w:lang w:eastAsia="fr-CA"/>
+              </w:rPr>
+            </w:pPr>
+            <w:r>
+              <w:rPr>
+                <w:rFonts w:ascii="DejaVu Sans" w:eastAsia="Times New Roman" w:hAnsi="DejaVu Sans" w:cs="DejaVu Sans"/>
+                <w:color w:val="000000"/>
+                <w:lang w:eastAsia="fr-CA"/>
+              </w:rPr>
+              <w:t>2</w:t>
+            </w:r>
+          </w:p>
+        </w:tc>
+        <w:tc>
+          <w:tcPr>
+            <w:tcW w:w="0" w:type="auto"/>
+          </w:tcPr>
+          <w:p>
+            <w:pPr>
+              <w:jc w:val="center"/>
+              <w:cnfStyle w:val="000000100000" w:firstRow="0" w:lastRow="0" w:firstColumn="0" w:lastColumn="0" w:oddVBand="0" w:evenVBand="0" w:oddHBand="1" w:evenHBand="0" w:firstRowFirstColumn="0" w:firstRowLastColumn="0" w:lastRowFirstColumn="0" w:lastRowLastColumn="0"/>
+              <w:rPr>
+                <w:rFonts w:ascii="DejaVu Sans" w:eastAsia="Times New Roman" w:hAnsi="DejaVu Sans" w:cs="DejaVu Sans"/>
+                <w:lang w:eastAsia="fr-CA"/>
+              </w:rPr>
+            </w:pPr>
+            <w:r>
+              <w:rPr>
+                <w:rFonts w:ascii="DejaVu Sans" w:eastAsia="Times New Roman" w:hAnsi="DejaVu Sans" w:cs="DejaVu Sans"/>
+                <w:lang w:eastAsia="fr-CA"/>
+              </w:rPr>
+              <w:t>F</w:t>
             </w:r>
           </w:p>
         </w:tc>
       </w:tr>
       <w:tr>
         <w:trPr>
-          <w:trHeight w:val="385"/>
+          <w:trHeight w:val="199"/>
         </w:trPr>
         <w:tc>
           <w:tcPr>
             <w:cnfStyle w:val="001000000000" w:firstRow="0" w:lastRow="0" w:firstColumn="1" w:lastColumn="0" w:oddVBand="0" w:evenVBand="0" w:oddHBand="0" w:evenHBand="0" w:firstRowFirstColumn="0" w:firstRowLastColumn="0" w:lastRowFirstColumn="0" w:lastRowLastColumn="0"/>
             <w:tcW w:w="5058" w:type="dxa"/>
-            <w:hideMark/>
           </w:tcPr>
           <w:p>
             <w:pPr>
@@ -2937,26 +3007,15 @@
               <w:rPr>
                 <w:rFonts w:ascii="DejaVu Sans" w:eastAsia="Times New Roman" w:hAnsi="DejaVu Sans" w:cs="DejaVu Sans"/>
                 <w:b w:val="0"/>
-                <w:color w:val="000000"/>
-                <w:lang w:eastAsia="fr-CA"/>
-              </w:rPr>
-              <w:t>Création</w:t>
-            </w:r>
-            <w:r>
-              <w:rPr>
-                <w:rFonts w:ascii="DejaVu Sans" w:eastAsia="Times New Roman" w:hAnsi="DejaVu Sans" w:cs="DejaVu Sans"/>
-                <w:b w:val="0"/>
-                <w:color w:val="000000"/>
-                <w:lang w:eastAsia="fr-CA"/>
-              </w:rPr>
-              <w:t xml:space="preserve"> interface Web</w:t>
+                <w:lang w:eastAsia="fr-CA"/>
+              </w:rPr>
+              <w:t>Consulter un client</w:t>
             </w:r>
           </w:p>
         </w:tc>
         <w:tc>
           <w:tcPr>
             <w:tcW w:w="2294" w:type="dxa"/>
-            <w:hideMark/>
           </w:tcPr>
           <w:p>
             <w:pPr>
@@ -2964,23 +3023,23 @@
               <w:cnfStyle w:val="000000000000" w:firstRow="0" w:lastRow="0" w:firstColumn="0" w:lastColumn="0" w:oddVBand="0" w:evenVBand="0" w:oddHBand="0" w:evenHBand="0" w:firstRowFirstColumn="0" w:firstRowLastColumn="0" w:lastRowFirstColumn="0" w:lastRowLastColumn="0"/>
               <w:rPr>
                 <w:rFonts w:ascii="DejaVu Sans" w:eastAsia="Times New Roman" w:hAnsi="DejaVu Sans" w:cs="DejaVu Sans"/>
-                <w:lang w:eastAsia="fr-CA"/>
-              </w:rPr>
-            </w:pPr>
-            <w:r>
-              <w:rPr>
-                <w:rFonts w:ascii="DejaVu Sans" w:eastAsia="Times New Roman" w:hAnsi="DejaVu Sans" w:cs="DejaVu Sans"/>
-                <w:color w:val="000000"/>
-                <w:lang w:eastAsia="fr-CA"/>
-              </w:rPr>
-              <w:t xml:space="preserve">Must </w:t>
-            </w:r>
-          </w:p>
-        </w:tc>
-        <w:tc>
-          <w:tcPr>
-            <w:tcW w:w="0" w:type="auto"/>
-            <w:hideMark/>
+                <w:color w:val="000000"/>
+                <w:lang w:eastAsia="fr-CA"/>
+              </w:rPr>
+            </w:pPr>
+            <w:r>
+              <w:rPr>
+                <w:rFonts w:ascii="DejaVu Sans" w:eastAsia="Times New Roman" w:hAnsi="DejaVu Sans" w:cs="DejaVu Sans"/>
+                <w:color w:val="000000"/>
+                <w:lang w:eastAsia="fr-CA"/>
+              </w:rPr>
+              <w:t>Must</w:t>
+            </w:r>
+          </w:p>
+        </w:tc>
+        <w:tc>
+          <w:tcPr>
+            <w:tcW w:w="0" w:type="auto"/>
           </w:tcPr>
           <w:p>
             <w:pPr>
@@ -2989,23 +3048,23 @@
               <w:cnfStyle w:val="000000000000" w:firstRow="0" w:lastRow="0" w:firstColumn="0" w:lastColumn="0" w:oddVBand="0" w:evenVBand="0" w:oddHBand="0" w:evenHBand="0" w:firstRowFirstColumn="0" w:firstRowLastColumn="0" w:lastRowFirstColumn="0" w:lastRowLastColumn="0"/>
               <w:rPr>
                 <w:rFonts w:ascii="DejaVu Sans" w:eastAsia="Times New Roman" w:hAnsi="DejaVu Sans" w:cs="DejaVu Sans"/>
-                <w:lang w:eastAsia="fr-CA"/>
-              </w:rPr>
-            </w:pPr>
-            <w:r>
-              <w:rPr>
-                <w:rFonts w:ascii="DejaVu Sans" w:eastAsia="Times New Roman" w:hAnsi="DejaVu Sans" w:cs="DejaVu Sans"/>
-                <w:color w:val="000000"/>
-                <w:lang w:eastAsia="fr-CA"/>
-              </w:rPr>
-              <w:t>6</w:t>
-            </w:r>
-          </w:p>
-        </w:tc>
-        <w:tc>
-          <w:tcPr>
-            <w:tcW w:w="0" w:type="auto"/>
-            <w:hideMark/>
+                <w:color w:val="000000"/>
+                <w:lang w:eastAsia="fr-CA"/>
+              </w:rPr>
+            </w:pPr>
+            <w:r>
+              <w:rPr>
+                <w:rFonts w:ascii="DejaVu Sans" w:eastAsia="Times New Roman" w:hAnsi="DejaVu Sans" w:cs="DejaVu Sans"/>
+                <w:color w:val="000000"/>
+                <w:lang w:eastAsia="fr-CA"/>
+              </w:rPr>
+              <w:t>2</w:t>
+            </w:r>
+          </w:p>
+        </w:tc>
+        <w:tc>
+          <w:tcPr>
+            <w:tcW w:w="0" w:type="auto"/>
           </w:tcPr>
           <w:p>
             <w:pPr>
@@ -3021,7 +3080,7 @@
                 <w:rFonts w:ascii="DejaVu Sans" w:eastAsia="Times New Roman" w:hAnsi="DejaVu Sans" w:cs="DejaVu Sans"/>
                 <w:lang w:eastAsia="fr-CA"/>
               </w:rPr>
-              <w:t>E</w:t>
+              <w:t>F</w:t>
             </w:r>
           </w:p>
         </w:tc>
@@ -3029,17 +3088,18 @@
       <w:tr>
         <w:trPr>
           <w:cnfStyle w:val="000000100000" w:firstRow="0" w:lastRow="0" w:firstColumn="0" w:lastColumn="0" w:oddVBand="0" w:evenVBand="0" w:oddHBand="1" w:evenHBand="0" w:firstRowFirstColumn="0" w:firstRowLastColumn="0" w:lastRowFirstColumn="0" w:lastRowLastColumn="0"/>
-          <w:trHeight w:val="385"/>
+          <w:trHeight w:val="345"/>
         </w:trPr>
         <w:tc>
           <w:tcPr>
             <w:cnfStyle w:val="001000000000" w:firstRow="0" w:lastRow="0" w:firstColumn="1" w:lastColumn="0" w:oddVBand="0" w:evenVBand="0" w:oddHBand="0" w:evenHBand="0" w:firstRowFirstColumn="0" w:firstRowLastColumn="0" w:lastRowFirstColumn="0" w:lastRowLastColumn="0"/>
-            <w:tcW w:w="5058" w:type="dxa"/>
-            <w:hideMark/>
-          </w:tcPr>
-          <w:p>
-            <w:pPr>
-              <w:spacing w:line="0" w:lineRule="atLeast"/>
+            <w:tcW w:w="9134" w:type="dxa"/>
+            <w:gridSpan w:val="4"/>
+            <w:hideMark/>
+          </w:tcPr>
+          <w:p>
+            <w:pPr>
+              <w:jc w:val="center"/>
               <w:rPr>
                 <w:rFonts w:ascii="DejaVu Sans" w:eastAsia="Times New Roman" w:hAnsi="DejaVu Sans" w:cs="DejaVu Sans"/>
                 <w:b w:val="0"/>
@@ -3049,105 +3109,22 @@
             <w:r>
               <w:rPr>
                 <w:rFonts w:ascii="DejaVu Sans" w:eastAsia="Times New Roman" w:hAnsi="DejaVu Sans" w:cs="DejaVu Sans"/>
-                <w:b w:val="0"/>
-                <w:color w:val="000000"/>
-                <w:lang w:eastAsia="fr-CA"/>
-              </w:rPr>
-              <w:t xml:space="preserve">Affichage </w:t>
-            </w:r>
-            <w:r>
-              <w:rPr>
-                <w:rFonts w:ascii="DejaVu Sans" w:eastAsia="Times New Roman" w:hAnsi="DejaVu Sans" w:cs="DejaVu Sans"/>
-                <w:b w:val="0"/>
-                <w:color w:val="000000"/>
-                <w:lang w:eastAsia="fr-CA"/>
-              </w:rPr>
-              <w:t>du catalogue</w:t>
-            </w:r>
-          </w:p>
-        </w:tc>
-        <w:tc>
-          <w:tcPr>
-            <w:tcW w:w="2294" w:type="dxa"/>
-            <w:hideMark/>
-          </w:tcPr>
-          <w:p>
-            <w:pPr>
-              <w:spacing w:line="0" w:lineRule="atLeast"/>
-              <w:cnfStyle w:val="000000100000" w:firstRow="0" w:lastRow="0" w:firstColumn="0" w:lastColumn="0" w:oddVBand="0" w:evenVBand="0" w:oddHBand="1" w:evenHBand="0" w:firstRowFirstColumn="0" w:firstRowLastColumn="0" w:lastRowFirstColumn="0" w:lastRowLastColumn="0"/>
-              <w:rPr>
-                <w:rFonts w:ascii="DejaVu Sans" w:eastAsia="Times New Roman" w:hAnsi="DejaVu Sans" w:cs="DejaVu Sans"/>
-                <w:lang w:eastAsia="fr-CA"/>
-              </w:rPr>
-            </w:pPr>
-            <w:r>
-              <w:rPr>
-                <w:rFonts w:ascii="DejaVu Sans" w:eastAsia="Times New Roman" w:hAnsi="DejaVu Sans" w:cs="DejaVu Sans"/>
-                <w:color w:val="000000"/>
-                <w:lang w:eastAsia="fr-CA"/>
-              </w:rPr>
-              <w:t xml:space="preserve">Must </w:t>
-            </w:r>
-          </w:p>
-        </w:tc>
-        <w:tc>
-          <w:tcPr>
-            <w:tcW w:w="0" w:type="auto"/>
-            <w:hideMark/>
-          </w:tcPr>
-          <w:p>
-            <w:pPr>
-              <w:spacing w:line="0" w:lineRule="atLeast"/>
-              <w:jc w:val="center"/>
-              <w:cnfStyle w:val="000000100000" w:firstRow="0" w:lastRow="0" w:firstColumn="0" w:lastColumn="0" w:oddVBand="0" w:evenVBand="0" w:oddHBand="1" w:evenHBand="0" w:firstRowFirstColumn="0" w:firstRowLastColumn="0" w:lastRowFirstColumn="0" w:lastRowLastColumn="0"/>
-              <w:rPr>
-                <w:rFonts w:ascii="DejaVu Sans" w:eastAsia="Times New Roman" w:hAnsi="DejaVu Sans" w:cs="DejaVu Sans"/>
-                <w:lang w:eastAsia="fr-CA"/>
-              </w:rPr>
-            </w:pPr>
-            <w:r>
-              <w:rPr>
-                <w:rFonts w:ascii="DejaVu Sans" w:eastAsia="Times New Roman" w:hAnsi="DejaVu Sans" w:cs="DejaVu Sans"/>
-                <w:color w:val="000000"/>
-                <w:lang w:eastAsia="fr-CA"/>
-              </w:rPr>
-              <w:t>3</w:t>
-            </w:r>
-          </w:p>
-        </w:tc>
-        <w:tc>
-          <w:tcPr>
-            <w:tcW w:w="0" w:type="auto"/>
-            <w:hideMark/>
-          </w:tcPr>
-          <w:p>
-            <w:pPr>
-              <w:jc w:val="center"/>
-              <w:cnfStyle w:val="000000100000" w:firstRow="0" w:lastRow="0" w:firstColumn="0" w:lastColumn="0" w:oddVBand="0" w:evenVBand="0" w:oddHBand="1" w:evenHBand="0" w:firstRowFirstColumn="0" w:firstRowLastColumn="0" w:lastRowFirstColumn="0" w:lastRowLastColumn="0"/>
-              <w:rPr>
-                <w:rFonts w:ascii="DejaVu Sans" w:eastAsia="Times New Roman" w:hAnsi="DejaVu Sans" w:cs="DejaVu Sans"/>
-                <w:lang w:eastAsia="fr-CA"/>
-              </w:rPr>
-            </w:pPr>
-            <w:r>
-              <w:rPr>
-                <w:rFonts w:ascii="DejaVu Sans" w:eastAsia="Times New Roman" w:hAnsi="DejaVu Sans" w:cs="DejaVu Sans"/>
-                <w:lang w:eastAsia="fr-CA"/>
-              </w:rPr>
-              <w:t>M</w:t>
+                <w:color w:val="000000"/>
+                <w:lang w:eastAsia="fr-CA"/>
+              </w:rPr>
+              <w:t>Partie App Web</w:t>
             </w:r>
           </w:p>
         </w:tc>
       </w:tr>
       <w:tr>
         <w:trPr>
-          <w:trHeight w:val="367"/>
+          <w:trHeight w:val="263"/>
         </w:trPr>
         <w:tc>
           <w:tcPr>
             <w:cnfStyle w:val="001000000000" w:firstRow="0" w:lastRow="0" w:firstColumn="1" w:lastColumn="0" w:oddVBand="0" w:evenVBand="0" w:oddHBand="0" w:evenHBand="0" w:firstRowFirstColumn="0" w:firstRowLastColumn="0" w:lastRowFirstColumn="0" w:lastRowLastColumn="0"/>
             <w:tcW w:w="5058" w:type="dxa"/>
-            <w:hideMark/>
           </w:tcPr>
           <w:p>
             <w:pPr>
@@ -3155,6 +3132,7 @@
               <w:rPr>
                 <w:rFonts w:ascii="DejaVu Sans" w:eastAsia="Times New Roman" w:hAnsi="DejaVu Sans" w:cs="DejaVu Sans"/>
                 <w:b w:val="0"/>
+                <w:color w:val="000000"/>
                 <w:lang w:eastAsia="fr-CA"/>
               </w:rPr>
             </w:pPr>
@@ -3165,14 +3143,13 @@
                 <w:color w:val="000000"/>
                 <w:lang w:eastAsia="fr-CA"/>
               </w:rPr>
-              <w:t>Filtrage du catalogue</w:t>
+              <w:t>Prototype de l’App Web</w:t>
             </w:r>
           </w:p>
         </w:tc>
         <w:tc>
           <w:tcPr>
             <w:tcW w:w="2294" w:type="dxa"/>
-            <w:hideMark/>
           </w:tcPr>
           <w:p>
             <w:pPr>
@@ -3180,23 +3157,23 @@
               <w:cnfStyle w:val="000000000000" w:firstRow="0" w:lastRow="0" w:firstColumn="0" w:lastColumn="0" w:oddVBand="0" w:evenVBand="0" w:oddHBand="0" w:evenHBand="0" w:firstRowFirstColumn="0" w:firstRowLastColumn="0" w:lastRowFirstColumn="0" w:lastRowLastColumn="0"/>
               <w:rPr>
                 <w:rFonts w:ascii="DejaVu Sans" w:eastAsia="Times New Roman" w:hAnsi="DejaVu Sans" w:cs="DejaVu Sans"/>
-                <w:lang w:eastAsia="fr-CA"/>
-              </w:rPr>
-            </w:pPr>
-            <w:r>
-              <w:rPr>
-                <w:rFonts w:ascii="DejaVu Sans" w:eastAsia="Times New Roman" w:hAnsi="DejaVu Sans" w:cs="DejaVu Sans"/>
-                <w:color w:val="000000"/>
-                <w:lang w:eastAsia="fr-CA"/>
-              </w:rPr>
-              <w:t xml:space="preserve">Must </w:t>
-            </w:r>
-          </w:p>
-        </w:tc>
-        <w:tc>
-          <w:tcPr>
-            <w:tcW w:w="0" w:type="auto"/>
-            <w:hideMark/>
+                <w:color w:val="000000"/>
+                <w:lang w:eastAsia="fr-CA"/>
+              </w:rPr>
+            </w:pPr>
+            <w:r>
+              <w:rPr>
+                <w:rFonts w:ascii="DejaVu Sans" w:eastAsia="Times New Roman" w:hAnsi="DejaVu Sans" w:cs="DejaVu Sans"/>
+                <w:color w:val="000000"/>
+                <w:lang w:eastAsia="fr-CA"/>
+              </w:rPr>
+              <w:t>Must</w:t>
+            </w:r>
+          </w:p>
+        </w:tc>
+        <w:tc>
+          <w:tcPr>
+            <w:tcW w:w="0" w:type="auto"/>
           </w:tcPr>
           <w:p>
             <w:pPr>
@@ -3205,23 +3182,23 @@
               <w:cnfStyle w:val="000000000000" w:firstRow="0" w:lastRow="0" w:firstColumn="0" w:lastColumn="0" w:oddVBand="0" w:evenVBand="0" w:oddHBand="0" w:evenHBand="0" w:firstRowFirstColumn="0" w:firstRowLastColumn="0" w:lastRowFirstColumn="0" w:lastRowLastColumn="0"/>
               <w:rPr>
                 <w:rFonts w:ascii="DejaVu Sans" w:eastAsia="Times New Roman" w:hAnsi="DejaVu Sans" w:cs="DejaVu Sans"/>
-                <w:lang w:eastAsia="fr-CA"/>
-              </w:rPr>
-            </w:pPr>
-            <w:r>
-              <w:rPr>
-                <w:rFonts w:ascii="DejaVu Sans" w:eastAsia="Times New Roman" w:hAnsi="DejaVu Sans" w:cs="DejaVu Sans"/>
-                <w:color w:val="000000"/>
-                <w:lang w:eastAsia="fr-CA"/>
-              </w:rPr>
-              <w:t>3</w:t>
-            </w:r>
-          </w:p>
-        </w:tc>
-        <w:tc>
-          <w:tcPr>
-            <w:tcW w:w="0" w:type="auto"/>
-            <w:hideMark/>
+                <w:color w:val="000000"/>
+                <w:lang w:eastAsia="fr-CA"/>
+              </w:rPr>
+            </w:pPr>
+            <w:r>
+              <w:rPr>
+                <w:rFonts w:ascii="DejaVu Sans" w:eastAsia="Times New Roman" w:hAnsi="DejaVu Sans" w:cs="DejaVu Sans"/>
+                <w:color w:val="000000"/>
+                <w:lang w:eastAsia="fr-CA"/>
+              </w:rPr>
+              <w:t>2</w:t>
+            </w:r>
+          </w:p>
+        </w:tc>
+        <w:tc>
+          <w:tcPr>
+            <w:tcW w:w="0" w:type="auto"/>
           </w:tcPr>
           <w:p>
             <w:pPr>
@@ -3237,7 +3214,7 @@
                 <w:rFonts w:ascii="DejaVu Sans" w:eastAsia="Times New Roman" w:hAnsi="DejaVu Sans" w:cs="DejaVu Sans"/>
                 <w:lang w:eastAsia="fr-CA"/>
               </w:rPr>
-              <w:t>M</w:t>
+              <w:t>F</w:t>
             </w:r>
           </w:p>
         </w:tc>
@@ -3245,12 +3222,13 @@
       <w:tr>
         <w:trPr>
           <w:cnfStyle w:val="000000100000" w:firstRow="0" w:lastRow="0" w:firstColumn="0" w:lastColumn="0" w:oddVBand="0" w:evenVBand="0" w:oddHBand="1" w:evenHBand="0" w:firstRowFirstColumn="0" w:firstRowLastColumn="0" w:lastRowFirstColumn="0" w:lastRowLastColumn="0"/>
-          <w:trHeight w:val="367"/>
+          <w:trHeight w:val="283"/>
         </w:trPr>
         <w:tc>
           <w:tcPr>
             <w:cnfStyle w:val="001000000000" w:firstRow="0" w:lastRow="0" w:firstColumn="1" w:lastColumn="0" w:oddVBand="0" w:evenVBand="0" w:oddHBand="0" w:evenHBand="0" w:firstRowFirstColumn="0" w:firstRowLastColumn="0" w:lastRowFirstColumn="0" w:lastRowLastColumn="0"/>
             <w:tcW w:w="5058" w:type="dxa"/>
+            <w:hideMark/>
           </w:tcPr>
           <w:p>
             <w:pPr>
@@ -3258,10 +3236,10 @@
               <w:rPr>
                 <w:rFonts w:ascii="DejaVu Sans" w:eastAsia="Times New Roman" w:hAnsi="DejaVu Sans" w:cs="DejaVu Sans"/>
                 <w:b w:val="0"/>
-                <w:color w:val="000000"/>
-                <w:lang w:eastAsia="fr-CA"/>
-              </w:rPr>
-            </w:pPr>
+                <w:lang w:eastAsia="fr-CA"/>
+              </w:rPr>
+            </w:pPr>
+            <w:bookmarkStart w:id="2" w:name="_GoBack"/>
             <w:r>
               <w:rPr>
                 <w:rFonts w:ascii="DejaVu Sans" w:eastAsia="Times New Roman" w:hAnsi="DejaVu Sans" w:cs="DejaVu Sans"/>
@@ -3269,13 +3247,23 @@
                 <w:color w:val="000000"/>
                 <w:lang w:eastAsia="fr-CA"/>
               </w:rPr>
-              <w:t>Inscription d’un client</w:t>
+              <w:t>Création</w:t>
+            </w:r>
+            <w:r>
+              <w:rPr>
+                <w:rFonts w:ascii="DejaVu Sans" w:eastAsia="Times New Roman" w:hAnsi="DejaVu Sans" w:cs="DejaVu Sans"/>
+                <w:b w:val="0"/>
+                <w:color w:val="000000"/>
+                <w:lang w:eastAsia="fr-CA"/>
+              </w:rPr>
+              <w:t xml:space="preserve"> interface Web</w:t>
             </w:r>
           </w:p>
         </w:tc>
         <w:tc>
           <w:tcPr>
             <w:tcW w:w="2294" w:type="dxa"/>
+            <w:hideMark/>
           </w:tcPr>
           <w:p>
             <w:pPr>
@@ -3283,7 +3271,6 @@
               <w:cnfStyle w:val="000000100000" w:firstRow="0" w:lastRow="0" w:firstColumn="0" w:lastColumn="0" w:oddVBand="0" w:evenVBand="0" w:oddHBand="1" w:evenHBand="0" w:firstRowFirstColumn="0" w:firstRowLastColumn="0" w:lastRowFirstColumn="0" w:lastRowLastColumn="0"/>
               <w:rPr>
                 <w:rFonts w:ascii="DejaVu Sans" w:eastAsia="Times New Roman" w:hAnsi="DejaVu Sans" w:cs="DejaVu Sans"/>
-                <w:color w:val="000000"/>
                 <w:lang w:eastAsia="fr-CA"/>
               </w:rPr>
             </w:pPr>
@@ -3300,6 +3287,7 @@
         <w:tc>
           <w:tcPr>
             <w:tcW w:w="0" w:type="auto"/>
+            <w:hideMark/>
           </w:tcPr>
           <w:p>
             <w:pPr>
@@ -3308,23 +3296,23 @@
               <w:cnfStyle w:val="000000100000" w:firstRow="0" w:lastRow="0" w:firstColumn="0" w:lastColumn="0" w:oddVBand="0" w:evenVBand="0" w:oddHBand="1" w:evenHBand="0" w:firstRowFirstColumn="0" w:firstRowLastColumn="0" w:lastRowFirstColumn="0" w:lastRowLastColumn="0"/>
               <w:rPr>
                 <w:rFonts w:ascii="DejaVu Sans" w:eastAsia="Times New Roman" w:hAnsi="DejaVu Sans" w:cs="DejaVu Sans"/>
-                <w:color w:val="000000"/>
-                <w:lang w:eastAsia="fr-CA"/>
-              </w:rPr>
-            </w:pPr>
-            <w:r>
-              <w:rPr>
-                <w:rFonts w:ascii="DejaVu Sans" w:eastAsia="Times New Roman" w:hAnsi="DejaVu Sans" w:cs="DejaVu Sans"/>
-                <w:color w:val="000000"/>
-                <w:lang w:eastAsia="fr-CA"/>
-              </w:rPr>
-              <w:t>2</w:t>
-            </w:r>
-          </w:p>
-        </w:tc>
-        <w:tc>
-          <w:tcPr>
-            <w:tcW w:w="0" w:type="auto"/>
+                <w:lang w:eastAsia="fr-CA"/>
+              </w:rPr>
+            </w:pPr>
+            <w:r>
+              <w:rPr>
+                <w:rFonts w:ascii="DejaVu Sans" w:eastAsia="Times New Roman" w:hAnsi="DejaVu Sans" w:cs="DejaVu Sans"/>
+                <w:color w:val="000000"/>
+                <w:lang w:eastAsia="fr-CA"/>
+              </w:rPr>
+              <w:t>6</w:t>
+            </w:r>
+          </w:p>
+        </w:tc>
+        <w:tc>
+          <w:tcPr>
+            <w:tcW w:w="0" w:type="auto"/>
+            <w:hideMark/>
           </w:tcPr>
           <w:p>
             <w:pPr>
@@ -3340,43 +3328,55 @@
                 <w:rFonts w:ascii="DejaVu Sans" w:eastAsia="Times New Roman" w:hAnsi="DejaVu Sans" w:cs="DejaVu Sans"/>
                 <w:lang w:eastAsia="fr-CA"/>
               </w:rPr>
-              <w:t>F</w:t>
+              <w:t>E</w:t>
             </w:r>
           </w:p>
         </w:tc>
       </w:tr>
+      <w:bookmarkEnd w:id="2"/>
       <w:tr>
         <w:trPr>
-          <w:trHeight w:val="367"/>
+          <w:trHeight w:val="161"/>
         </w:trPr>
         <w:tc>
           <w:tcPr>
             <w:cnfStyle w:val="001000000000" w:firstRow="0" w:lastRow="0" w:firstColumn="1" w:lastColumn="0" w:oddVBand="0" w:evenVBand="0" w:oddHBand="0" w:evenHBand="0" w:firstRowFirstColumn="0" w:firstRowLastColumn="0" w:lastRowFirstColumn="0" w:lastRowLastColumn="0"/>
             <w:tcW w:w="5058" w:type="dxa"/>
-          </w:tcPr>
-          <w:p>
-            <w:pPr>
-              <w:spacing w:line="0" w:lineRule="atLeast"/>
-              <w:rPr>
-                <w:rFonts w:ascii="DejaVu Sans" w:eastAsia="Times New Roman" w:hAnsi="DejaVu Sans" w:cs="DejaVu Sans"/>
-                <w:color w:val="000000"/>
-                <w:lang w:eastAsia="fr-CA"/>
-              </w:rPr>
-            </w:pPr>
-            <w:r>
+            <w:hideMark/>
+          </w:tcPr>
+          <w:p>
+            <w:pPr>
+              <w:spacing w:line="0" w:lineRule="atLeast"/>
               <w:rPr>
                 <w:rFonts w:ascii="DejaVu Sans" w:eastAsia="Times New Roman" w:hAnsi="DejaVu Sans" w:cs="DejaVu Sans"/>
                 <w:b w:val="0"/>
-                <w:color w:val="000000"/>
-                <w:lang w:eastAsia="fr-CA"/>
-              </w:rPr>
-              <w:t>Gestion du panier</w:t>
+                <w:lang w:eastAsia="fr-CA"/>
+              </w:rPr>
+            </w:pPr>
+            <w:r>
+              <w:rPr>
+                <w:rFonts w:ascii="DejaVu Sans" w:eastAsia="Times New Roman" w:hAnsi="DejaVu Sans" w:cs="DejaVu Sans"/>
+                <w:b w:val="0"/>
+                <w:color w:val="000000"/>
+                <w:lang w:eastAsia="fr-CA"/>
+              </w:rPr>
+              <w:t xml:space="preserve">Affichage </w:t>
+            </w:r>
+            <w:r>
+              <w:rPr>
+                <w:rFonts w:ascii="DejaVu Sans" w:eastAsia="Times New Roman" w:hAnsi="DejaVu Sans" w:cs="DejaVu Sans"/>
+                <w:b w:val="0"/>
+                <w:color w:val="000000"/>
+                <w:lang w:eastAsia="fr-CA"/>
+              </w:rPr>
+              <w:t>du catalogue</w:t>
             </w:r>
           </w:p>
         </w:tc>
         <w:tc>
           <w:tcPr>
             <w:tcW w:w="2294" w:type="dxa"/>
+            <w:hideMark/>
           </w:tcPr>
           <w:p>
             <w:pPr>
@@ -3384,23 +3384,23 @@
               <w:cnfStyle w:val="000000000000" w:firstRow="0" w:lastRow="0" w:firstColumn="0" w:lastColumn="0" w:oddVBand="0" w:evenVBand="0" w:oddHBand="0" w:evenHBand="0" w:firstRowFirstColumn="0" w:firstRowLastColumn="0" w:lastRowFirstColumn="0" w:lastRowLastColumn="0"/>
               <w:rPr>
                 <w:rFonts w:ascii="DejaVu Sans" w:eastAsia="Times New Roman" w:hAnsi="DejaVu Sans" w:cs="DejaVu Sans"/>
-                <w:color w:val="000000"/>
-                <w:lang w:eastAsia="fr-CA"/>
-              </w:rPr>
-            </w:pPr>
-            <w:r>
-              <w:rPr>
-                <w:rFonts w:ascii="DejaVu Sans" w:eastAsia="Times New Roman" w:hAnsi="DejaVu Sans" w:cs="DejaVu Sans"/>
-                <w:color w:val="000000"/>
-                <w:lang w:eastAsia="fr-CA"/>
-              </w:rPr>
-              <w:t>Must</w:t>
-            </w:r>
-          </w:p>
-        </w:tc>
-        <w:tc>
-          <w:tcPr>
-            <w:tcW w:w="0" w:type="auto"/>
+                <w:lang w:eastAsia="fr-CA"/>
+              </w:rPr>
+            </w:pPr>
+            <w:r>
+              <w:rPr>
+                <w:rFonts w:ascii="DejaVu Sans" w:eastAsia="Times New Roman" w:hAnsi="DejaVu Sans" w:cs="DejaVu Sans"/>
+                <w:color w:val="000000"/>
+                <w:lang w:eastAsia="fr-CA"/>
+              </w:rPr>
+              <w:t xml:space="preserve">Must </w:t>
+            </w:r>
+          </w:p>
+        </w:tc>
+        <w:tc>
+          <w:tcPr>
+            <w:tcW w:w="0" w:type="auto"/>
+            <w:hideMark/>
           </w:tcPr>
           <w:p>
             <w:pPr>
@@ -3409,7 +3409,6 @@
               <w:cnfStyle w:val="000000000000" w:firstRow="0" w:lastRow="0" w:firstColumn="0" w:lastColumn="0" w:oddVBand="0" w:evenVBand="0" w:oddHBand="0" w:evenHBand="0" w:firstRowFirstColumn="0" w:firstRowLastColumn="0" w:lastRowFirstColumn="0" w:lastRowLastColumn="0"/>
               <w:rPr>
                 <w:rFonts w:ascii="DejaVu Sans" w:eastAsia="Times New Roman" w:hAnsi="DejaVu Sans" w:cs="DejaVu Sans"/>
-                <w:color w:val="000000"/>
                 <w:lang w:eastAsia="fr-CA"/>
               </w:rPr>
             </w:pPr>
@@ -3426,6 +3425,7 @@
         <w:tc>
           <w:tcPr>
             <w:tcW w:w="0" w:type="auto"/>
+            <w:hideMark/>
           </w:tcPr>
           <w:p>
             <w:pPr>
@@ -3449,36 +3449,38 @@
       <w:tr>
         <w:trPr>
           <w:cnfStyle w:val="000000100000" w:firstRow="0" w:lastRow="0" w:firstColumn="0" w:lastColumn="0" w:oddVBand="0" w:evenVBand="0" w:oddHBand="1" w:evenHBand="0" w:firstRowFirstColumn="0" w:firstRowLastColumn="0" w:lastRowFirstColumn="0" w:lastRowLastColumn="0"/>
-          <w:trHeight w:val="367"/>
+          <w:trHeight w:val="181"/>
         </w:trPr>
         <w:tc>
           <w:tcPr>
             <w:cnfStyle w:val="001000000000" w:firstRow="0" w:lastRow="0" w:firstColumn="1" w:lastColumn="0" w:oddVBand="0" w:evenVBand="0" w:oddHBand="0" w:evenHBand="0" w:firstRowFirstColumn="0" w:firstRowLastColumn="0" w:lastRowFirstColumn="0" w:lastRowLastColumn="0"/>
             <w:tcW w:w="5058" w:type="dxa"/>
-          </w:tcPr>
-          <w:p>
-            <w:pPr>
-              <w:spacing w:line="0" w:lineRule="atLeast"/>
-              <w:rPr>
-                <w:rFonts w:ascii="DejaVu Sans" w:eastAsia="Times New Roman" w:hAnsi="DejaVu Sans" w:cs="DejaVu Sans"/>
-                <w:color w:val="000000"/>
-                <w:lang w:eastAsia="fr-CA"/>
-              </w:rPr>
-            </w:pPr>
-            <w:r>
+            <w:hideMark/>
+          </w:tcPr>
+          <w:p>
+            <w:pPr>
+              <w:spacing w:line="0" w:lineRule="atLeast"/>
               <w:rPr>
                 <w:rFonts w:ascii="DejaVu Sans" w:eastAsia="Times New Roman" w:hAnsi="DejaVu Sans" w:cs="DejaVu Sans"/>
                 <w:b w:val="0"/>
-                <w:color w:val="000000"/>
-                <w:lang w:eastAsia="fr-CA"/>
-              </w:rPr>
-              <w:t>Connexion d’un client</w:t>
+                <w:lang w:eastAsia="fr-CA"/>
+              </w:rPr>
+            </w:pPr>
+            <w:r>
+              <w:rPr>
+                <w:rFonts w:ascii="DejaVu Sans" w:eastAsia="Times New Roman" w:hAnsi="DejaVu Sans" w:cs="DejaVu Sans"/>
+                <w:b w:val="0"/>
+                <w:color w:val="000000"/>
+                <w:lang w:eastAsia="fr-CA"/>
+              </w:rPr>
+              <w:t>Filtrage du catalogue</w:t>
             </w:r>
           </w:p>
         </w:tc>
         <w:tc>
           <w:tcPr>
             <w:tcW w:w="2294" w:type="dxa"/>
+            <w:hideMark/>
           </w:tcPr>
           <w:p>
             <w:pPr>
@@ -3486,23 +3488,23 @@
               <w:cnfStyle w:val="000000100000" w:firstRow="0" w:lastRow="0" w:firstColumn="0" w:lastColumn="0" w:oddVBand="0" w:evenVBand="0" w:oddHBand="1" w:evenHBand="0" w:firstRowFirstColumn="0" w:firstRowLastColumn="0" w:lastRowFirstColumn="0" w:lastRowLastColumn="0"/>
               <w:rPr>
                 <w:rFonts w:ascii="DejaVu Sans" w:eastAsia="Times New Roman" w:hAnsi="DejaVu Sans" w:cs="DejaVu Sans"/>
-                <w:color w:val="000000"/>
-                <w:lang w:eastAsia="fr-CA"/>
-              </w:rPr>
-            </w:pPr>
-            <w:r>
-              <w:rPr>
-                <w:rFonts w:ascii="DejaVu Sans" w:eastAsia="Times New Roman" w:hAnsi="DejaVu Sans" w:cs="DejaVu Sans"/>
-                <w:color w:val="000000"/>
-                <w:lang w:eastAsia="fr-CA"/>
-              </w:rPr>
-              <w:t>Must</w:t>
-            </w:r>
-          </w:p>
-        </w:tc>
-        <w:tc>
-          <w:tcPr>
-            <w:tcW w:w="0" w:type="auto"/>
+                <w:lang w:eastAsia="fr-CA"/>
+              </w:rPr>
+            </w:pPr>
+            <w:r>
+              <w:rPr>
+                <w:rFonts w:ascii="DejaVu Sans" w:eastAsia="Times New Roman" w:hAnsi="DejaVu Sans" w:cs="DejaVu Sans"/>
+                <w:color w:val="000000"/>
+                <w:lang w:eastAsia="fr-CA"/>
+              </w:rPr>
+              <w:t xml:space="preserve">Must </w:t>
+            </w:r>
+          </w:p>
+        </w:tc>
+        <w:tc>
+          <w:tcPr>
+            <w:tcW w:w="0" w:type="auto"/>
+            <w:hideMark/>
           </w:tcPr>
           <w:p>
             <w:pPr>
@@ -3511,23 +3513,23 @@
               <w:cnfStyle w:val="000000100000" w:firstRow="0" w:lastRow="0" w:firstColumn="0" w:lastColumn="0" w:oddVBand="0" w:evenVBand="0" w:oddHBand="1" w:evenHBand="0" w:firstRowFirstColumn="0" w:firstRowLastColumn="0" w:lastRowFirstColumn="0" w:lastRowLastColumn="0"/>
               <w:rPr>
                 <w:rFonts w:ascii="DejaVu Sans" w:eastAsia="Times New Roman" w:hAnsi="DejaVu Sans" w:cs="DejaVu Sans"/>
-                <w:color w:val="000000"/>
-                <w:lang w:eastAsia="fr-CA"/>
-              </w:rPr>
-            </w:pPr>
-            <w:r>
-              <w:rPr>
-                <w:rFonts w:ascii="DejaVu Sans" w:eastAsia="Times New Roman" w:hAnsi="DejaVu Sans" w:cs="DejaVu Sans"/>
-                <w:color w:val="000000"/>
-                <w:lang w:eastAsia="fr-CA"/>
-              </w:rPr>
-              <w:t>2</w:t>
-            </w:r>
-          </w:p>
-        </w:tc>
-        <w:tc>
-          <w:tcPr>
-            <w:tcW w:w="0" w:type="auto"/>
+                <w:lang w:eastAsia="fr-CA"/>
+              </w:rPr>
+            </w:pPr>
+            <w:r>
+              <w:rPr>
+                <w:rFonts w:ascii="DejaVu Sans" w:eastAsia="Times New Roman" w:hAnsi="DejaVu Sans" w:cs="DejaVu Sans"/>
+                <w:color w:val="000000"/>
+                <w:lang w:eastAsia="fr-CA"/>
+              </w:rPr>
+              <w:t>3</w:t>
+            </w:r>
+          </w:p>
+        </w:tc>
+        <w:tc>
+          <w:tcPr>
+            <w:tcW w:w="0" w:type="auto"/>
+            <w:hideMark/>
           </w:tcPr>
           <w:p>
             <w:pPr>
@@ -3550,13 +3552,12 @@
       </w:tr>
       <w:tr>
         <w:trPr>
-          <w:trHeight w:val="358"/>
+          <w:trHeight w:val="229"/>
         </w:trPr>
         <w:tc>
           <w:tcPr>
             <w:cnfStyle w:val="001000000000" w:firstRow="0" w:lastRow="0" w:firstColumn="1" w:lastColumn="0" w:oddVBand="0" w:evenVBand="0" w:oddHBand="0" w:evenHBand="0" w:firstRowFirstColumn="0" w:firstRowLastColumn="0" w:lastRowFirstColumn="0" w:lastRowLastColumn="0"/>
             <w:tcW w:w="5058" w:type="dxa"/>
-            <w:hideMark/>
           </w:tcPr>
           <w:p>
             <w:pPr>
@@ -3564,6 +3565,7 @@
               <w:rPr>
                 <w:rFonts w:ascii="DejaVu Sans" w:eastAsia="Times New Roman" w:hAnsi="DejaVu Sans" w:cs="DejaVu Sans"/>
                 <w:b w:val="0"/>
+                <w:color w:val="000000"/>
                 <w:lang w:eastAsia="fr-CA"/>
               </w:rPr>
             </w:pPr>
@@ -3571,16 +3573,16 @@
               <w:rPr>
                 <w:rFonts w:ascii="DejaVu Sans" w:eastAsia="Times New Roman" w:hAnsi="DejaVu Sans" w:cs="DejaVu Sans"/>
                 <w:b w:val="0"/>
-                <w:lang w:eastAsia="fr-CA"/>
-              </w:rPr>
-              <w:t>Étapes de paiement</w:t>
+                <w:color w:val="000000"/>
+                <w:lang w:eastAsia="fr-CA"/>
+              </w:rPr>
+              <w:t>Inscription d’un client</w:t>
             </w:r>
           </w:p>
         </w:tc>
         <w:tc>
           <w:tcPr>
             <w:tcW w:w="2294" w:type="dxa"/>
-            <w:hideMark/>
           </w:tcPr>
           <w:p>
             <w:pPr>
@@ -3588,6 +3590,7 @@
               <w:cnfStyle w:val="000000000000" w:firstRow="0" w:lastRow="0" w:firstColumn="0" w:lastColumn="0" w:oddVBand="0" w:evenVBand="0" w:oddHBand="0" w:evenHBand="0" w:firstRowFirstColumn="0" w:firstRowLastColumn="0" w:lastRowFirstColumn="0" w:lastRowLastColumn="0"/>
               <w:rPr>
                 <w:rFonts w:ascii="DejaVu Sans" w:eastAsia="Times New Roman" w:hAnsi="DejaVu Sans" w:cs="DejaVu Sans"/>
+                <w:color w:val="000000"/>
                 <w:lang w:eastAsia="fr-CA"/>
               </w:rPr>
             </w:pPr>
@@ -3604,7 +3607,6 @@
         <w:tc>
           <w:tcPr>
             <w:tcW w:w="0" w:type="auto"/>
-            <w:hideMark/>
           </w:tcPr>
           <w:p>
             <w:pPr>
@@ -3613,6 +3615,7 @@
               <w:cnfStyle w:val="000000000000" w:firstRow="0" w:lastRow="0" w:firstColumn="0" w:lastColumn="0" w:oddVBand="0" w:evenVBand="0" w:oddHBand="0" w:evenHBand="0" w:firstRowFirstColumn="0" w:firstRowLastColumn="0" w:lastRowFirstColumn="0" w:lastRowLastColumn="0"/>
               <w:rPr>
                 <w:rFonts w:ascii="DejaVu Sans" w:eastAsia="Times New Roman" w:hAnsi="DejaVu Sans" w:cs="DejaVu Sans"/>
+                <w:color w:val="000000"/>
                 <w:lang w:eastAsia="fr-CA"/>
               </w:rPr>
             </w:pPr>
@@ -3629,12 +3632,317 @@
         <w:tc>
           <w:tcPr>
             <w:tcW w:w="0" w:type="auto"/>
-            <w:hideMark/>
           </w:tcPr>
           <w:p>
             <w:pPr>
               <w:jc w:val="center"/>
               <w:cnfStyle w:val="000000000000" w:firstRow="0" w:lastRow="0" w:firstColumn="0" w:lastColumn="0" w:oddVBand="0" w:evenVBand="0" w:oddHBand="0" w:evenHBand="0" w:firstRowFirstColumn="0" w:firstRowLastColumn="0" w:lastRowFirstColumn="0" w:lastRowLastColumn="0"/>
+              <w:rPr>
+                <w:rFonts w:ascii="DejaVu Sans" w:eastAsia="Times New Roman" w:hAnsi="DejaVu Sans" w:cs="DejaVu Sans"/>
+                <w:lang w:eastAsia="fr-CA"/>
+              </w:rPr>
+            </w:pPr>
+            <w:r>
+              <w:rPr>
+                <w:rFonts w:ascii="DejaVu Sans" w:eastAsia="Times New Roman" w:hAnsi="DejaVu Sans" w:cs="DejaVu Sans"/>
+                <w:lang w:eastAsia="fr-CA"/>
+              </w:rPr>
+              <w:t>F</w:t>
+            </w:r>
+          </w:p>
+        </w:tc>
+      </w:tr>
+      <w:tr>
+        <w:trPr>
+          <w:cnfStyle w:val="000000100000" w:firstRow="0" w:lastRow="0" w:firstColumn="0" w:lastColumn="0" w:oddVBand="0" w:evenVBand="0" w:oddHBand="1" w:evenHBand="0" w:firstRowFirstColumn="0" w:firstRowLastColumn="0" w:lastRowFirstColumn="0" w:lastRowLastColumn="0"/>
+          <w:trHeight w:val="263"/>
+        </w:trPr>
+        <w:tc>
+          <w:tcPr>
+            <w:cnfStyle w:val="001000000000" w:firstRow="0" w:lastRow="0" w:firstColumn="1" w:lastColumn="0" w:oddVBand="0" w:evenVBand="0" w:oddHBand="0" w:evenHBand="0" w:firstRowFirstColumn="0" w:firstRowLastColumn="0" w:lastRowFirstColumn="0" w:lastRowLastColumn="0"/>
+            <w:tcW w:w="5058" w:type="dxa"/>
+          </w:tcPr>
+          <w:p>
+            <w:pPr>
+              <w:spacing w:line="0" w:lineRule="atLeast"/>
+              <w:rPr>
+                <w:rFonts w:ascii="DejaVu Sans" w:eastAsia="Times New Roman" w:hAnsi="DejaVu Sans" w:cs="DejaVu Sans"/>
+                <w:color w:val="000000"/>
+                <w:lang w:eastAsia="fr-CA"/>
+              </w:rPr>
+            </w:pPr>
+            <w:r>
+              <w:rPr>
+                <w:rFonts w:ascii="DejaVu Sans" w:eastAsia="Times New Roman" w:hAnsi="DejaVu Sans" w:cs="DejaVu Sans"/>
+                <w:b w:val="0"/>
+                <w:color w:val="000000"/>
+                <w:lang w:eastAsia="fr-CA"/>
+              </w:rPr>
+              <w:t>Gestion du panier</w:t>
+            </w:r>
+          </w:p>
+        </w:tc>
+        <w:tc>
+          <w:tcPr>
+            <w:tcW w:w="2294" w:type="dxa"/>
+          </w:tcPr>
+          <w:p>
+            <w:pPr>
+              <w:spacing w:line="0" w:lineRule="atLeast"/>
+              <w:cnfStyle w:val="000000100000" w:firstRow="0" w:lastRow="0" w:firstColumn="0" w:lastColumn="0" w:oddVBand="0" w:evenVBand="0" w:oddHBand="1" w:evenHBand="0" w:firstRowFirstColumn="0" w:firstRowLastColumn="0" w:lastRowFirstColumn="0" w:lastRowLastColumn="0"/>
+              <w:rPr>
+                <w:rFonts w:ascii="DejaVu Sans" w:eastAsia="Times New Roman" w:hAnsi="DejaVu Sans" w:cs="DejaVu Sans"/>
+                <w:color w:val="000000"/>
+                <w:lang w:eastAsia="fr-CA"/>
+              </w:rPr>
+            </w:pPr>
+            <w:r>
+              <w:rPr>
+                <w:rFonts w:ascii="DejaVu Sans" w:eastAsia="Times New Roman" w:hAnsi="DejaVu Sans" w:cs="DejaVu Sans"/>
+                <w:color w:val="000000"/>
+                <w:lang w:eastAsia="fr-CA"/>
+              </w:rPr>
+              <w:t>Must</w:t>
+            </w:r>
+          </w:p>
+        </w:tc>
+        <w:tc>
+          <w:tcPr>
+            <w:tcW w:w="0" w:type="auto"/>
+          </w:tcPr>
+          <w:p>
+            <w:pPr>
+              <w:spacing w:line="0" w:lineRule="atLeast"/>
+              <w:jc w:val="center"/>
+              <w:cnfStyle w:val="000000100000" w:firstRow="0" w:lastRow="0" w:firstColumn="0" w:lastColumn="0" w:oddVBand="0" w:evenVBand="0" w:oddHBand="1" w:evenHBand="0" w:firstRowFirstColumn="0" w:firstRowLastColumn="0" w:lastRowFirstColumn="0" w:lastRowLastColumn="0"/>
+              <w:rPr>
+                <w:rFonts w:ascii="DejaVu Sans" w:eastAsia="Times New Roman" w:hAnsi="DejaVu Sans" w:cs="DejaVu Sans"/>
+                <w:color w:val="000000"/>
+                <w:lang w:eastAsia="fr-CA"/>
+              </w:rPr>
+            </w:pPr>
+            <w:r>
+              <w:rPr>
+                <w:rFonts w:ascii="DejaVu Sans" w:eastAsia="Times New Roman" w:hAnsi="DejaVu Sans" w:cs="DejaVu Sans"/>
+                <w:color w:val="000000"/>
+                <w:lang w:eastAsia="fr-CA"/>
+              </w:rPr>
+              <w:t>3</w:t>
+            </w:r>
+          </w:p>
+        </w:tc>
+        <w:tc>
+          <w:tcPr>
+            <w:tcW w:w="0" w:type="auto"/>
+          </w:tcPr>
+          <w:p>
+            <w:pPr>
+              <w:jc w:val="center"/>
+              <w:cnfStyle w:val="000000100000" w:firstRow="0" w:lastRow="0" w:firstColumn="0" w:lastColumn="0" w:oddVBand="0" w:evenVBand="0" w:oddHBand="1" w:evenHBand="0" w:firstRowFirstColumn="0" w:firstRowLastColumn="0" w:lastRowFirstColumn="0" w:lastRowLastColumn="0"/>
+              <w:rPr>
+                <w:rFonts w:ascii="DejaVu Sans" w:eastAsia="Times New Roman" w:hAnsi="DejaVu Sans" w:cs="DejaVu Sans"/>
+                <w:lang w:eastAsia="fr-CA"/>
+              </w:rPr>
+            </w:pPr>
+            <w:r>
+              <w:rPr>
+                <w:rFonts w:ascii="DejaVu Sans" w:eastAsia="Times New Roman" w:hAnsi="DejaVu Sans" w:cs="DejaVu Sans"/>
+                <w:lang w:eastAsia="fr-CA"/>
+              </w:rPr>
+              <w:t>M</w:t>
+            </w:r>
+          </w:p>
+        </w:tc>
+      </w:tr>
+      <w:tr>
+        <w:trPr>
+          <w:trHeight w:val="155"/>
+        </w:trPr>
+        <w:tc>
+          <w:tcPr>
+            <w:cnfStyle w:val="001000000000" w:firstRow="0" w:lastRow="0" w:firstColumn="1" w:lastColumn="0" w:oddVBand="0" w:evenVBand="0" w:oddHBand="0" w:evenHBand="0" w:firstRowFirstColumn="0" w:firstRowLastColumn="0" w:lastRowFirstColumn="0" w:lastRowLastColumn="0"/>
+            <w:tcW w:w="5058" w:type="dxa"/>
+          </w:tcPr>
+          <w:p>
+            <w:pPr>
+              <w:spacing w:line="0" w:lineRule="atLeast"/>
+              <w:rPr>
+                <w:rFonts w:ascii="DejaVu Sans" w:eastAsia="Times New Roman" w:hAnsi="DejaVu Sans" w:cs="DejaVu Sans"/>
+                <w:color w:val="000000"/>
+                <w:lang w:eastAsia="fr-CA"/>
+              </w:rPr>
+            </w:pPr>
+            <w:r>
+              <w:rPr>
+                <w:rFonts w:ascii="DejaVu Sans" w:eastAsia="Times New Roman" w:hAnsi="DejaVu Sans" w:cs="DejaVu Sans"/>
+                <w:b w:val="0"/>
+                <w:color w:val="000000"/>
+                <w:lang w:eastAsia="fr-CA"/>
+              </w:rPr>
+              <w:t>Connexion d’un client</w:t>
+            </w:r>
+          </w:p>
+        </w:tc>
+        <w:tc>
+          <w:tcPr>
+            <w:tcW w:w="2294" w:type="dxa"/>
+          </w:tcPr>
+          <w:p>
+            <w:pPr>
+              <w:spacing w:line="0" w:lineRule="atLeast"/>
+              <w:cnfStyle w:val="000000000000" w:firstRow="0" w:lastRow="0" w:firstColumn="0" w:lastColumn="0" w:oddVBand="0" w:evenVBand="0" w:oddHBand="0" w:evenHBand="0" w:firstRowFirstColumn="0" w:firstRowLastColumn="0" w:lastRowFirstColumn="0" w:lastRowLastColumn="0"/>
+              <w:rPr>
+                <w:rFonts w:ascii="DejaVu Sans" w:eastAsia="Times New Roman" w:hAnsi="DejaVu Sans" w:cs="DejaVu Sans"/>
+                <w:color w:val="000000"/>
+                <w:lang w:eastAsia="fr-CA"/>
+              </w:rPr>
+            </w:pPr>
+            <w:r>
+              <w:rPr>
+                <w:rFonts w:ascii="DejaVu Sans" w:eastAsia="Times New Roman" w:hAnsi="DejaVu Sans" w:cs="DejaVu Sans"/>
+                <w:color w:val="000000"/>
+                <w:lang w:eastAsia="fr-CA"/>
+              </w:rPr>
+              <w:t>Must</w:t>
+            </w:r>
+          </w:p>
+        </w:tc>
+        <w:tc>
+          <w:tcPr>
+            <w:tcW w:w="0" w:type="auto"/>
+          </w:tcPr>
+          <w:p>
+            <w:pPr>
+              <w:spacing w:line="0" w:lineRule="atLeast"/>
+              <w:jc w:val="center"/>
+              <w:cnfStyle w:val="000000000000" w:firstRow="0" w:lastRow="0" w:firstColumn="0" w:lastColumn="0" w:oddVBand="0" w:evenVBand="0" w:oddHBand="0" w:evenHBand="0" w:firstRowFirstColumn="0" w:firstRowLastColumn="0" w:lastRowFirstColumn="0" w:lastRowLastColumn="0"/>
+              <w:rPr>
+                <w:rFonts w:ascii="DejaVu Sans" w:eastAsia="Times New Roman" w:hAnsi="DejaVu Sans" w:cs="DejaVu Sans"/>
+                <w:color w:val="000000"/>
+                <w:lang w:eastAsia="fr-CA"/>
+              </w:rPr>
+            </w:pPr>
+            <w:r>
+              <w:rPr>
+                <w:rFonts w:ascii="DejaVu Sans" w:eastAsia="Times New Roman" w:hAnsi="DejaVu Sans" w:cs="DejaVu Sans"/>
+                <w:color w:val="000000"/>
+                <w:lang w:eastAsia="fr-CA"/>
+              </w:rPr>
+              <w:t>2</w:t>
+            </w:r>
+          </w:p>
+        </w:tc>
+        <w:tc>
+          <w:tcPr>
+            <w:tcW w:w="0" w:type="auto"/>
+          </w:tcPr>
+          <w:p>
+            <w:pPr>
+              <w:jc w:val="center"/>
+              <w:cnfStyle w:val="000000000000" w:firstRow="0" w:lastRow="0" w:firstColumn="0" w:lastColumn="0" w:oddVBand="0" w:evenVBand="0" w:oddHBand="0" w:evenHBand="0" w:firstRowFirstColumn="0" w:firstRowLastColumn="0" w:lastRowFirstColumn="0" w:lastRowLastColumn="0"/>
+              <w:rPr>
+                <w:rFonts w:ascii="DejaVu Sans" w:eastAsia="Times New Roman" w:hAnsi="DejaVu Sans" w:cs="DejaVu Sans"/>
+                <w:lang w:eastAsia="fr-CA"/>
+              </w:rPr>
+            </w:pPr>
+            <w:r>
+              <w:rPr>
+                <w:rFonts w:ascii="DejaVu Sans" w:eastAsia="Times New Roman" w:hAnsi="DejaVu Sans" w:cs="DejaVu Sans"/>
+                <w:lang w:eastAsia="fr-CA"/>
+              </w:rPr>
+              <w:t>M</w:t>
+            </w:r>
+          </w:p>
+        </w:tc>
+      </w:tr>
+      <w:tr>
+        <w:trPr>
+          <w:cnfStyle w:val="000000100000" w:firstRow="0" w:lastRow="0" w:firstColumn="0" w:lastColumn="0" w:oddVBand="0" w:evenVBand="0" w:oddHBand="1" w:evenHBand="0" w:firstRowFirstColumn="0" w:firstRowLastColumn="0" w:lastRowFirstColumn="0" w:lastRowLastColumn="0"/>
+          <w:trHeight w:val="122"/>
+        </w:trPr>
+        <w:tc>
+          <w:tcPr>
+            <w:cnfStyle w:val="001000000000" w:firstRow="0" w:lastRow="0" w:firstColumn="1" w:lastColumn="0" w:oddVBand="0" w:evenVBand="0" w:oddHBand="0" w:evenHBand="0" w:firstRowFirstColumn="0" w:firstRowLastColumn="0" w:lastRowFirstColumn="0" w:lastRowLastColumn="0"/>
+            <w:tcW w:w="5058" w:type="dxa"/>
+            <w:hideMark/>
+          </w:tcPr>
+          <w:p>
+            <w:pPr>
+              <w:spacing w:line="0" w:lineRule="atLeast"/>
+              <w:rPr>
+                <w:rFonts w:ascii="DejaVu Sans" w:eastAsia="Times New Roman" w:hAnsi="DejaVu Sans" w:cs="DejaVu Sans"/>
+                <w:b w:val="0"/>
+                <w:lang w:eastAsia="fr-CA"/>
+              </w:rPr>
+            </w:pPr>
+            <w:r>
+              <w:rPr>
+                <w:rFonts w:ascii="DejaVu Sans" w:eastAsia="Times New Roman" w:hAnsi="DejaVu Sans" w:cs="DejaVu Sans"/>
+                <w:b w:val="0"/>
+                <w:lang w:eastAsia="fr-CA"/>
+              </w:rPr>
+              <w:t>Étapes de paiement</w:t>
+            </w:r>
+          </w:p>
+        </w:tc>
+        <w:tc>
+          <w:tcPr>
+            <w:tcW w:w="2294" w:type="dxa"/>
+            <w:hideMark/>
+          </w:tcPr>
+          <w:p>
+            <w:pPr>
+              <w:spacing w:line="0" w:lineRule="atLeast"/>
+              <w:cnfStyle w:val="000000100000" w:firstRow="0" w:lastRow="0" w:firstColumn="0" w:lastColumn="0" w:oddVBand="0" w:evenVBand="0" w:oddHBand="1" w:evenHBand="0" w:firstRowFirstColumn="0" w:firstRowLastColumn="0" w:lastRowFirstColumn="0" w:lastRowLastColumn="0"/>
+              <w:rPr>
+                <w:rFonts w:ascii="DejaVu Sans" w:eastAsia="Times New Roman" w:hAnsi="DejaVu Sans" w:cs="DejaVu Sans"/>
+                <w:lang w:eastAsia="fr-CA"/>
+              </w:rPr>
+            </w:pPr>
+            <w:r>
+              <w:rPr>
+                <w:rFonts w:ascii="DejaVu Sans" w:eastAsia="Times New Roman" w:hAnsi="DejaVu Sans" w:cs="DejaVu Sans"/>
+                <w:color w:val="000000"/>
+                <w:lang w:eastAsia="fr-CA"/>
+              </w:rPr>
+              <w:t xml:space="preserve">Must </w:t>
+            </w:r>
+          </w:p>
+        </w:tc>
+        <w:tc>
+          <w:tcPr>
+            <w:tcW w:w="0" w:type="auto"/>
+            <w:hideMark/>
+          </w:tcPr>
+          <w:p>
+            <w:pPr>
+              <w:spacing w:line="0" w:lineRule="atLeast"/>
+              <w:jc w:val="center"/>
+              <w:cnfStyle w:val="000000100000" w:firstRow="0" w:lastRow="0" w:firstColumn="0" w:lastColumn="0" w:oddVBand="0" w:evenVBand="0" w:oddHBand="1" w:evenHBand="0" w:firstRowFirstColumn="0" w:firstRowLastColumn="0" w:lastRowFirstColumn="0" w:lastRowLastColumn="0"/>
+              <w:rPr>
+                <w:rFonts w:ascii="DejaVu Sans" w:eastAsia="Times New Roman" w:hAnsi="DejaVu Sans" w:cs="DejaVu Sans"/>
+                <w:lang w:eastAsia="fr-CA"/>
+              </w:rPr>
+            </w:pPr>
+            <w:r>
+              <w:rPr>
+                <w:rFonts w:ascii="DejaVu Sans" w:eastAsia="Times New Roman" w:hAnsi="DejaVu Sans" w:cs="DejaVu Sans"/>
+                <w:color w:val="000000"/>
+                <w:lang w:eastAsia="fr-CA"/>
+              </w:rPr>
+              <w:t>2</w:t>
+            </w:r>
+          </w:p>
+        </w:tc>
+        <w:tc>
+          <w:tcPr>
+            <w:tcW w:w="0" w:type="auto"/>
+            <w:hideMark/>
+          </w:tcPr>
+          <w:p>
+            <w:pPr>
+              <w:jc w:val="center"/>
+              <w:cnfStyle w:val="000000100000" w:firstRow="0" w:lastRow="0" w:firstColumn="0" w:lastColumn="0" w:oddVBand="0" w:evenVBand="0" w:oddHBand="1" w:evenHBand="0" w:firstRowFirstColumn="0" w:firstRowLastColumn="0" w:lastRowFirstColumn="0" w:lastRowLastColumn="0"/>
               <w:rPr>
                 <w:rFonts w:ascii="DejaVu Sans" w:eastAsia="Times New Roman" w:hAnsi="DejaVu Sans" w:cs="DejaVu Sans"/>
                 <w:lang w:eastAsia="fr-CA"/>
@@ -3653,7 +3961,7 @@
     </w:tbl>
     <w:p>
       <w:pPr>
-        <w:pStyle w:val="Titre1"/>
+        <w:pStyle w:val="Heading1"/>
         <w:rPr>
           <w:rFonts w:ascii="Times New Roman" w:eastAsia="Times New Roman" w:hAnsi="Times New Roman"/>
           <w:sz w:val="36"/>
@@ -3661,7 +3969,7 @@
           <w:lang w:eastAsia="fr-CA"/>
         </w:rPr>
       </w:pPr>
-      <w:bookmarkStart w:id="3" w:name="_Toc386101297"/>
+      <w:bookmarkStart w:id="3" w:name="_Toc386182902"/>
       <w:r>
         <w:rPr>
           <w:rFonts w:eastAsia="Times New Roman"/>
@@ -3692,7 +4000,7 @@
     </w:p>
     <w:tbl>
       <w:tblPr>
-        <w:tblStyle w:val="Grillemoyenne1-Accent5"/>
+        <w:tblStyle w:val="MediumGrid1-Accent5"/>
         <w:tblW w:w="8492" w:type="dxa"/>
         <w:tblLook w:val="04A0" w:firstRow="1" w:lastRow="0" w:firstColumn="1" w:lastColumn="0" w:noHBand="0" w:noVBand="1"/>
       </w:tblPr>
@@ -4042,7 +4350,23 @@
                 <w:color w:val="000000"/>
                 <w:lang w:eastAsia="fr-CA"/>
               </w:rPr>
-              <w:t xml:space="preserve">-Prototype app Web </w:t>
+              <w:t xml:space="preserve">-Prototype </w:t>
+            </w:r>
+            <w:r>
+              <w:rPr>
+                <w:rFonts w:ascii="DejaVu Sans" w:eastAsia="Times New Roman" w:hAnsi="DejaVu Sans" w:cs="DejaVu Sans"/>
+                <w:color w:val="000000"/>
+                <w:lang w:eastAsia="fr-CA"/>
+              </w:rPr>
+              <w:t>de l’A</w:t>
+            </w:r>
+            <w:r>
+              <w:rPr>
+                <w:rFonts w:ascii="DejaVu Sans" w:eastAsia="Times New Roman" w:hAnsi="DejaVu Sans" w:cs="DejaVu Sans"/>
+                <w:color w:val="000000"/>
+                <w:lang w:eastAsia="fr-CA"/>
+              </w:rPr>
+              <w:t xml:space="preserve">pp Web </w:t>
             </w:r>
           </w:p>
           <w:p>
@@ -4220,14 +4544,7 @@
                 <w:rFonts w:ascii="DejaVu Sans" w:eastAsia="Times New Roman" w:hAnsi="DejaVu Sans" w:cs="DejaVu Sans"/>
                 <w:lang w:eastAsia="fr-CA"/>
               </w:rPr>
-              <w:t xml:space="preserve"> </w:t>
-            </w:r>
-            <w:r>
-              <w:rPr>
-                <w:rFonts w:ascii="DejaVu Sans" w:eastAsia="Times New Roman" w:hAnsi="DejaVu Sans" w:cs="DejaVu Sans"/>
-                <w:lang w:eastAsia="fr-CA"/>
-              </w:rPr>
-              <w:t>Modification d’un item</w:t>
+              <w:t xml:space="preserve"> Modification d’un item</w:t>
             </w:r>
           </w:p>
           <w:p>
@@ -4741,7 +5058,7 @@
     </w:p>
     <w:p>
       <w:pPr>
-        <w:pStyle w:val="Titre1"/>
+        <w:pStyle w:val="Heading1"/>
         <w:rPr>
           <w:rFonts w:eastAsia="Times New Roman"/>
           <w:lang w:eastAsia="fr-CA"/>
@@ -4750,7 +5067,7 @@
     </w:p>
     <w:p>
       <w:pPr>
-        <w:pStyle w:val="Titre1"/>
+        <w:pStyle w:val="Heading1"/>
         <w:rPr>
           <w:rFonts w:eastAsia="Times New Roman"/>
           <w:lang w:eastAsia="fr-CA"/>
@@ -4773,7 +5090,7 @@
     </w:p>
     <w:p>
       <w:pPr>
-        <w:pStyle w:val="Titre1"/>
+        <w:pStyle w:val="Heading1"/>
         <w:rPr>
           <w:rFonts w:eastAsia="Times New Roman"/>
           <w:lang w:eastAsia="fr-CA"/>
@@ -4782,7 +5099,7 @@
     </w:p>
     <w:p>
       <w:pPr>
-        <w:pStyle w:val="Titre1"/>
+        <w:pStyle w:val="Heading1"/>
         <w:rPr>
           <w:rFonts w:asciiTheme="minorHAnsi" w:eastAsiaTheme="minorHAnsi" w:hAnsiTheme="minorHAnsi" w:cstheme="minorBidi"/>
           <w:b w:val="0"/>
@@ -4803,7 +5120,7 @@
     </w:p>
     <w:p>
       <w:pPr>
-        <w:pStyle w:val="Titre1"/>
+        <w:pStyle w:val="Heading1"/>
         <w:rPr>
           <w:rFonts w:ascii="Times New Roman" w:eastAsia="Times New Roman" w:hAnsi="Times New Roman" w:cs="Times New Roman"/>
           <w:sz w:val="20"/>
@@ -4811,7 +5128,7 @@
           <w:lang w:eastAsia="fr-CA"/>
         </w:rPr>
       </w:pPr>
-      <w:bookmarkStart w:id="4" w:name="_Toc386101298"/>
+      <w:bookmarkStart w:id="4" w:name="_Toc386182903"/>
       <w:r>
         <w:rPr>
           <w:rFonts w:eastAsia="Times New Roman"/>
@@ -4831,7 +5148,7 @@
     </w:p>
     <w:tbl>
       <w:tblPr>
-        <w:tblStyle w:val="Grillemoyenne1-Accent5"/>
+        <w:tblStyle w:val="MediumGrid1-Accent5"/>
         <w:tblW w:w="0" w:type="auto"/>
         <w:tblLook w:val="04A0" w:firstRow="1" w:lastRow="0" w:firstColumn="1" w:lastColumn="0" w:noHBand="0" w:noVBand="1"/>
       </w:tblPr>
@@ -6694,10 +7011,10 @@
     </w:p>
     <w:p>
       <w:pPr>
-        <w:pStyle w:val="Titre1"/>
+        <w:pStyle w:val="Heading1"/>
         <w:jc w:val="center"/>
       </w:pPr>
-      <w:bookmarkStart w:id="5" w:name="_Toc386101299"/>
+      <w:bookmarkStart w:id="5" w:name="_Toc386182904"/>
       <w:r>
         <w:lastRenderedPageBreak/>
         <w:t>Modèle entité relati</w:t>
@@ -6717,7 +7034,7 @@
       <w:r>
         <w:rPr>
           <w:noProof/>
-          <w:lang w:eastAsia="fr-CA"/>
+          <w:lang w:eastAsia="ja-JP"/>
         </w:rPr>
         <w:drawing>
           <wp:inline distT="0" distB="0" distL="0" distR="0" wp14:anchorId="10025BC3" wp14:editId="4587038F">
@@ -6779,14 +7096,14 @@
     </w:p>
     <w:p>
       <w:pPr>
-        <w:pStyle w:val="Titre1"/>
+        <w:pStyle w:val="Heading1"/>
         <w:jc w:val="center"/>
         <w:rPr>
           <w:noProof/>
           <w:lang w:eastAsia="fr-CA"/>
         </w:rPr>
       </w:pPr>
-      <w:bookmarkStart w:id="6" w:name="_Toc386101300"/>
+      <w:bookmarkStart w:id="6" w:name="_Toc386182905"/>
       <w:r>
         <w:rPr>
           <w:noProof/>
@@ -6819,7 +7136,7 @@
           <w:color w:val="000000"/>
           <w:sz w:val="23"/>
           <w:szCs w:val="23"/>
-          <w:lang w:eastAsia="fr-CA"/>
+          <w:lang w:eastAsia="ja-JP"/>
         </w:rPr>
         <w:drawing>
           <wp:anchor distT="0" distB="0" distL="114300" distR="114300" simplePos="0" relativeHeight="251658240" behindDoc="0" locked="0" layoutInCell="1" allowOverlap="1" wp14:anchorId="20E87610" wp14:editId="11061111">
@@ -7049,11 +7366,11 @@
     <w:qFormat/>
     <w:rsid w:val="00C62A26"/>
   </w:style>
-  <w:style w:type="paragraph" w:styleId="Titre1">
+  <w:style w:type="paragraph" w:styleId="Heading1">
     <w:name w:val="heading 1"/>
     <w:basedOn w:val="Normal"/>
     <w:next w:val="Normal"/>
-    <w:link w:val="Titre1Car"/>
+    <w:link w:val="Heading1Char"/>
     <w:uiPriority w:val="9"/>
     <w:qFormat/>
     <w:rsid w:val="00C62A26"/>
@@ -7072,11 +7389,11 @@
       <w:szCs w:val="28"/>
     </w:rPr>
   </w:style>
-  <w:style w:type="paragraph" w:styleId="Titre2">
+  <w:style w:type="paragraph" w:styleId="Heading2">
     <w:name w:val="heading 2"/>
     <w:basedOn w:val="Normal"/>
     <w:next w:val="Normal"/>
-    <w:link w:val="Titre2Car"/>
+    <w:link w:val="Heading2Char"/>
     <w:uiPriority w:val="9"/>
     <w:unhideWhenUsed/>
     <w:qFormat/>
@@ -7096,11 +7413,11 @@
       <w:szCs w:val="26"/>
     </w:rPr>
   </w:style>
-  <w:style w:type="paragraph" w:styleId="Titre3">
+  <w:style w:type="paragraph" w:styleId="Heading3">
     <w:name w:val="heading 3"/>
     <w:basedOn w:val="Normal"/>
     <w:next w:val="Normal"/>
-    <w:link w:val="Titre3Car"/>
+    <w:link w:val="Heading3Char"/>
     <w:uiPriority w:val="9"/>
     <w:semiHidden/>
     <w:unhideWhenUsed/>
@@ -7119,11 +7436,11 @@
       <w:color w:val="4F81BD" w:themeColor="accent1"/>
     </w:rPr>
   </w:style>
-  <w:style w:type="paragraph" w:styleId="Titre4">
+  <w:style w:type="paragraph" w:styleId="Heading4">
     <w:name w:val="heading 4"/>
     <w:basedOn w:val="Normal"/>
     <w:next w:val="Normal"/>
-    <w:link w:val="Titre4Car"/>
+    <w:link w:val="Heading4Char"/>
     <w:uiPriority w:val="9"/>
     <w:semiHidden/>
     <w:unhideWhenUsed/>
@@ -7144,11 +7461,11 @@
       <w:color w:val="4F81BD" w:themeColor="accent1"/>
     </w:rPr>
   </w:style>
-  <w:style w:type="paragraph" w:styleId="Titre5">
+  <w:style w:type="paragraph" w:styleId="Heading5">
     <w:name w:val="heading 5"/>
     <w:basedOn w:val="Normal"/>
     <w:next w:val="Normal"/>
-    <w:link w:val="Titre5Car"/>
+    <w:link w:val="Heading5Char"/>
     <w:uiPriority w:val="9"/>
     <w:semiHidden/>
     <w:unhideWhenUsed/>
@@ -7165,11 +7482,11 @@
       <w:color w:val="243F60" w:themeColor="accent1" w:themeShade="7F"/>
     </w:rPr>
   </w:style>
-  <w:style w:type="paragraph" w:styleId="Titre6">
+  <w:style w:type="paragraph" w:styleId="Heading6">
     <w:name w:val="heading 6"/>
     <w:basedOn w:val="Normal"/>
     <w:next w:val="Normal"/>
-    <w:link w:val="Titre6Car"/>
+    <w:link w:val="Heading6Char"/>
     <w:uiPriority w:val="9"/>
     <w:semiHidden/>
     <w:unhideWhenUsed/>
@@ -7188,11 +7505,11 @@
       <w:color w:val="243F60" w:themeColor="accent1" w:themeShade="7F"/>
     </w:rPr>
   </w:style>
-  <w:style w:type="paragraph" w:styleId="Titre7">
+  <w:style w:type="paragraph" w:styleId="Heading7">
     <w:name w:val="heading 7"/>
     <w:basedOn w:val="Normal"/>
     <w:next w:val="Normal"/>
-    <w:link w:val="Titre7Car"/>
+    <w:link w:val="Heading7Char"/>
     <w:uiPriority w:val="9"/>
     <w:semiHidden/>
     <w:unhideWhenUsed/>
@@ -7211,11 +7528,11 @@
       <w:color w:val="404040" w:themeColor="text1" w:themeTint="BF"/>
     </w:rPr>
   </w:style>
-  <w:style w:type="paragraph" w:styleId="Titre8">
+  <w:style w:type="paragraph" w:styleId="Heading8">
     <w:name w:val="heading 8"/>
     <w:basedOn w:val="Normal"/>
     <w:next w:val="Normal"/>
-    <w:link w:val="Titre8Car"/>
+    <w:link w:val="Heading8Char"/>
     <w:uiPriority w:val="9"/>
     <w:semiHidden/>
     <w:unhideWhenUsed/>
@@ -7234,11 +7551,11 @@
       <w:szCs w:val="20"/>
     </w:rPr>
   </w:style>
-  <w:style w:type="paragraph" w:styleId="Titre9">
+  <w:style w:type="paragraph" w:styleId="Heading9">
     <w:name w:val="heading 9"/>
     <w:basedOn w:val="Normal"/>
     <w:next w:val="Normal"/>
-    <w:link w:val="Titre9Car"/>
+    <w:link w:val="Heading9Char"/>
     <w:uiPriority w:val="9"/>
     <w:semiHidden/>
     <w:unhideWhenUsed/>
@@ -7259,13 +7576,13 @@
       <w:szCs w:val="20"/>
     </w:rPr>
   </w:style>
-  <w:style w:type="character" w:default="1" w:styleId="Policepardfaut">
+  <w:style w:type="character" w:default="1" w:styleId="DefaultParagraphFont">
     <w:name w:val="Default Paragraph Font"/>
     <w:uiPriority w:val="1"/>
     <w:semiHidden/>
     <w:unhideWhenUsed/>
   </w:style>
-  <w:style w:type="table" w:default="1" w:styleId="TableauNormal">
+  <w:style w:type="table" w:default="1" w:styleId="TableNormal">
     <w:name w:val="Normal Table"/>
     <w:uiPriority w:val="99"/>
     <w:semiHidden/>
@@ -7280,16 +7597,16 @@
       </w:tblCellMar>
     </w:tblPr>
   </w:style>
-  <w:style w:type="numbering" w:default="1" w:styleId="Aucuneliste">
+  <w:style w:type="numbering" w:default="1" w:styleId="NoList">
     <w:name w:val="No List"/>
     <w:uiPriority w:val="99"/>
     <w:semiHidden/>
     <w:unhideWhenUsed/>
   </w:style>
-  <w:style w:type="character" w:customStyle="1" w:styleId="Titre2Car">
-    <w:name w:val="Titre 2 Car"/>
-    <w:basedOn w:val="Policepardfaut"/>
-    <w:link w:val="Titre2"/>
+  <w:style w:type="character" w:customStyle="1" w:styleId="Heading2Char">
+    <w:name w:val="Heading 2 Char"/>
+    <w:basedOn w:val="DefaultParagraphFont"/>
+    <w:link w:val="Heading2"/>
     <w:uiPriority w:val="9"/>
     <w:rsid w:val="00C62A26"/>
     <w:rPr>
@@ -7317,9 +7634,9 @@
       <w:lang w:eastAsia="fr-CA"/>
     </w:rPr>
   </w:style>
-  <w:style w:type="character" w:styleId="Lienhypertexte">
+  <w:style w:type="character" w:styleId="Hyperlink">
     <w:name w:val="Hyperlink"/>
-    <w:basedOn w:val="Policepardfaut"/>
+    <w:basedOn w:val="DefaultParagraphFont"/>
     <w:uiPriority w:val="99"/>
     <w:unhideWhenUsed/>
     <w:rsid w:val="00DD54B4"/>
@@ -7328,10 +7645,10 @@
       <w:u w:val="single"/>
     </w:rPr>
   </w:style>
-  <w:style w:type="paragraph" w:styleId="Textedebulles">
+  <w:style w:type="paragraph" w:styleId="BalloonText">
     <w:name w:val="Balloon Text"/>
     <w:basedOn w:val="Normal"/>
-    <w:link w:val="TextedebullesCar"/>
+    <w:link w:val="BalloonTextChar"/>
     <w:uiPriority w:val="99"/>
     <w:semiHidden/>
     <w:unhideWhenUsed/>
@@ -7345,10 +7662,10 @@
       <w:szCs w:val="16"/>
     </w:rPr>
   </w:style>
-  <w:style w:type="character" w:customStyle="1" w:styleId="TextedebullesCar">
-    <w:name w:val="Texte de bulles Car"/>
-    <w:basedOn w:val="Policepardfaut"/>
-    <w:link w:val="Textedebulles"/>
+  <w:style w:type="character" w:customStyle="1" w:styleId="BalloonTextChar">
+    <w:name w:val="Balloon Text Char"/>
+    <w:basedOn w:val="DefaultParagraphFont"/>
+    <w:link w:val="BalloonText"/>
     <w:uiPriority w:val="99"/>
     <w:semiHidden/>
     <w:rsid w:val="00DD54B4"/>
@@ -7358,10 +7675,10 @@
       <w:szCs w:val="16"/>
     </w:rPr>
   </w:style>
-  <w:style w:type="character" w:customStyle="1" w:styleId="Titre1Car">
-    <w:name w:val="Titre 1 Car"/>
-    <w:basedOn w:val="Policepardfaut"/>
-    <w:link w:val="Titre1"/>
+  <w:style w:type="character" w:customStyle="1" w:styleId="Heading1Char">
+    <w:name w:val="Heading 1 Char"/>
+    <w:basedOn w:val="DefaultParagraphFont"/>
+    <w:link w:val="Heading1"/>
     <w:uiPriority w:val="9"/>
     <w:rsid w:val="00C62A26"/>
     <w:rPr>
@@ -7373,9 +7690,9 @@
       <w:szCs w:val="28"/>
     </w:rPr>
   </w:style>
-  <w:style w:type="paragraph" w:styleId="En-ttedetabledesmatires">
+  <w:style w:type="paragraph" w:styleId="TOCHeading">
     <w:name w:val="TOC Heading"/>
-    <w:basedOn w:val="Titre1"/>
+    <w:basedOn w:val="Heading1"/>
     <w:next w:val="Normal"/>
     <w:uiPriority w:val="39"/>
     <w:semiHidden/>
@@ -7386,7 +7703,7 @@
       <w:outlineLvl w:val="9"/>
     </w:pPr>
   </w:style>
-  <w:style w:type="paragraph" w:styleId="TM1">
+  <w:style w:type="paragraph" w:styleId="TOC1">
     <w:name w:val="toc 1"/>
     <w:basedOn w:val="Normal"/>
     <w:next w:val="Normal"/>
@@ -7398,9 +7715,9 @@
       <w:spacing w:after="100"/>
     </w:pPr>
   </w:style>
-  <w:style w:type="table" w:styleId="Listemoyenne2-Accent1">
+  <w:style w:type="table" w:styleId="MediumList2-Accent1">
     <w:name w:val="Medium List 2 Accent 1"/>
-    <w:basedOn w:val="TableauNormal"/>
+    <w:basedOn w:val="TableNormal"/>
     <w:uiPriority w:val="66"/>
     <w:rsid w:val="00E81B1E"/>
     <w:pPr>
@@ -7527,9 +7844,9 @@
       </w:tcPr>
     </w:tblStylePr>
   </w:style>
-  <w:style w:type="table" w:styleId="Trameclaire-Accent3">
+  <w:style w:type="table" w:styleId="LightShading-Accent3">
     <w:name w:val="Light Shading Accent 3"/>
-    <w:basedOn w:val="TableauNormal"/>
+    <w:basedOn w:val="TableNormal"/>
     <w:uiPriority w:val="60"/>
     <w:rsid w:val="00E81B1E"/>
     <w:pPr>
@@ -7630,9 +7947,9 @@
       </w:tcPr>
     </w:tblStylePr>
   </w:style>
-  <w:style w:type="table" w:styleId="Grillemoyenne1-Accent5">
+  <w:style w:type="table" w:styleId="MediumGrid1-Accent5">
     <w:name w:val="Medium Grid 1 Accent 5"/>
-    <w:basedOn w:val="TableauNormal"/>
+    <w:basedOn w:val="TableNormal"/>
     <w:uiPriority w:val="67"/>
     <w:rsid w:val="00E81B1E"/>
     <w:pPr>
@@ -7703,10 +8020,10 @@
       </w:tcPr>
     </w:tblStylePr>
   </w:style>
-  <w:style w:type="character" w:customStyle="1" w:styleId="Titre3Car">
-    <w:name w:val="Titre 3 Car"/>
-    <w:basedOn w:val="Policepardfaut"/>
-    <w:link w:val="Titre3"/>
+  <w:style w:type="character" w:customStyle="1" w:styleId="Heading3Char">
+    <w:name w:val="Heading 3 Char"/>
+    <w:basedOn w:val="DefaultParagraphFont"/>
+    <w:link w:val="Heading3"/>
     <w:uiPriority w:val="9"/>
     <w:semiHidden/>
     <w:rsid w:val="00C62A26"/>
@@ -7717,10 +8034,10 @@
       <w:color w:val="4F81BD" w:themeColor="accent1"/>
     </w:rPr>
   </w:style>
-  <w:style w:type="character" w:customStyle="1" w:styleId="Titre4Car">
-    <w:name w:val="Titre 4 Car"/>
-    <w:basedOn w:val="Policepardfaut"/>
-    <w:link w:val="Titre4"/>
+  <w:style w:type="character" w:customStyle="1" w:styleId="Heading4Char">
+    <w:name w:val="Heading 4 Char"/>
+    <w:basedOn w:val="DefaultParagraphFont"/>
+    <w:link w:val="Heading4"/>
     <w:uiPriority w:val="9"/>
     <w:semiHidden/>
     <w:rsid w:val="00C62A26"/>
@@ -7733,10 +8050,10 @@
       <w:color w:val="4F81BD" w:themeColor="accent1"/>
     </w:rPr>
   </w:style>
-  <w:style w:type="character" w:customStyle="1" w:styleId="Titre5Car">
-    <w:name w:val="Titre 5 Car"/>
-    <w:basedOn w:val="Policepardfaut"/>
-    <w:link w:val="Titre5"/>
+  <w:style w:type="character" w:customStyle="1" w:styleId="Heading5Char">
+    <w:name w:val="Heading 5 Char"/>
+    <w:basedOn w:val="DefaultParagraphFont"/>
+    <w:link w:val="Heading5"/>
     <w:uiPriority w:val="9"/>
     <w:semiHidden/>
     <w:rsid w:val="00C62A26"/>
@@ -7745,10 +8062,10 @@
       <w:color w:val="243F60" w:themeColor="accent1" w:themeShade="7F"/>
     </w:rPr>
   </w:style>
-  <w:style w:type="character" w:customStyle="1" w:styleId="Titre6Car">
-    <w:name w:val="Titre 6 Car"/>
-    <w:basedOn w:val="Policepardfaut"/>
-    <w:link w:val="Titre6"/>
+  <w:style w:type="character" w:customStyle="1" w:styleId="Heading6Char">
+    <w:name w:val="Heading 6 Char"/>
+    <w:basedOn w:val="DefaultParagraphFont"/>
+    <w:link w:val="Heading6"/>
     <w:uiPriority w:val="9"/>
     <w:semiHidden/>
     <w:rsid w:val="00C62A26"/>
@@ -7759,10 +8076,10 @@
       <w:color w:val="243F60" w:themeColor="accent1" w:themeShade="7F"/>
     </w:rPr>
   </w:style>
-  <w:style w:type="character" w:customStyle="1" w:styleId="Titre7Car">
-    <w:name w:val="Titre 7 Car"/>
-    <w:basedOn w:val="Policepardfaut"/>
-    <w:link w:val="Titre7"/>
+  <w:style w:type="character" w:customStyle="1" w:styleId="Heading7Char">
+    <w:name w:val="Heading 7 Char"/>
+    <w:basedOn w:val="DefaultParagraphFont"/>
+    <w:link w:val="Heading7"/>
     <w:uiPriority w:val="9"/>
     <w:semiHidden/>
     <w:rsid w:val="00C62A26"/>
@@ -7773,10 +8090,10 @@
       <w:color w:val="404040" w:themeColor="text1" w:themeTint="BF"/>
     </w:rPr>
   </w:style>
-  <w:style w:type="character" w:customStyle="1" w:styleId="Titre8Car">
-    <w:name w:val="Titre 8 Car"/>
-    <w:basedOn w:val="Policepardfaut"/>
-    <w:link w:val="Titre8"/>
+  <w:style w:type="character" w:customStyle="1" w:styleId="Heading8Char">
+    <w:name w:val="Heading 8 Char"/>
+    <w:basedOn w:val="DefaultParagraphFont"/>
+    <w:link w:val="Heading8"/>
     <w:uiPriority w:val="9"/>
     <w:semiHidden/>
     <w:rsid w:val="00C62A26"/>
@@ -7787,10 +8104,10 @@
       <w:szCs w:val="20"/>
     </w:rPr>
   </w:style>
-  <w:style w:type="character" w:customStyle="1" w:styleId="Titre9Car">
-    <w:name w:val="Titre 9 Car"/>
-    <w:basedOn w:val="Policepardfaut"/>
-    <w:link w:val="Titre9"/>
+  <w:style w:type="character" w:customStyle="1" w:styleId="Heading9Char">
+    <w:name w:val="Heading 9 Char"/>
+    <w:basedOn w:val="DefaultParagraphFont"/>
+    <w:link w:val="Heading9"/>
     <w:uiPriority w:val="9"/>
     <w:semiHidden/>
     <w:rsid w:val="00C62A26"/>
@@ -7803,7 +8120,7 @@
       <w:szCs w:val="20"/>
     </w:rPr>
   </w:style>
-  <w:style w:type="paragraph" w:styleId="Lgende">
+  <w:style w:type="paragraph" w:styleId="Caption">
     <w:name w:val="caption"/>
     <w:basedOn w:val="Normal"/>
     <w:next w:val="Normal"/>
@@ -7823,11 +8140,11 @@
       <w:szCs w:val="18"/>
     </w:rPr>
   </w:style>
-  <w:style w:type="paragraph" w:styleId="Titre">
+  <w:style w:type="paragraph" w:styleId="Title">
     <w:name w:val="Title"/>
     <w:basedOn w:val="Normal"/>
     <w:next w:val="Normal"/>
-    <w:link w:val="TitreCar"/>
+    <w:link w:val="TitleChar"/>
     <w:uiPriority w:val="10"/>
     <w:qFormat/>
     <w:rsid w:val="00C62A26"/>
@@ -7847,10 +8164,10 @@
       <w:szCs w:val="52"/>
     </w:rPr>
   </w:style>
-  <w:style w:type="character" w:customStyle="1" w:styleId="TitreCar">
-    <w:name w:val="Titre Car"/>
-    <w:basedOn w:val="Policepardfaut"/>
-    <w:link w:val="Titre"/>
+  <w:style w:type="character" w:customStyle="1" w:styleId="TitleChar">
+    <w:name w:val="Title Char"/>
+    <w:basedOn w:val="DefaultParagraphFont"/>
+    <w:link w:val="Title"/>
     <w:uiPriority w:val="10"/>
     <w:rsid w:val="00C62A26"/>
     <w:rPr>
@@ -7862,11 +8179,11 @@
       <w:szCs w:val="52"/>
     </w:rPr>
   </w:style>
-  <w:style w:type="paragraph" w:styleId="Sous-titre">
+  <w:style w:type="paragraph" w:styleId="Subtitle">
     <w:name w:val="Subtitle"/>
     <w:basedOn w:val="Normal"/>
     <w:next w:val="Normal"/>
-    <w:link w:val="Sous-titreCar"/>
+    <w:link w:val="SubtitleChar"/>
     <w:uiPriority w:val="11"/>
     <w:qFormat/>
     <w:rsid w:val="00C62A26"/>
@@ -7885,10 +8202,10 @@
       <w:szCs w:val="24"/>
     </w:rPr>
   </w:style>
-  <w:style w:type="character" w:customStyle="1" w:styleId="Sous-titreCar">
-    <w:name w:val="Sous-titre Car"/>
-    <w:basedOn w:val="Policepardfaut"/>
-    <w:link w:val="Sous-titre"/>
+  <w:style w:type="character" w:customStyle="1" w:styleId="SubtitleChar">
+    <w:name w:val="Subtitle Char"/>
+    <w:basedOn w:val="DefaultParagraphFont"/>
+    <w:link w:val="Subtitle"/>
     <w:uiPriority w:val="11"/>
     <w:rsid w:val="00C62A26"/>
     <w:rPr>
@@ -7901,9 +8218,9 @@
       <w:szCs w:val="24"/>
     </w:rPr>
   </w:style>
-  <w:style w:type="character" w:styleId="lev">
+  <w:style w:type="character" w:styleId="Strong">
     <w:name w:val="Strong"/>
-    <w:basedOn w:val="Policepardfaut"/>
+    <w:basedOn w:val="DefaultParagraphFont"/>
     <w:uiPriority w:val="22"/>
     <w:qFormat/>
     <w:rsid w:val="00C62A26"/>
@@ -7912,9 +8229,9 @@
       <w:bCs/>
     </w:rPr>
   </w:style>
-  <w:style w:type="character" w:styleId="Accentuation">
+  <w:style w:type="character" w:styleId="Emphasis">
     <w:name w:val="Emphasis"/>
-    <w:basedOn w:val="Policepardfaut"/>
+    <w:basedOn w:val="DefaultParagraphFont"/>
     <w:uiPriority w:val="20"/>
     <w:qFormat/>
     <w:rsid w:val="00C62A26"/>
@@ -7923,7 +8240,7 @@
       <w:iCs/>
     </w:rPr>
   </w:style>
-  <w:style w:type="paragraph" w:styleId="Sansinterligne">
+  <w:style w:type="paragraph" w:styleId="NoSpacing">
     <w:name w:val="No Spacing"/>
     <w:uiPriority w:val="1"/>
     <w:qFormat/>
@@ -7932,7 +8249,7 @@
       <w:spacing w:after="0" w:line="240" w:lineRule="auto"/>
     </w:pPr>
   </w:style>
-  <w:style w:type="paragraph" w:styleId="Paragraphedeliste">
+  <w:style w:type="paragraph" w:styleId="ListParagraph">
     <w:name w:val="List Paragraph"/>
     <w:basedOn w:val="Normal"/>
     <w:uiPriority w:val="34"/>
@@ -7943,11 +8260,11 @@
       <w:contextualSpacing/>
     </w:pPr>
   </w:style>
-  <w:style w:type="paragraph" w:styleId="Citation">
+  <w:style w:type="paragraph" w:styleId="Quote">
     <w:name w:val="Quote"/>
     <w:basedOn w:val="Normal"/>
     <w:next w:val="Normal"/>
-    <w:link w:val="CitationCar"/>
+    <w:link w:val="QuoteChar"/>
     <w:uiPriority w:val="29"/>
     <w:qFormat/>
     <w:rsid w:val="00C62A26"/>
@@ -7957,10 +8274,10 @@
       <w:color w:val="000000" w:themeColor="text1"/>
     </w:rPr>
   </w:style>
-  <w:style w:type="character" w:customStyle="1" w:styleId="CitationCar">
-    <w:name w:val="Citation Car"/>
-    <w:basedOn w:val="Policepardfaut"/>
-    <w:link w:val="Citation"/>
+  <w:style w:type="character" w:customStyle="1" w:styleId="QuoteChar">
+    <w:name w:val="Quote Char"/>
+    <w:basedOn w:val="DefaultParagraphFont"/>
+    <w:link w:val="Quote"/>
     <w:uiPriority w:val="29"/>
     <w:rsid w:val="00C62A26"/>
     <w:rPr>
@@ -7969,11 +8286,11 @@
       <w:color w:val="000000" w:themeColor="text1"/>
     </w:rPr>
   </w:style>
-  <w:style w:type="paragraph" w:styleId="Citationintense">
+  <w:style w:type="paragraph" w:styleId="IntenseQuote">
     <w:name w:val="Intense Quote"/>
     <w:basedOn w:val="Normal"/>
     <w:next w:val="Normal"/>
-    <w:link w:val="CitationintenseCar"/>
+    <w:link w:val="IntenseQuoteChar"/>
     <w:uiPriority w:val="30"/>
     <w:qFormat/>
     <w:rsid w:val="00C62A26"/>
@@ -7992,10 +8309,10 @@
       <w:color w:val="4F81BD" w:themeColor="accent1"/>
     </w:rPr>
   </w:style>
-  <w:style w:type="character" w:customStyle="1" w:styleId="CitationintenseCar">
-    <w:name w:val="Citation intense Car"/>
-    <w:basedOn w:val="Policepardfaut"/>
-    <w:link w:val="Citationintense"/>
+  <w:style w:type="character" w:customStyle="1" w:styleId="IntenseQuoteChar">
+    <w:name w:val="Intense Quote Char"/>
+    <w:basedOn w:val="DefaultParagraphFont"/>
+    <w:link w:val="IntenseQuote"/>
     <w:uiPriority w:val="30"/>
     <w:rsid w:val="00C62A26"/>
     <w:rPr>
@@ -8006,9 +8323,9 @@
       <w:color w:val="4F81BD" w:themeColor="accent1"/>
     </w:rPr>
   </w:style>
-  <w:style w:type="character" w:styleId="Emphaseple">
+  <w:style w:type="character" w:styleId="SubtleEmphasis">
     <w:name w:val="Subtle Emphasis"/>
-    <w:basedOn w:val="Policepardfaut"/>
+    <w:basedOn w:val="DefaultParagraphFont"/>
     <w:uiPriority w:val="19"/>
     <w:qFormat/>
     <w:rsid w:val="00C62A26"/>
@@ -8018,9 +8335,9 @@
       <w:color w:val="808080" w:themeColor="text1" w:themeTint="7F"/>
     </w:rPr>
   </w:style>
-  <w:style w:type="character" w:styleId="Emphaseintense">
+  <w:style w:type="character" w:styleId="IntenseEmphasis">
     <w:name w:val="Intense Emphasis"/>
-    <w:basedOn w:val="Policepardfaut"/>
+    <w:basedOn w:val="DefaultParagraphFont"/>
     <w:uiPriority w:val="21"/>
     <w:qFormat/>
     <w:rsid w:val="00C62A26"/>
@@ -8032,9 +8349,9 @@
       <w:color w:val="4F81BD" w:themeColor="accent1"/>
     </w:rPr>
   </w:style>
-  <w:style w:type="character" w:styleId="Rfrenceple">
+  <w:style w:type="character" w:styleId="SubtleReference">
     <w:name w:val="Subtle Reference"/>
-    <w:basedOn w:val="Policepardfaut"/>
+    <w:basedOn w:val="DefaultParagraphFont"/>
     <w:uiPriority w:val="31"/>
     <w:qFormat/>
     <w:rsid w:val="00C62A26"/>
@@ -8044,9 +8361,9 @@
       <w:u w:val="single"/>
     </w:rPr>
   </w:style>
-  <w:style w:type="character" w:styleId="Rfrenceintense">
+  <w:style w:type="character" w:styleId="IntenseReference">
     <w:name w:val="Intense Reference"/>
-    <w:basedOn w:val="Policepardfaut"/>
+    <w:basedOn w:val="DefaultParagraphFont"/>
     <w:uiPriority w:val="32"/>
     <w:qFormat/>
     <w:rsid w:val="00C62A26"/>
@@ -8059,9 +8376,9 @@
       <w:u w:val="single"/>
     </w:rPr>
   </w:style>
-  <w:style w:type="character" w:styleId="Titredulivre">
+  <w:style w:type="character" w:styleId="BookTitle">
     <w:name w:val="Book Title"/>
-    <w:basedOn w:val="Policepardfaut"/>
+    <w:basedOn w:val="DefaultParagraphFont"/>
     <w:uiPriority w:val="33"/>
     <w:qFormat/>
     <w:rsid w:val="00C62A26"/>
@@ -8236,11 +8553,11 @@
     <w:qFormat/>
     <w:rsid w:val="00C62A26"/>
   </w:style>
-  <w:style w:type="paragraph" w:styleId="Titre1">
+  <w:style w:type="paragraph" w:styleId="Heading1">
     <w:name w:val="heading 1"/>
     <w:basedOn w:val="Normal"/>
     <w:next w:val="Normal"/>
-    <w:link w:val="Titre1Car"/>
+    <w:link w:val="Heading1Char"/>
     <w:uiPriority w:val="9"/>
     <w:qFormat/>
     <w:rsid w:val="00C62A26"/>
@@ -8259,11 +8576,11 @@
       <w:szCs w:val="28"/>
     </w:rPr>
   </w:style>
-  <w:style w:type="paragraph" w:styleId="Titre2">
+  <w:style w:type="paragraph" w:styleId="Heading2">
     <w:name w:val="heading 2"/>
     <w:basedOn w:val="Normal"/>
     <w:next w:val="Normal"/>
-    <w:link w:val="Titre2Car"/>
+    <w:link w:val="Heading2Char"/>
     <w:uiPriority w:val="9"/>
     <w:unhideWhenUsed/>
     <w:qFormat/>
@@ -8283,11 +8600,11 @@
       <w:szCs w:val="26"/>
     </w:rPr>
   </w:style>
-  <w:style w:type="paragraph" w:styleId="Titre3">
+  <w:style w:type="paragraph" w:styleId="Heading3">
     <w:name w:val="heading 3"/>
     <w:basedOn w:val="Normal"/>
     <w:next w:val="Normal"/>
-    <w:link w:val="Titre3Car"/>
+    <w:link w:val="Heading3Char"/>
     <w:uiPriority w:val="9"/>
     <w:semiHidden/>
     <w:unhideWhenUsed/>
@@ -8306,11 +8623,11 @@
       <w:color w:val="4F81BD" w:themeColor="accent1"/>
     </w:rPr>
   </w:style>
-  <w:style w:type="paragraph" w:styleId="Titre4">
+  <w:style w:type="paragraph" w:styleId="Heading4">
     <w:name w:val="heading 4"/>
     <w:basedOn w:val="Normal"/>
     <w:next w:val="Normal"/>
-    <w:link w:val="Titre4Car"/>
+    <w:link w:val="Heading4Char"/>
     <w:uiPriority w:val="9"/>
     <w:semiHidden/>
     <w:unhideWhenUsed/>
@@ -8331,11 +8648,11 @@
       <w:color w:val="4F81BD" w:themeColor="accent1"/>
     </w:rPr>
   </w:style>
-  <w:style w:type="paragraph" w:styleId="Titre5">
+  <w:style w:type="paragraph" w:styleId="Heading5">
     <w:name w:val="heading 5"/>
     <w:basedOn w:val="Normal"/>
     <w:next w:val="Normal"/>
-    <w:link w:val="Titre5Car"/>
+    <w:link w:val="Heading5Char"/>
     <w:uiPriority w:val="9"/>
     <w:semiHidden/>
     <w:unhideWhenUsed/>
@@ -8352,11 +8669,11 @@
       <w:color w:val="243F60" w:themeColor="accent1" w:themeShade="7F"/>
     </w:rPr>
   </w:style>
-  <w:style w:type="paragraph" w:styleId="Titre6">
+  <w:style w:type="paragraph" w:styleId="Heading6">
     <w:name w:val="heading 6"/>
     <w:basedOn w:val="Normal"/>
     <w:next w:val="Normal"/>
-    <w:link w:val="Titre6Car"/>
+    <w:link w:val="Heading6Char"/>
     <w:uiPriority w:val="9"/>
     <w:semiHidden/>
     <w:unhideWhenUsed/>
@@ -8375,11 +8692,11 @@
       <w:color w:val="243F60" w:themeColor="accent1" w:themeShade="7F"/>
     </w:rPr>
   </w:style>
-  <w:style w:type="paragraph" w:styleId="Titre7">
+  <w:style w:type="paragraph" w:styleId="Heading7">
     <w:name w:val="heading 7"/>
     <w:basedOn w:val="Normal"/>
     <w:next w:val="Normal"/>
-    <w:link w:val="Titre7Car"/>
+    <w:link w:val="Heading7Char"/>
     <w:uiPriority w:val="9"/>
     <w:semiHidden/>
     <w:unhideWhenUsed/>
@@ -8398,11 +8715,11 @@
       <w:color w:val="404040" w:themeColor="text1" w:themeTint="BF"/>
     </w:rPr>
   </w:style>
-  <w:style w:type="paragraph" w:styleId="Titre8">
+  <w:style w:type="paragraph" w:styleId="Heading8">
     <w:name w:val="heading 8"/>
     <w:basedOn w:val="Normal"/>
     <w:next w:val="Normal"/>
-    <w:link w:val="Titre8Car"/>
+    <w:link w:val="Heading8Char"/>
     <w:uiPriority w:val="9"/>
     <w:semiHidden/>
     <w:unhideWhenUsed/>
@@ -8421,11 +8738,11 @@
       <w:szCs w:val="20"/>
     </w:rPr>
   </w:style>
-  <w:style w:type="paragraph" w:styleId="Titre9">
+  <w:style w:type="paragraph" w:styleId="Heading9">
     <w:name w:val="heading 9"/>
     <w:basedOn w:val="Normal"/>
     <w:next w:val="Normal"/>
-    <w:link w:val="Titre9Car"/>
+    <w:link w:val="Heading9Char"/>
     <w:uiPriority w:val="9"/>
     <w:semiHidden/>
     <w:unhideWhenUsed/>
@@ -8446,13 +8763,13 @@
       <w:szCs w:val="20"/>
     </w:rPr>
   </w:style>
-  <w:style w:type="character" w:default="1" w:styleId="Policepardfaut">
+  <w:style w:type="character" w:default="1" w:styleId="DefaultParagraphFont">
     <w:name w:val="Default Paragraph Font"/>
     <w:uiPriority w:val="1"/>
     <w:semiHidden/>
     <w:unhideWhenUsed/>
   </w:style>
-  <w:style w:type="table" w:default="1" w:styleId="TableauNormal">
+  <w:style w:type="table" w:default="1" w:styleId="TableNormal">
     <w:name w:val="Normal Table"/>
     <w:uiPriority w:val="99"/>
     <w:semiHidden/>
@@ -8467,16 +8784,16 @@
       </w:tblCellMar>
     </w:tblPr>
   </w:style>
-  <w:style w:type="numbering" w:default="1" w:styleId="Aucuneliste">
+  <w:style w:type="numbering" w:default="1" w:styleId="NoList">
     <w:name w:val="No List"/>
     <w:uiPriority w:val="99"/>
     <w:semiHidden/>
     <w:unhideWhenUsed/>
   </w:style>
-  <w:style w:type="character" w:customStyle="1" w:styleId="Titre2Car">
-    <w:name w:val="Titre 2 Car"/>
-    <w:basedOn w:val="Policepardfaut"/>
-    <w:link w:val="Titre2"/>
+  <w:style w:type="character" w:customStyle="1" w:styleId="Heading2Char">
+    <w:name w:val="Heading 2 Char"/>
+    <w:basedOn w:val="DefaultParagraphFont"/>
+    <w:link w:val="Heading2"/>
     <w:uiPriority w:val="9"/>
     <w:rsid w:val="00C62A26"/>
     <w:rPr>
@@ -8504,9 +8821,9 @@
       <w:lang w:eastAsia="fr-CA"/>
     </w:rPr>
   </w:style>
-  <w:style w:type="character" w:styleId="Lienhypertexte">
+  <w:style w:type="character" w:styleId="Hyperlink">
     <w:name w:val="Hyperlink"/>
-    <w:basedOn w:val="Policepardfaut"/>
+    <w:basedOn w:val="DefaultParagraphFont"/>
     <w:uiPriority w:val="99"/>
     <w:unhideWhenUsed/>
     <w:rsid w:val="00DD54B4"/>
@@ -8515,10 +8832,10 @@
       <w:u w:val="single"/>
     </w:rPr>
   </w:style>
-  <w:style w:type="paragraph" w:styleId="Textedebulles">
+  <w:style w:type="paragraph" w:styleId="BalloonText">
     <w:name w:val="Balloon Text"/>
     <w:basedOn w:val="Normal"/>
-    <w:link w:val="TextedebullesCar"/>
+    <w:link w:val="BalloonTextChar"/>
     <w:uiPriority w:val="99"/>
     <w:semiHidden/>
     <w:unhideWhenUsed/>
@@ -8532,10 +8849,10 @@
       <w:szCs w:val="16"/>
     </w:rPr>
   </w:style>
-  <w:style w:type="character" w:customStyle="1" w:styleId="TextedebullesCar">
-    <w:name w:val="Texte de bulles Car"/>
-    <w:basedOn w:val="Policepardfaut"/>
-    <w:link w:val="Textedebulles"/>
+  <w:style w:type="character" w:customStyle="1" w:styleId="BalloonTextChar">
+    <w:name w:val="Balloon Text Char"/>
+    <w:basedOn w:val="DefaultParagraphFont"/>
+    <w:link w:val="BalloonText"/>
     <w:uiPriority w:val="99"/>
     <w:semiHidden/>
     <w:rsid w:val="00DD54B4"/>
@@ -8545,10 +8862,10 @@
       <w:szCs w:val="16"/>
     </w:rPr>
   </w:style>
-  <w:style w:type="character" w:customStyle="1" w:styleId="Titre1Car">
-    <w:name w:val="Titre 1 Car"/>
-    <w:basedOn w:val="Policepardfaut"/>
-    <w:link w:val="Titre1"/>
+  <w:style w:type="character" w:customStyle="1" w:styleId="Heading1Char">
+    <w:name w:val="Heading 1 Char"/>
+    <w:basedOn w:val="DefaultParagraphFont"/>
+    <w:link w:val="Heading1"/>
     <w:uiPriority w:val="9"/>
     <w:rsid w:val="00C62A26"/>
     <w:rPr>
@@ -8560,9 +8877,9 @@
       <w:szCs w:val="28"/>
     </w:rPr>
   </w:style>
-  <w:style w:type="paragraph" w:styleId="En-ttedetabledesmatires">
+  <w:style w:type="paragraph" w:styleId="TOCHeading">
     <w:name w:val="TOC Heading"/>
-    <w:basedOn w:val="Titre1"/>
+    <w:basedOn w:val="Heading1"/>
     <w:next w:val="Normal"/>
     <w:uiPriority w:val="39"/>
     <w:semiHidden/>
@@ -8573,7 +8890,7 @@
       <w:outlineLvl w:val="9"/>
     </w:pPr>
   </w:style>
-  <w:style w:type="paragraph" w:styleId="TM1">
+  <w:style w:type="paragraph" w:styleId="TOC1">
     <w:name w:val="toc 1"/>
     <w:basedOn w:val="Normal"/>
     <w:next w:val="Normal"/>
@@ -8585,9 +8902,9 @@
       <w:spacing w:after="100"/>
     </w:pPr>
   </w:style>
-  <w:style w:type="table" w:styleId="Listemoyenne2-Accent1">
+  <w:style w:type="table" w:styleId="MediumList2-Accent1">
     <w:name w:val="Medium List 2 Accent 1"/>
-    <w:basedOn w:val="TableauNormal"/>
+    <w:basedOn w:val="TableNormal"/>
     <w:uiPriority w:val="66"/>
     <w:rsid w:val="00E81B1E"/>
     <w:pPr>
@@ -8714,9 +9031,9 @@
       </w:tcPr>
     </w:tblStylePr>
   </w:style>
-  <w:style w:type="table" w:styleId="Trameclaire-Accent3">
+  <w:style w:type="table" w:styleId="LightShading-Accent3">
     <w:name w:val="Light Shading Accent 3"/>
-    <w:basedOn w:val="TableauNormal"/>
+    <w:basedOn w:val="TableNormal"/>
     <w:uiPriority w:val="60"/>
     <w:rsid w:val="00E81B1E"/>
     <w:pPr>
@@ -8817,9 +9134,9 @@
       </w:tcPr>
     </w:tblStylePr>
   </w:style>
-  <w:style w:type="table" w:styleId="Grillemoyenne1-Accent5">
+  <w:style w:type="table" w:styleId="MediumGrid1-Accent5">
     <w:name w:val="Medium Grid 1 Accent 5"/>
-    <w:basedOn w:val="TableauNormal"/>
+    <w:basedOn w:val="TableNormal"/>
     <w:uiPriority w:val="67"/>
     <w:rsid w:val="00E81B1E"/>
     <w:pPr>
@@ -8890,10 +9207,10 @@
       </w:tcPr>
     </w:tblStylePr>
   </w:style>
-  <w:style w:type="character" w:customStyle="1" w:styleId="Titre3Car">
-    <w:name w:val="Titre 3 Car"/>
-    <w:basedOn w:val="Policepardfaut"/>
-    <w:link w:val="Titre3"/>
+  <w:style w:type="character" w:customStyle="1" w:styleId="Heading3Char">
+    <w:name w:val="Heading 3 Char"/>
+    <w:basedOn w:val="DefaultParagraphFont"/>
+    <w:link w:val="Heading3"/>
     <w:uiPriority w:val="9"/>
     <w:semiHidden/>
     <w:rsid w:val="00C62A26"/>
@@ -8904,10 +9221,10 @@
       <w:color w:val="4F81BD" w:themeColor="accent1"/>
     </w:rPr>
   </w:style>
-  <w:style w:type="character" w:customStyle="1" w:styleId="Titre4Car">
-    <w:name w:val="Titre 4 Car"/>
-    <w:basedOn w:val="Policepardfaut"/>
-    <w:link w:val="Titre4"/>
+  <w:style w:type="character" w:customStyle="1" w:styleId="Heading4Char">
+    <w:name w:val="Heading 4 Char"/>
+    <w:basedOn w:val="DefaultParagraphFont"/>
+    <w:link w:val="Heading4"/>
     <w:uiPriority w:val="9"/>
     <w:semiHidden/>
     <w:rsid w:val="00C62A26"/>
@@ -8920,10 +9237,10 @@
       <w:color w:val="4F81BD" w:themeColor="accent1"/>
     </w:rPr>
   </w:style>
-  <w:style w:type="character" w:customStyle="1" w:styleId="Titre5Car">
-    <w:name w:val="Titre 5 Car"/>
-    <w:basedOn w:val="Policepardfaut"/>
-    <w:link w:val="Titre5"/>
+  <w:style w:type="character" w:customStyle="1" w:styleId="Heading5Char">
+    <w:name w:val="Heading 5 Char"/>
+    <w:basedOn w:val="DefaultParagraphFont"/>
+    <w:link w:val="Heading5"/>
     <w:uiPriority w:val="9"/>
     <w:semiHidden/>
     <w:rsid w:val="00C62A26"/>
@@ -8932,10 +9249,10 @@
       <w:color w:val="243F60" w:themeColor="accent1" w:themeShade="7F"/>
     </w:rPr>
   </w:style>
-  <w:style w:type="character" w:customStyle="1" w:styleId="Titre6Car">
-    <w:name w:val="Titre 6 Car"/>
-    <w:basedOn w:val="Policepardfaut"/>
-    <w:link w:val="Titre6"/>
+  <w:style w:type="character" w:customStyle="1" w:styleId="Heading6Char">
+    <w:name w:val="Heading 6 Char"/>
+    <w:basedOn w:val="DefaultParagraphFont"/>
+    <w:link w:val="Heading6"/>
     <w:uiPriority w:val="9"/>
     <w:semiHidden/>
     <w:rsid w:val="00C62A26"/>
@@ -8946,10 +9263,10 @@
       <w:color w:val="243F60" w:themeColor="accent1" w:themeShade="7F"/>
     </w:rPr>
   </w:style>
-  <w:style w:type="character" w:customStyle="1" w:styleId="Titre7Car">
-    <w:name w:val="Titre 7 Car"/>
-    <w:basedOn w:val="Policepardfaut"/>
-    <w:link w:val="Titre7"/>
+  <w:style w:type="character" w:customStyle="1" w:styleId="Heading7Char">
+    <w:name w:val="Heading 7 Char"/>
+    <w:basedOn w:val="DefaultParagraphFont"/>
+    <w:link w:val="Heading7"/>
     <w:uiPriority w:val="9"/>
     <w:semiHidden/>
     <w:rsid w:val="00C62A26"/>
@@ -8960,10 +9277,10 @@
       <w:color w:val="404040" w:themeColor="text1" w:themeTint="BF"/>
     </w:rPr>
   </w:style>
-  <w:style w:type="character" w:customStyle="1" w:styleId="Titre8Car">
-    <w:name w:val="Titre 8 Car"/>
-    <w:basedOn w:val="Policepardfaut"/>
-    <w:link w:val="Titre8"/>
+  <w:style w:type="character" w:customStyle="1" w:styleId="Heading8Char">
+    <w:name w:val="Heading 8 Char"/>
+    <w:basedOn w:val="DefaultParagraphFont"/>
+    <w:link w:val="Heading8"/>
     <w:uiPriority w:val="9"/>
     <w:semiHidden/>
     <w:rsid w:val="00C62A26"/>
@@ -8974,10 +9291,10 @@
       <w:szCs w:val="20"/>
     </w:rPr>
   </w:style>
-  <w:style w:type="character" w:customStyle="1" w:styleId="Titre9Car">
-    <w:name w:val="Titre 9 Car"/>
-    <w:basedOn w:val="Policepardfaut"/>
-    <w:link w:val="Titre9"/>
+  <w:style w:type="character" w:customStyle="1" w:styleId="Heading9Char">
+    <w:name w:val="Heading 9 Char"/>
+    <w:basedOn w:val="DefaultParagraphFont"/>
+    <w:link w:val="Heading9"/>
     <w:uiPriority w:val="9"/>
     <w:semiHidden/>
     <w:rsid w:val="00C62A26"/>
@@ -8990,7 +9307,7 @@
       <w:szCs w:val="20"/>
     </w:rPr>
   </w:style>
-  <w:style w:type="paragraph" w:styleId="Lgende">
+  <w:style w:type="paragraph" w:styleId="Caption">
     <w:name w:val="caption"/>
     <w:basedOn w:val="Normal"/>
     <w:next w:val="Normal"/>
@@ -9010,11 +9327,11 @@
       <w:szCs w:val="18"/>
     </w:rPr>
   </w:style>
-  <w:style w:type="paragraph" w:styleId="Titre">
+  <w:style w:type="paragraph" w:styleId="Title">
     <w:name w:val="Title"/>
     <w:basedOn w:val="Normal"/>
     <w:next w:val="Normal"/>
-    <w:link w:val="TitreCar"/>
+    <w:link w:val="TitleChar"/>
     <w:uiPriority w:val="10"/>
     <w:qFormat/>
     <w:rsid w:val="00C62A26"/>
@@ -9034,10 +9351,10 @@
       <w:szCs w:val="52"/>
     </w:rPr>
   </w:style>
-  <w:style w:type="character" w:customStyle="1" w:styleId="TitreCar">
-    <w:name w:val="Titre Car"/>
-    <w:basedOn w:val="Policepardfaut"/>
-    <w:link w:val="Titre"/>
+  <w:style w:type="character" w:customStyle="1" w:styleId="TitleChar">
+    <w:name w:val="Title Char"/>
+    <w:basedOn w:val="DefaultParagraphFont"/>
+    <w:link w:val="Title"/>
     <w:uiPriority w:val="10"/>
     <w:rsid w:val="00C62A26"/>
     <w:rPr>
@@ -9049,11 +9366,11 @@
       <w:szCs w:val="52"/>
     </w:rPr>
   </w:style>
-  <w:style w:type="paragraph" w:styleId="Sous-titre">
+  <w:style w:type="paragraph" w:styleId="Subtitle">
     <w:name w:val="Subtitle"/>
     <w:basedOn w:val="Normal"/>
     <w:next w:val="Normal"/>
-    <w:link w:val="Sous-titreCar"/>
+    <w:link w:val="SubtitleChar"/>
     <w:uiPriority w:val="11"/>
     <w:qFormat/>
     <w:rsid w:val="00C62A26"/>
@@ -9072,10 +9389,10 @@
       <w:szCs w:val="24"/>
     </w:rPr>
   </w:style>
-  <w:style w:type="character" w:customStyle="1" w:styleId="Sous-titreCar">
-    <w:name w:val="Sous-titre Car"/>
-    <w:basedOn w:val="Policepardfaut"/>
-    <w:link w:val="Sous-titre"/>
+  <w:style w:type="character" w:customStyle="1" w:styleId="SubtitleChar">
+    <w:name w:val="Subtitle Char"/>
+    <w:basedOn w:val="DefaultParagraphFont"/>
+    <w:link w:val="Subtitle"/>
     <w:uiPriority w:val="11"/>
     <w:rsid w:val="00C62A26"/>
     <w:rPr>
@@ -9088,9 +9405,9 @@
       <w:szCs w:val="24"/>
     </w:rPr>
   </w:style>
-  <w:style w:type="character" w:styleId="lev">
+  <w:style w:type="character" w:styleId="Strong">
     <w:name w:val="Strong"/>
-    <w:basedOn w:val="Policepardfaut"/>
+    <w:basedOn w:val="DefaultParagraphFont"/>
     <w:uiPriority w:val="22"/>
     <w:qFormat/>
     <w:rsid w:val="00C62A26"/>
@@ -9099,9 +9416,9 @@
       <w:bCs/>
     </w:rPr>
   </w:style>
-  <w:style w:type="character" w:styleId="Accentuation">
+  <w:style w:type="character" w:styleId="Emphasis">
     <w:name w:val="Emphasis"/>
-    <w:basedOn w:val="Policepardfaut"/>
+    <w:basedOn w:val="DefaultParagraphFont"/>
     <w:uiPriority w:val="20"/>
     <w:qFormat/>
     <w:rsid w:val="00C62A26"/>
@@ -9110,7 +9427,7 @@
       <w:iCs/>
     </w:rPr>
   </w:style>
-  <w:style w:type="paragraph" w:styleId="Sansinterligne">
+  <w:style w:type="paragraph" w:styleId="NoSpacing">
     <w:name w:val="No Spacing"/>
     <w:uiPriority w:val="1"/>
     <w:qFormat/>
@@ -9119,7 +9436,7 @@
       <w:spacing w:after="0" w:line="240" w:lineRule="auto"/>
     </w:pPr>
   </w:style>
-  <w:style w:type="paragraph" w:styleId="Paragraphedeliste">
+  <w:style w:type="paragraph" w:styleId="ListParagraph">
     <w:name w:val="List Paragraph"/>
     <w:basedOn w:val="Normal"/>
     <w:uiPriority w:val="34"/>
@@ -9130,11 +9447,11 @@
       <w:contextualSpacing/>
     </w:pPr>
   </w:style>
-  <w:style w:type="paragraph" w:styleId="Citation">
+  <w:style w:type="paragraph" w:styleId="Quote">
     <w:name w:val="Quote"/>
     <w:basedOn w:val="Normal"/>
     <w:next w:val="Normal"/>
-    <w:link w:val="CitationCar"/>
+    <w:link w:val="QuoteChar"/>
     <w:uiPriority w:val="29"/>
     <w:qFormat/>
     <w:rsid w:val="00C62A26"/>
@@ -9144,10 +9461,10 @@
       <w:color w:val="000000" w:themeColor="text1"/>
     </w:rPr>
   </w:style>
-  <w:style w:type="character" w:customStyle="1" w:styleId="CitationCar">
-    <w:name w:val="Citation Car"/>
-    <w:basedOn w:val="Policepardfaut"/>
-    <w:link w:val="Citation"/>
+  <w:style w:type="character" w:customStyle="1" w:styleId="QuoteChar">
+    <w:name w:val="Quote Char"/>
+    <w:basedOn w:val="DefaultParagraphFont"/>
+    <w:link w:val="Quote"/>
     <w:uiPriority w:val="29"/>
     <w:rsid w:val="00C62A26"/>
     <w:rPr>
@@ -9156,11 +9473,11 @@
       <w:color w:val="000000" w:themeColor="text1"/>
     </w:rPr>
   </w:style>
-  <w:style w:type="paragraph" w:styleId="Citationintense">
+  <w:style w:type="paragraph" w:styleId="IntenseQuote">
     <w:name w:val="Intense Quote"/>
     <w:basedOn w:val="Normal"/>
     <w:next w:val="Normal"/>
-    <w:link w:val="CitationintenseCar"/>
+    <w:link w:val="IntenseQuoteChar"/>
     <w:uiPriority w:val="30"/>
     <w:qFormat/>
     <w:rsid w:val="00C62A26"/>
@@ -9179,10 +9496,10 @@
       <w:color w:val="4F81BD" w:themeColor="accent1"/>
     </w:rPr>
   </w:style>
-  <w:style w:type="character" w:customStyle="1" w:styleId="CitationintenseCar">
-    <w:name w:val="Citation intense Car"/>
-    <w:basedOn w:val="Policepardfaut"/>
-    <w:link w:val="Citationintense"/>
+  <w:style w:type="character" w:customStyle="1" w:styleId="IntenseQuoteChar">
+    <w:name w:val="Intense Quote Char"/>
+    <w:basedOn w:val="DefaultParagraphFont"/>
+    <w:link w:val="IntenseQuote"/>
     <w:uiPriority w:val="30"/>
     <w:rsid w:val="00C62A26"/>
     <w:rPr>
@@ -9193,9 +9510,9 @@
       <w:color w:val="4F81BD" w:themeColor="accent1"/>
     </w:rPr>
   </w:style>
-  <w:style w:type="character" w:styleId="Emphaseple">
+  <w:style w:type="character" w:styleId="SubtleEmphasis">
     <w:name w:val="Subtle Emphasis"/>
-    <w:basedOn w:val="Policepardfaut"/>
+    <w:basedOn w:val="DefaultParagraphFont"/>
     <w:uiPriority w:val="19"/>
     <w:qFormat/>
     <w:rsid w:val="00C62A26"/>
@@ -9205,9 +9522,9 @@
       <w:color w:val="808080" w:themeColor="text1" w:themeTint="7F"/>
     </w:rPr>
   </w:style>
-  <w:style w:type="character" w:styleId="Emphaseintense">
+  <w:style w:type="character" w:styleId="IntenseEmphasis">
     <w:name w:val="Intense Emphasis"/>
-    <w:basedOn w:val="Policepardfaut"/>
+    <w:basedOn w:val="DefaultParagraphFont"/>
     <w:uiPriority w:val="21"/>
     <w:qFormat/>
     <w:rsid w:val="00C62A26"/>
@@ -9219,9 +9536,9 @@
       <w:color w:val="4F81BD" w:themeColor="accent1"/>
     </w:rPr>
   </w:style>
-  <w:style w:type="character" w:styleId="Rfrenceple">
+  <w:style w:type="character" w:styleId="SubtleReference">
     <w:name w:val="Subtle Reference"/>
-    <w:basedOn w:val="Policepardfaut"/>
+    <w:basedOn w:val="DefaultParagraphFont"/>
     <w:uiPriority w:val="31"/>
     <w:qFormat/>
     <w:rsid w:val="00C62A26"/>
@@ -9231,9 +9548,9 @@
       <w:u w:val="single"/>
     </w:rPr>
   </w:style>
-  <w:style w:type="character" w:styleId="Rfrenceintense">
+  <w:style w:type="character" w:styleId="IntenseReference">
     <w:name w:val="Intense Reference"/>
-    <w:basedOn w:val="Policepardfaut"/>
+    <w:basedOn w:val="DefaultParagraphFont"/>
     <w:uiPriority w:val="32"/>
     <w:qFormat/>
     <w:rsid w:val="00C62A26"/>
@@ -9246,9 +9563,9 @@
       <w:u w:val="single"/>
     </w:rPr>
   </w:style>
-  <w:style w:type="character" w:styleId="Titredulivre">
+  <w:style w:type="character" w:styleId="BookTitle">
     <w:name w:val="Book Title"/>
-    <w:basedOn w:val="Policepardfaut"/>
+    <w:basedOn w:val="DefaultParagraphFont"/>
     <w:uiPriority w:val="33"/>
     <w:qFormat/>
     <w:rsid w:val="00C62A26"/>
@@ -9552,7 +9869,7 @@
 </file>
 
 <file path=customXml/itemProps1.xml><?xml version="1.0" encoding="utf-8"?>
-<ds:datastoreItem xmlns:ds="http://schemas.openxmlformats.org/officeDocument/2006/customXml" ds:itemID="{E14E4B08-ADE9-404B-A048-224E853DC905}">
+<ds:datastoreItem xmlns:ds="http://schemas.openxmlformats.org/officeDocument/2006/customXml" ds:itemID="{A58A9C4A-B517-47CD-B393-6AD5130091B2}">
   <ds:schemaRefs>
     <ds:schemaRef ds:uri="http://schemas.openxmlformats.org/officeDocument/2006/bibliography"/>
   </ds:schemaRefs>

</xml_diff>